<commit_message>
Update build YAML, add histotype to table 1
</commit_message>
<xml_diff>
--- a/paper/_manuscript/index.docx
+++ b/paper/_manuscript/index.docx
@@ -84,7 +84,33 @@
         <w:t xml:space="preserve">abstract</w:t>
       </w:r>
     </w:p>
-    <w:bookmarkStart w:id="20" w:name="introduction"/>
+    <w:p>
+      <w:pPr>
+        <w:pStyle w:val="FirstParagraph"/>
+      </w:pPr>
+      <w:r>
+        <w:rPr>
+          <w:vertAlign w:val="subscript"/>
+        </w:rPr>
+        <w:t xml:space="preserve">Source:</w:t>
+      </w:r>
+      <w:r>
+        <w:rPr>
+          <w:vertAlign w:val="subscript"/>
+        </w:rPr>
+        <w:t xml:space="preserve"> </w:t>
+      </w:r>
+      <w:hyperlink r:id="rId20">
+        <w:r>
+          <w:rPr>
+            <w:rStyle w:val="Hyperlink"/>
+            <w:vertAlign w:val="subscript"/>
+          </w:rPr>
+          <w:t xml:space="preserve">Article Notebook</w:t>
+        </w:r>
+      </w:hyperlink>
+    </w:p>
+    <w:bookmarkStart w:id="21" w:name="introduction"/>
     <w:p>
       <w:pPr>
         <w:pStyle w:val="Heading2"/>
@@ -116,7 +142,7 @@
         <w:t xml:space="preserve">(Getz et al. 2013; A. Talhouk et al. 2015; Aline Talhouk et al. 2017; Kommoss et al. 2018)</w:t>
       </w:r>
       <w:r>
-        <w:t xml:space="preserve">. p53abn cancers, the worst prognostic subtype, comprise only 15% of all endometrial cancers but account for 50-70% of mortalities</w:t>
+        <w:t xml:space="preserve">). p53abn cancers, the worst prognostic subtype, comprise only 15% of all endometrial cancers but account for 50-70% of mortalities</w:t>
       </w:r>
       <w:r>
         <w:t xml:space="preserve"> </w:t>
@@ -243,13 +269,22 @@
         <w:t xml:space="preserve"> </w:t>
       </w:r>
       <w:r>
-        <w:t xml:space="preserve">Mirza et al. (2023)</w:t>
-      </w:r>
-      <w:r>
-        <w:t xml:space="preserve"> </w:t>
-      </w:r>
-      <w:r>
-        <w:t xml:space="preserve">showed that the anti-PD1 antibody dostarlimab was associated with significantly improved outcomes not only in MMRd but also MMRp (MMR proficient, non-POLE) endometrial cancer when added to standard-of-care chemotherapy. While the benefit of dostarlimab in MMRp cancers was less than in MMRd cancers, subgroup analysis showed that the benefit in MMRp was driven by p53abn cases (ESMOMirza2023). These findings contrast to those observed in high-grade serous ovarian cancer (HGSC), a p53-mutated gynecologic cancer with similar histologic and genomic characteristics to p53abn endometrial cancer</w:t>
+        <w:t xml:space="preserve">Mansoor R. Mirza et al. (2023)</w:t>
+      </w:r>
+      <w:r>
+        <w:t xml:space="preserve"> </w:t>
+      </w:r>
+      <w:r>
+        <w:t xml:space="preserve">showed that the anti-PD1 antibody dostarlimab was associated with significantly improved outcomes not only in MMRd but also MMRp (MMR proficient, non-POLE) endometrial cancer when added to standard-of-care chemotherapy. While the benefit of dostarlimab in MMRp cancers was less than in MMRd cancers, subgroup analysis showed that the benefit in MMRp was driven by p53abn cases</w:t>
+      </w:r>
+      <w:r>
+        <w:t xml:space="preserve"> </w:t>
+      </w:r>
+      <w:r>
+        <w:t xml:space="preserve">(M. R. Mirza et al. 2023)</w:t>
+      </w:r>
+      <w:r>
+        <w:t xml:space="preserve">. These findings contrast to those observed in high-grade serous ovarian cancer (HGSC), a p53-mutated gynecologic cancer with similar histologic and genomic characteristics to p53abn endometrial cancer</w:t>
       </w:r>
       <w:r>
         <w:t xml:space="preserve"> </w:t>
@@ -328,7 +363,7 @@
         <w:t xml:space="preserve">BRCA2</w:t>
       </w:r>
       <w:r>
-        <w:t xml:space="preserve">-mutated or homologous recombination deficient cancers across multiple cancer types</w:t>
+        <w:t xml:space="preserve">-mutated or homologous recombination deficient (HRD) cancers across multiple cancer types</w:t>
       </w:r>
       <w:r>
         <w:t xml:space="preserve"> </w:t>
@@ -391,8 +426,8 @@
         <w:t xml:space="preserve">To understand the clinical relevance of TILs in p53abn endometrial cancer, we systematically profiled the immune microenvironment of 256 clinically annotated p53abn endometrial cancers with multiplex immunofluorescence. We evaluated the expression patterns of PD1, PDL1 and IDO1, three pharmacologically actionable immunosuppressive molecules with translational relevance to current clinical trials in endometrial cancer. Finally, we investigated the relationship between TILs, homologous recombination deficiency, and HER2 in p53abn endometrial cancer.</w:t>
       </w:r>
     </w:p>
-    <w:bookmarkEnd w:id="20"/>
-    <w:bookmarkStart w:id="36" w:name="sec-methods"/>
+    <w:bookmarkEnd w:id="21"/>
+    <w:bookmarkStart w:id="37" w:name="sec-methods"/>
     <w:p>
       <w:pPr>
         <w:pStyle w:val="Heading2"/>
@@ -401,7 +436,7 @@
         <w:t xml:space="preserve">2 Methods</w:t>
       </w:r>
     </w:p>
-    <w:bookmarkStart w:id="22" w:name="data-acquisition"/>
+    <w:bookmarkStart w:id="23" w:name="data-acquisition"/>
     <w:p>
       <w:pPr>
         <w:pStyle w:val="Heading3"/>
@@ -410,7 +445,7 @@
         <w:t xml:space="preserve">2.1 Data acquisition</w:t>
       </w:r>
     </w:p>
-    <w:bookmarkStart w:id="21" w:name="sample-acquisition"/>
+    <w:bookmarkStart w:id="22" w:name="sample-acquisition"/>
     <w:p>
       <w:pPr>
         <w:pStyle w:val="Heading4"/>
@@ -427,9 +462,9 @@
         <w:t xml:space="preserve">Ethics approval for this study was obtained from the University of British Columbia (UBC) Research Ethics Board (REB NUMBERS). The cohort consisted of 256 treatment-naive p53-abnormal endometrial carcinomas collected between XXXX and XXXX in Vancouver and in the Cross Canada endometrial cancer cohort. CONSENT? Clinicopathologic and outcome data were collected by chart review.</w:t>
       </w:r>
     </w:p>
-    <w:bookmarkEnd w:id="21"/>
     <w:bookmarkEnd w:id="22"/>
-    <w:bookmarkStart w:id="25" w:name="experimental-methods"/>
+    <w:bookmarkEnd w:id="23"/>
+    <w:bookmarkStart w:id="26" w:name="experimental-methods"/>
     <w:p>
       <w:pPr>
         <w:pStyle w:val="Heading3"/>
@@ -438,7 +473,7 @@
         <w:t xml:space="preserve">2.2 Experimental methods</w:t>
       </w:r>
     </w:p>
-    <w:bookmarkStart w:id="23" w:name="tissue-microarray-construction"/>
+    <w:bookmarkStart w:id="24" w:name="tissue-microarray-construction"/>
     <w:p>
       <w:pPr>
         <w:pStyle w:val="Heading4"/>
@@ -461,8 +496,8 @@
         <w:t xml:space="preserve">). CROSS CANADA COHORT? TMAs were cut at WHAT thickness for immunofluorescence.</w:t>
       </w:r>
     </w:p>
-    <w:bookmarkEnd w:id="23"/>
-    <w:bookmarkStart w:id="24" w:name="multiplex-immunofluorescence"/>
+    <w:bookmarkEnd w:id="24"/>
+    <w:bookmarkStart w:id="25" w:name="multiplex-immunofluorescence"/>
     <w:p>
       <w:pPr>
         <w:pStyle w:val="Heading4"/>
@@ -479,9 +514,9 @@
         <w:t xml:space="preserve">TODO.</w:t>
       </w:r>
     </w:p>
-    <w:bookmarkEnd w:id="24"/>
     <w:bookmarkEnd w:id="25"/>
-    <w:bookmarkStart w:id="35" w:name="computational-analysis"/>
+    <w:bookmarkEnd w:id="26"/>
+    <w:bookmarkStart w:id="36" w:name="computational-analysis"/>
     <w:p>
       <w:pPr>
         <w:pStyle w:val="Heading3"/>
@@ -490,7 +525,7 @@
         <w:t xml:space="preserve">2.3 Computational analysis</w:t>
       </w:r>
     </w:p>
-    <w:bookmarkStart w:id="26" w:name="cell-and-region-counting"/>
+    <w:bookmarkStart w:id="27" w:name="cell-and-region-counting"/>
     <w:p>
       <w:pPr>
         <w:pStyle w:val="Heading4"/>
@@ -515,7 +550,7 @@
         <w:t xml:space="preserve">Phenotypes were defined according to combinations of positive and negative markers in each cell. Cytotoxic T cells were defined by positivity for both CD3 and CD8, helper T cells by positivity for CD3 and negativity for CD8 and FOXP3, regulatory T cells by CD3 and FOXP3 positivity with CD8 negativity, B cells by positivity for both CD20 and CD79a, and plasma cells by CD79a positivity in the absence of CD20. Cells were classified according to cytoplasmic and/or nuclear positivity for each marker. Each phenotype was scored independently by 3 algorithms, and averages across all algorithms were calcualted separately for epithelial and stromal regions. Standard deviations across algorithms of &gt;5 were flagged for manual review by a technologist and pathology resident (SM). All immune cells touching tumor cells were considered epithelial.</w:t>
       </w:r>
     </w:p>
-    <w:bookmarkEnd w:id="26"/>
+    <w:bookmarkEnd w:id="27"/>
     <w:bookmarkStart w:id="31" w:name="mixture-modeling-of-cell-counts"/>
     <w:p>
       <w:pPr>
@@ -1839,18 +1874,18 @@
           <wp:inline>
             <wp:extent cx="1348663" cy="1810450"/>
             <wp:effectExtent b="0" l="0" r="0" t="0"/>
-            <wp:docPr descr="" title="" id="28" name="Picture"/>
+            <wp:docPr descr="" title="" id="29" name="Picture"/>
             <a:graphic>
               <a:graphicData uri="http://schemas.openxmlformats.org/drawingml/2006/picture">
                 <pic:pic>
                   <pic:nvPicPr>
-                    <pic:cNvPr descr="index_files/figure-docx/suppfig-bayesian-model-1.png" id="29" name="Picture"/>
+                    <pic:cNvPr descr="index_files/figure-docx/suppfig-bayesian-model-1.png" id="30" name="Picture"/>
                     <pic:cNvPicPr>
                       <a:picLocks noChangeArrowheads="1" noChangeAspect="1"/>
                     </pic:cNvPicPr>
                   </pic:nvPicPr>
                   <pic:blipFill>
-                    <a:blip r:embed="rId27"/>
+                    <a:blip r:embed="rId28"/>
                     <a:stretch>
                       <a:fillRect/>
                     </a:stretch>
@@ -1893,7 +1928,7 @@
         </w:rPr>
         <w:t xml:space="preserve"> </w:t>
       </w:r>
-      <w:hyperlink r:id="rId30">
+      <w:hyperlink r:id="rId20">
         <w:r>
           <w:rPr>
             <w:rStyle w:val="Hyperlink"/>
@@ -1991,13 +2026,31 @@
       </w:r>
     </w:p>
     <w:bookmarkEnd w:id="31"/>
-    <w:bookmarkStart w:id="32" w:name="statistical-analysis"/>
+    <w:bookmarkStart w:id="32" w:name="X06a2509897529b03b7d30ef685106c37c6d032e"/>
     <w:p>
       <w:pPr>
         <w:pStyle w:val="Heading4"/>
       </w:pPr>
       <w:r>
-        <w:t xml:space="preserve">2.3.3 Statistical analysis</w:t>
+        <w:t xml:space="preserve">2.3.3 Shallow whole-genome copy number analysis</w:t>
+      </w:r>
+    </w:p>
+    <w:p>
+      <w:pPr>
+        <w:pStyle w:val="FirstParagraph"/>
+      </w:pPr>
+      <w:r>
+        <w:t xml:space="preserve">TODO. In short, sWGS signatures taken from CITE paper, and copy number results for HER2 derived from …</w:t>
+      </w:r>
+    </w:p>
+    <w:bookmarkEnd w:id="32"/>
+    <w:bookmarkStart w:id="33" w:name="statistical-analysis"/>
+    <w:p>
+      <w:pPr>
+        <w:pStyle w:val="Heading4"/>
+      </w:pPr>
+      <w:r>
+        <w:t xml:space="preserve">2.3.4 Statistical analysis</w:t>
       </w:r>
     </w:p>
     <w:p>
@@ -2057,14 +2110,14 @@
         <w:t xml:space="preserve">values.</w:t>
       </w:r>
     </w:p>
-    <w:bookmarkEnd w:id="32"/>
-    <w:bookmarkStart w:id="34" w:name="code-availability"/>
+    <w:bookmarkEnd w:id="33"/>
+    <w:bookmarkStart w:id="35" w:name="code-availability"/>
     <w:p>
       <w:pPr>
         <w:pStyle w:val="Heading4"/>
       </w:pPr>
       <w:r>
-        <w:t xml:space="preserve">2.3.4 Code availability</w:t>
+        <w:t xml:space="preserve">2.3.5 Code availability</w:t>
       </w:r>
     </w:p>
     <w:p>
@@ -2077,7 +2130,7 @@
       <w:r>
         <w:t xml:space="preserve"> </w:t>
       </w:r>
-      <w:hyperlink r:id="rId33">
+      <w:hyperlink r:id="rId34">
         <w:r>
           <w:rPr>
             <w:rStyle w:val="Hyperlink"/>
@@ -2089,10 +2142,10 @@
         <w:t xml:space="preserve">.</w:t>
       </w:r>
     </w:p>
-    <w:bookmarkEnd w:id="34"/>
     <w:bookmarkEnd w:id="35"/>
     <w:bookmarkEnd w:id="36"/>
-    <w:bookmarkStart w:id="94" w:name="sec-results"/>
+    <w:bookmarkEnd w:id="37"/>
+    <w:bookmarkStart w:id="95" w:name="sec-results"/>
     <w:p>
       <w:pPr>
         <w:pStyle w:val="Heading2"/>
@@ -2101,7 +2154,7 @@
         <w:t xml:space="preserve">3 Results</w:t>
       </w:r>
     </w:p>
-    <w:bookmarkStart w:id="61" w:name="cohort"/>
+    <w:bookmarkStart w:id="62" w:name="cohort"/>
     <w:p>
       <w:pPr>
         <w:pStyle w:val="Heading3"/>
@@ -2175,7 +2228,7 @@
       <w:tr>
         <w:tc>
           <w:tcPr/>
-          <w:bookmarkStart w:id="42" w:name="tbl-cohort-overview"/>
+          <w:bookmarkStart w:id="43" w:name="tbl-cohort-overview"/>
           <w:p>
             <w:pPr>
               <w:jc w:val="center"/>
@@ -2203,7 +2256,7 @@
             <w:tr>
               <w:tc>
                 <w:tcPr/>
-                <w:bookmarkStart w:id="41" w:name="tbl-cohort-overview-1"/>
+                <w:bookmarkStart w:id="42" w:name="tbl-cohort-overview-1"/>
                 <w:p>
                   <w:pPr>
                     <w:jc w:val="center"/>
@@ -2224,24 +2277,24 @@
                     <w:jc w:val="center"/>
                     <w:jc w:val="center"/>
                   </w:pPr>
-                  <w:bookmarkStart w:id="40" w:name="tbl-cohort-overview-1"/>
+                  <w:bookmarkStart w:id="41" w:name="tbl-cohort-overview-1"/>
                   <w:r>
                     <w:drawing>
                       <wp:inline>
-                        <wp:extent cx="3740309" cy="6837322"/>
+                        <wp:extent cx="4121692" cy="8647742"/>
                         <wp:effectExtent b="0" l="0" r="0" t="0"/>
-                        <wp:docPr descr="" title="" id="38" name="Picture"/>
+                        <wp:docPr descr="" title="" id="39" name="Picture"/>
                         <a:graphic>
                           <a:graphicData uri="http://schemas.openxmlformats.org/drawingml/2006/picture">
                             <pic:pic>
                               <pic:nvPicPr>
-                                <pic:cNvPr descr="index_files/figure-docx/notebooks-cohort_analysis-tbl-cohort-overview-output-1.png" id="39" name="Picture"/>
+                                <pic:cNvPr descr="index_files/figure-docx/notebooks-cohort_analysis-tbl-cohort-overview-output-1.png" id="40" name="Picture"/>
                                 <pic:cNvPicPr>
                                   <a:picLocks noChangeArrowheads="1" noChangeAspect="1"/>
                                 </pic:cNvPicPr>
                               </pic:nvPicPr>
                               <pic:blipFill>
-                                <a:blip r:embed="rId37"/>
+                                <a:blip r:embed="rId38"/>
                                 <a:stretch>
                                   <a:fillRect/>
                                 </a:stretch>
@@ -2249,7 +2302,7 @@
                               <pic:spPr bwMode="auto">
                                 <a:xfrm>
                                   <a:off x="0" y="0"/>
-                                  <a:ext cx="3740309" cy="6837322"/>
+                                  <a:ext cx="4121692" cy="8647742"/>
                                 </a:xfrm>
                                 <a:prstGeom prst="rect">
                                   <a:avLst/>
@@ -2267,13 +2320,13 @@
                       </wp:inline>
                     </w:drawing>
                   </w:r>
-                  <w:bookmarkEnd w:id="40"/>
+                  <w:bookmarkEnd w:id="41"/>
                 </w:p>
-                <w:bookmarkEnd w:id="41"/>
+                <w:bookmarkEnd w:id="42"/>
               </w:tc>
             </w:tr>
           </w:tbl>
-          <w:bookmarkEnd w:id="42"/>
+          <w:bookmarkEnd w:id="43"/>
           <w:p/>
         </w:tc>
       </w:tr>
@@ -2294,7 +2347,7 @@
         </w:rPr>
         <w:t xml:space="preserve"> </w:t>
       </w:r>
-      <w:hyperlink r:id="rId43">
+      <w:hyperlink r:id="rId44">
         <w:r>
           <w:rPr>
             <w:rStyle w:val="Hyperlink"/>
@@ -2318,7 +2371,7 @@
       <w:tr>
         <w:tc>
           <w:tcPr/>
-          <w:bookmarkStart w:id="47" w:name="fig-cohort-track"/>
+          <w:bookmarkStart w:id="48" w:name="fig-cohort-track"/>
           <w:p>
             <w:pPr>
               <w:pStyle w:val="Compact"/>
@@ -2329,18 +2382,18 @@
                 <wp:inline>
                   <wp:extent cx="5334000" cy="1965157"/>
                   <wp:effectExtent b="0" l="0" r="0" t="0"/>
-                  <wp:docPr descr="" title="" id="45" name="Picture"/>
+                  <wp:docPr descr="" title="" id="46" name="Picture"/>
                   <a:graphic>
                     <a:graphicData uri="http://schemas.openxmlformats.org/drawingml/2006/picture">
                       <pic:pic>
                         <pic:nvPicPr>
-                          <pic:cNvPr descr="index_files/figure-docx/notebooks-cohort_analysis-fig-cohort-track-output-1.png" id="46" name="Picture"/>
+                          <pic:cNvPr descr="index_files/figure-docx/notebooks-cohort_analysis-fig-cohort-track-output-1.png" id="47" name="Picture"/>
                           <pic:cNvPicPr>
                             <a:picLocks noChangeArrowheads="1" noChangeAspect="1"/>
                           </pic:cNvPicPr>
                         </pic:nvPicPr>
                         <pic:blipFill>
-                          <a:blip r:embed="rId44"/>
+                          <a:blip r:embed="rId45"/>
                           <a:stretch>
                             <a:fillRect/>
                           </a:stretch>
@@ -2380,7 +2433,7 @@
               <w:t xml:space="preserve">Figure 1: Cohort overview</w:t>
             </w:r>
           </w:p>
-          <w:bookmarkEnd w:id="47"/>
+          <w:bookmarkEnd w:id="48"/>
         </w:tc>
       </w:tr>
     </w:tbl>
@@ -2400,7 +2453,7 @@
         </w:rPr>
         <w:t xml:space="preserve"> </w:t>
       </w:r>
-      <w:hyperlink r:id="rId48">
+      <w:hyperlink r:id="rId49">
         <w:r>
           <w:rPr>
             <w:rStyle w:val="Hyperlink"/>
@@ -2468,30 +2521,30 @@
       <w:tr>
         <w:tc>
           <w:tcPr/>
-          <w:bookmarkStart w:id="53" w:name="suppfig-densities-correlation"/>
+          <w:bookmarkStart w:id="54" w:name="suppfig-densities-correlation"/>
           <w:p>
             <w:pPr>
               <w:pStyle w:val="Compact"/>
               <w:jc w:val="center"/>
             </w:pPr>
-            <w:bookmarkStart w:id="52" w:name="suppfig-densities-correlation"/>
+            <w:bookmarkStart w:id="53" w:name="suppfig-densities-correlation"/>
             <w:r>
               <w:drawing>
                 <wp:inline>
                   <wp:extent cx="5334000" cy="3810000"/>
                   <wp:effectExtent b="0" l="0" r="0" t="0"/>
-                  <wp:docPr descr="" title="" id="50" name="Picture"/>
+                  <wp:docPr descr="" title="" id="51" name="Picture"/>
                   <a:graphic>
                     <a:graphicData uri="http://schemas.openxmlformats.org/drawingml/2006/picture">
                       <pic:pic>
                         <pic:nvPicPr>
-                          <pic:cNvPr descr="index_files/figure-docx/notebooks-clustering-suppfig-densities-correlation-output-1.png" id="51" name="Picture"/>
+                          <pic:cNvPr descr="index_files/figure-docx/notebooks-clustering-suppfig-densities-correlation-output-1.png" id="52" name="Picture"/>
                           <pic:cNvPicPr>
                             <a:picLocks noChangeArrowheads="1" noChangeAspect="1"/>
                           </pic:cNvPicPr>
                         </pic:nvPicPr>
                         <pic:blipFill>
-                          <a:blip r:embed="rId49"/>
+                          <a:blip r:embed="rId50"/>
                           <a:stretch>
                             <a:fillRect/>
                           </a:stretch>
@@ -2517,7 +2570,7 @@
                 </wp:inline>
               </w:drawing>
             </w:r>
-            <w:bookmarkEnd w:id="52"/>
+            <w:bookmarkEnd w:id="53"/>
           </w:p>
           <w:p>
             <w:pPr>
@@ -2532,7 +2585,7 @@
               <w:t xml:space="preserve">Figure S1</w:t>
             </w:r>
           </w:p>
-          <w:bookmarkEnd w:id="53"/>
+          <w:bookmarkEnd w:id="54"/>
         </w:tc>
       </w:tr>
     </w:tbl>
@@ -2552,7 +2605,7 @@
         </w:rPr>
         <w:t xml:space="preserve"> </w:t>
       </w:r>
-      <w:hyperlink r:id="rId54">
+      <w:hyperlink r:id="rId55">
         <w:r>
           <w:rPr>
             <w:rStyle w:val="Hyperlink"/>
@@ -2562,7 +2615,7 @@
         </w:r>
       </w:hyperlink>
     </w:p>
-    <w:bookmarkStart w:id="60" w:name="cell-fig-halo-images"/>
+    <w:bookmarkStart w:id="61" w:name="cell-fig-halo-images"/>
     <w:tbl>
       <w:tblPr>
         <w:tblStyle w:val="Table"/>
@@ -2577,30 +2630,30 @@
       <w:tr>
         <w:tc>
           <w:tcPr/>
-          <w:bookmarkStart w:id="59" w:name="fig-halo-images"/>
+          <w:bookmarkStart w:id="60" w:name="fig-halo-images"/>
           <w:p>
             <w:pPr>
               <w:pStyle w:val="Compact"/>
               <w:jc w:val="center"/>
             </w:pPr>
-            <w:bookmarkStart w:id="58" w:name="fig-halo-images"/>
+            <w:bookmarkStart w:id="59" w:name="fig-halo-images"/>
             <w:r>
               <w:drawing>
                 <wp:inline>
                   <wp:extent cx="5334000" cy="4267200"/>
                   <wp:effectExtent b="0" l="0" r="0" t="0"/>
-                  <wp:docPr descr="" title="" id="56" name="Picture"/>
+                  <wp:docPr descr="" title="" id="57" name="Picture"/>
                   <a:graphic>
                     <a:graphicData uri="http://schemas.openxmlformats.org/drawingml/2006/picture">
                       <pic:pic>
                         <pic:nvPicPr>
-                          <pic:cNvPr descr="index_files/figure-docx/fig-halo-images-1.png" id="57" name="Picture"/>
+                          <pic:cNvPr descr="index_files/figure-docx/fig-halo-images-1.png" id="58" name="Picture"/>
                           <pic:cNvPicPr>
                             <a:picLocks noChangeArrowheads="1" noChangeAspect="1"/>
                           </pic:cNvPicPr>
                         </pic:nvPicPr>
                         <pic:blipFill>
-                          <a:blip r:embed="rId55"/>
+                          <a:blip r:embed="rId56"/>
                           <a:stretch>
                             <a:fillRect/>
                           </a:stretch>
@@ -2626,7 +2679,7 @@
                 </wp:inline>
               </w:drawing>
             </w:r>
-            <w:bookmarkEnd w:id="58"/>
+            <w:bookmarkEnd w:id="59"/>
           </w:p>
           <w:p>
             <w:pPr>
@@ -2641,7 +2694,7 @@
               <w:t xml:space="preserve">Figure 2</w:t>
             </w:r>
           </w:p>
-          <w:bookmarkEnd w:id="59"/>
+          <w:bookmarkEnd w:id="60"/>
         </w:tc>
       </w:tr>
     </w:tbl>
@@ -2661,7 +2714,7 @@
         </w:rPr>
         <w:t xml:space="preserve"> </w:t>
       </w:r>
-      <w:hyperlink r:id="rId30">
+      <w:hyperlink r:id="rId20">
         <w:r>
           <w:rPr>
             <w:rStyle w:val="Hyperlink"/>
@@ -2671,9 +2724,9 @@
         </w:r>
       </w:hyperlink>
     </w:p>
-    <w:bookmarkEnd w:id="60"/>
     <w:bookmarkEnd w:id="61"/>
-    <w:bookmarkStart w:id="80" w:name="Xac087ba687089f42281d7c5f7dc54ab6109f90e"/>
+    <w:bookmarkEnd w:id="62"/>
+    <w:bookmarkStart w:id="81" w:name="Xac087ba687089f42281d7c5f7dc54ab6109f90e"/>
     <w:p>
       <w:pPr>
         <w:pStyle w:val="Heading3"/>
@@ -2820,7 +2873,7 @@
         </w:r>
       </w:hyperlink>
       <w:r>
-        <w:t xml:space="preserve">). Neither TIL subgroup nor individual TIL densities were correlated with HER2 status by immunohistochemistry or shallow whole-genome sequencing. Thus, TILs are associated with longer survival in p53abn endometrial carcinoma.</w:t>
+        <w:t xml:space="preserve">). The median 5-year overall survival was 24.9% (95% CI, 9.6%-64.7%) for TIL-poor stage III cancers and 55.2% (95% CI, 38.3%-79.6%) for TIL-rich stage III cancers (n = 71). Comparatively, the median 5-year overall survival was 74.9% (95% CI, 61.9%-90.6%) for TIL-poor stage I cancers and 79.1% (95% CI, 67%-93.4%) for TIL-rich stage I cancers (n = 118). Neither TIL subgroup nor individual TIL densities were correlated with HER2 status by immunohistochemistry or shallow whole-genome sequencing. Thus, TILs are associated with longer survival in p53abn endometrial carcinoma.</w:t>
       </w:r>
     </w:p>
     <w:p>
@@ -2828,7 +2881,7 @@
         <w:pStyle w:val="BodyText"/>
       </w:pPr>
       <w:r>
-        <w:t xml:space="preserve">As p53abn endometrial carcinomas represent a mixture of different histotypes, we investigated whether histotype modifies the association between TIL and survival. TIL subgroup was significantly associated with histotype (P = 6.51e-03), with most carcinosarcomas falling in the TIL-poor group (23/31), compared to 97/224 of non-carcinosarcoma histotypes (adjusted P = 0.011). Other non-serous histotypes were not significantly associated with histotype. To account for the differences in immune composition between carcinosarcomas and other p53abn endometrial cancer histotypes, we included carcinosarcoma as an explanatory variable in our multivariate analysis. The association between TIL subgroup and overall survival remained significant (P &lt; 0.044), suggesting that TIL subgroup is prognostic independently of histotype. Carcinosarcomas were associated with shorter overall, progression-free and disease-specific survival, consistent with prior findings</w:t>
+        <w:t xml:space="preserve">As p53abn endometrial carcinomas represent a mixture of different histotypes, we investigated whether histotype modifies the association between TIL and survival. TIL subgroup was significantly associated with histotype (P = 6.51e-03), with most carcinosarcomas falling in the TIL-poor group (23/31), compared to 97/224 of non-carcinosarcoma histotypes (adjusted P = 0.011). Other non-serous histotypes were not significantly associated with histotype. To account for the differences in immune composition between carcinosarcomas and other p53abn endometrial cancer histotypes, we included carcinosarcoma as an explanatory variable in our multivariate analysis. The association between TIL subgroup and overall survival remained significant (HR 0.65, 95% CI 0.426-0.989, P = 0.044), suggesting that TIL subgroup is prognostic independently of histotype. Carcinosarcomas were associated with shorter overall, progression-free and disease-specific survival, consistent with prior findings</w:t>
       </w:r>
       <w:r>
         <w:t xml:space="preserve"> </w:t>
@@ -2854,7 +2907,7 @@
       <w:tr>
         <w:tc>
           <w:tcPr/>
-          <w:bookmarkStart w:id="65" w:name="fig-densities-tilclust"/>
+          <w:bookmarkStart w:id="66" w:name="fig-densities-tilclust"/>
           <w:p>
             <w:pPr>
               <w:pStyle w:val="Compact"/>
@@ -2865,18 +2918,18 @@
                 <wp:inline>
                   <wp:extent cx="5334000" cy="5867400"/>
                   <wp:effectExtent b="0" l="0" r="0" t="0"/>
-                  <wp:docPr descr="" title="" id="63" name="Picture"/>
+                  <wp:docPr descr="" title="" id="64" name="Picture"/>
                   <a:graphic>
                     <a:graphicData uri="http://schemas.openxmlformats.org/drawingml/2006/picture">
                       <pic:pic>
                         <pic:nvPicPr>
-                          <pic:cNvPr descr="index_files/figure-docx/notebooks-clustering-fig-densities-tilclust-output-1.png" id="64" name="Picture"/>
+                          <pic:cNvPr descr="index_files/figure-docx/notebooks-clustering-fig-densities-tilclust-output-1.png" id="65" name="Picture"/>
                           <pic:cNvPicPr>
                             <a:picLocks noChangeArrowheads="1" noChangeAspect="1"/>
                           </pic:cNvPicPr>
                         </pic:nvPicPr>
                         <pic:blipFill>
-                          <a:blip r:embed="rId62"/>
+                          <a:blip r:embed="rId63"/>
                           <a:stretch>
                             <a:fillRect/>
                           </a:stretch>
@@ -2916,7 +2969,7 @@
               <w:t xml:space="preserve">Figure 3: Clusters and association with survival</w:t>
             </w:r>
           </w:p>
-          <w:bookmarkEnd w:id="65"/>
+          <w:bookmarkEnd w:id="66"/>
         </w:tc>
       </w:tr>
     </w:tbl>
@@ -2936,7 +2989,7 @@
         </w:rPr>
         <w:t xml:space="preserve"> </w:t>
       </w:r>
-      <w:hyperlink r:id="rId66">
+      <w:hyperlink r:id="rId67">
         <w:r>
           <w:rPr>
             <w:rStyle w:val="Hyperlink"/>
@@ -2960,7 +3013,7 @@
       <w:tr>
         <w:tc>
           <w:tcPr/>
-          <w:bookmarkStart w:id="72" w:name="tbl-cox-hazards"/>
+          <w:bookmarkStart w:id="73" w:name="tbl-cox-hazards"/>
           <w:p>
             <w:pPr>
               <w:jc w:val="center"/>
@@ -2988,7 +3041,7 @@
             <w:tr>
               <w:tc>
                 <w:tcPr/>
-                <w:bookmarkStart w:id="71" w:name="tbl-cox-hazards-1"/>
+                <w:bookmarkStart w:id="72" w:name="tbl-cox-hazards-1"/>
                 <w:p>
                   <w:pPr>
                     <w:jc w:val="center"/>
@@ -3009,24 +3062,24 @@
                     <w:jc w:val="center"/>
                     <w:jc w:val="center"/>
                   </w:pPr>
-                  <w:bookmarkStart w:id="70" w:name="tbl-cox-hazards-1"/>
+                  <w:bookmarkStart w:id="71" w:name="tbl-cox-hazards-1"/>
                   <w:r>
                     <w:drawing>
                       <wp:inline>
                         <wp:extent cx="5334000" cy="2164061"/>
                         <wp:effectExtent b="0" l="0" r="0" t="0"/>
-                        <wp:docPr descr="" title="" id="68" name="Picture"/>
+                        <wp:docPr descr="" title="" id="69" name="Picture"/>
                         <a:graphic>
                           <a:graphicData uri="http://schemas.openxmlformats.org/drawingml/2006/picture">
                             <pic:pic>
                               <pic:nvPicPr>
-                                <pic:cNvPr descr="index_files/figure-docx/notebooks-clustering-tbl-cox-hazards-output-1.png" id="69" name="Picture"/>
+                                <pic:cNvPr descr="index_files/figure-docx/notebooks-clustering-tbl-cox-hazards-output-1.png" id="70" name="Picture"/>
                                 <pic:cNvPicPr>
                                   <a:picLocks noChangeArrowheads="1" noChangeAspect="1"/>
                                 </pic:cNvPicPr>
                               </pic:nvPicPr>
                               <pic:blipFill>
-                                <a:blip r:embed="rId67"/>
+                                <a:blip r:embed="rId68"/>
                                 <a:stretch>
                                   <a:fillRect/>
                                 </a:stretch>
@@ -3052,13 +3105,13 @@
                       </wp:inline>
                     </w:drawing>
                   </w:r>
-                  <w:bookmarkEnd w:id="70"/>
+                  <w:bookmarkEnd w:id="71"/>
                 </w:p>
-                <w:bookmarkEnd w:id="71"/>
+                <w:bookmarkEnd w:id="72"/>
               </w:tc>
             </w:tr>
           </w:tbl>
-          <w:bookmarkEnd w:id="72"/>
+          <w:bookmarkEnd w:id="73"/>
           <w:p/>
         </w:tc>
       </w:tr>
@@ -3079,7 +3132,7 @@
         </w:rPr>
         <w:t xml:space="preserve"> </w:t>
       </w:r>
-      <w:hyperlink r:id="rId73">
+      <w:hyperlink r:id="rId74">
         <w:r>
           <w:rPr>
             <w:rStyle w:val="Hyperlink"/>
@@ -3103,30 +3156,30 @@
       <w:tr>
         <w:tc>
           <w:tcPr/>
-          <w:bookmarkStart w:id="78" w:name="suppfig-km-stage"/>
+          <w:bookmarkStart w:id="79" w:name="suppfig-km-stage"/>
           <w:p>
             <w:pPr>
               <w:pStyle w:val="Compact"/>
               <w:jc w:val="center"/>
             </w:pPr>
-            <w:bookmarkStart w:id="77" w:name="suppfig-km-stage"/>
+            <w:bookmarkStart w:id="78" w:name="suppfig-km-stage"/>
             <w:r>
               <w:drawing>
                 <wp:inline>
                   <wp:extent cx="5334000" cy="4000500"/>
                   <wp:effectExtent b="0" l="0" r="0" t="0"/>
-                  <wp:docPr descr="" title="" id="75" name="Picture"/>
+                  <wp:docPr descr="" title="" id="76" name="Picture"/>
                   <a:graphic>
                     <a:graphicData uri="http://schemas.openxmlformats.org/drawingml/2006/picture">
                       <pic:pic>
                         <pic:nvPicPr>
-                          <pic:cNvPr descr="index_files/figure-docx/notebooks-clustering-suppfig-km-stage-output-1.png" id="76" name="Picture"/>
+                          <pic:cNvPr descr="index_files/figure-docx/notebooks-clustering-suppfig-km-stage-output-1.png" id="77" name="Picture"/>
                           <pic:cNvPicPr>
                             <a:picLocks noChangeArrowheads="1" noChangeAspect="1"/>
                           </pic:cNvPicPr>
                         </pic:nvPicPr>
                         <pic:blipFill>
-                          <a:blip r:embed="rId74"/>
+                          <a:blip r:embed="rId75"/>
                           <a:stretch>
                             <a:fillRect/>
                           </a:stretch>
@@ -3152,7 +3205,7 @@
                 </wp:inline>
               </w:drawing>
             </w:r>
-            <w:bookmarkEnd w:id="77"/>
+            <w:bookmarkEnd w:id="78"/>
           </w:p>
           <w:p>
             <w:pPr>
@@ -3167,7 +3220,7 @@
               <w:t xml:space="preserve">Figure S2</w:t>
             </w:r>
           </w:p>
-          <w:bookmarkEnd w:id="78"/>
+          <w:bookmarkEnd w:id="79"/>
         </w:tc>
       </w:tr>
     </w:tbl>
@@ -3187,7 +3240,7 @@
         </w:rPr>
         <w:t xml:space="preserve"> </w:t>
       </w:r>
-      <w:hyperlink r:id="rId79">
+      <w:hyperlink r:id="rId80">
         <w:r>
           <w:rPr>
             <w:rStyle w:val="Hyperlink"/>
@@ -3197,8 +3250,8 @@
         </w:r>
       </w:hyperlink>
     </w:p>
-    <w:bookmarkEnd w:id="80"/>
-    <w:bookmarkStart w:id="87" w:name="X0d394458c23002df7f529d04211e5869e8d1e03"/>
+    <w:bookmarkEnd w:id="81"/>
+    <w:bookmarkStart w:id="88" w:name="X0d394458c23002df7f529d04211e5869e8d1e03"/>
     <w:p>
       <w:pPr>
         <w:pStyle w:val="Heading3"/>
@@ -3288,30 +3341,30 @@
       <w:tr>
         <w:tc>
           <w:tcPr/>
-          <w:bookmarkStart w:id="85" w:name="fig-tilclust-ardensities"/>
+          <w:bookmarkStart w:id="86" w:name="fig-tilclust-ardensities"/>
           <w:p>
             <w:pPr>
               <w:pStyle w:val="Compact"/>
               <w:jc w:val="center"/>
             </w:pPr>
-            <w:bookmarkStart w:id="84" w:name="fig-tilclust-ardensities"/>
+            <w:bookmarkStart w:id="85" w:name="fig-tilclust-ardensities"/>
             <w:r>
               <w:drawing>
                 <wp:inline>
                   <wp:extent cx="5334000" cy="6667500"/>
                   <wp:effectExtent b="0" l="0" r="0" t="0"/>
-                  <wp:docPr descr="" title="" id="82" name="Picture"/>
+                  <wp:docPr descr="" title="" id="83" name="Picture"/>
                   <a:graphic>
                     <a:graphicData uri="http://schemas.openxmlformats.org/drawingml/2006/picture">
                       <pic:pic>
                         <pic:nvPicPr>
-                          <pic:cNvPr descr="index_files/figure-docx/notebooks-adaptive_response-fig-tilclust-ardensities-output-2.png" id="83" name="Picture"/>
+                          <pic:cNvPr descr="index_files/figure-docx/notebooks-adaptive_response-fig-tilclust-ardensities-output-2.png" id="84" name="Picture"/>
                           <pic:cNvPicPr>
                             <a:picLocks noChangeArrowheads="1" noChangeAspect="1"/>
                           </pic:cNvPicPr>
                         </pic:nvPicPr>
                         <pic:blipFill>
-                          <a:blip r:embed="rId81"/>
+                          <a:blip r:embed="rId82"/>
                           <a:stretch>
                             <a:fillRect/>
                           </a:stretch>
@@ -3337,7 +3390,7 @@
                 </wp:inline>
               </w:drawing>
             </w:r>
-            <w:bookmarkEnd w:id="84"/>
+            <w:bookmarkEnd w:id="85"/>
           </w:p>
           <w:p>
             <w:pPr>
@@ -3352,7 +3405,7 @@
               <w:t xml:space="preserve">Figure 4</w:t>
             </w:r>
           </w:p>
-          <w:bookmarkEnd w:id="85"/>
+          <w:bookmarkEnd w:id="86"/>
         </w:tc>
       </w:tr>
     </w:tbl>
@@ -3372,7 +3425,7 @@
         </w:rPr>
         <w:t xml:space="preserve"> </w:t>
       </w:r>
-      <w:hyperlink r:id="rId86">
+      <w:hyperlink r:id="rId87">
         <w:r>
           <w:rPr>
             <w:rStyle w:val="Hyperlink"/>
@@ -3382,8 +3435,8 @@
         </w:r>
       </w:hyperlink>
     </w:p>
-    <w:bookmarkEnd w:id="87"/>
-    <w:bookmarkStart w:id="93" w:name="X038074c052af48834d2461f9e41eb636488843f"/>
+    <w:bookmarkEnd w:id="88"/>
+    <w:bookmarkStart w:id="94" w:name="X038074c052af48834d2461f9e41eb636488843f"/>
     <w:p>
       <w:pPr>
         <w:pStyle w:val="Heading3"/>
@@ -3423,7 +3476,7 @@
       <w:tr>
         <w:tc>
           <w:tcPr/>
-          <w:bookmarkStart w:id="91" w:name="fig-mutational-signatures"/>
+          <w:bookmarkStart w:id="92" w:name="fig-mutational-signatures"/>
           <w:p>
             <w:pPr>
               <w:pStyle w:val="Compact"/>
@@ -3434,18 +3487,18 @@
                 <wp:inline>
                   <wp:extent cx="5334000" cy="6667500"/>
                   <wp:effectExtent b="0" l="0" r="0" t="0"/>
-                  <wp:docPr descr="" title="" id="89" name="Picture"/>
+                  <wp:docPr descr="" title="" id="90" name="Picture"/>
                   <a:graphic>
                     <a:graphicData uri="http://schemas.openxmlformats.org/drawingml/2006/picture">
                       <pic:pic>
                         <pic:nvPicPr>
-                          <pic:cNvPr descr="index_files/figure-docx/notebooks-mutational_signatures-fig-mutational-signatures-output-1.png" id="90" name="Picture"/>
+                          <pic:cNvPr descr="index_files/figure-docx/notebooks-mutational_signatures-fig-mutational-signatures-output-1.png" id="91" name="Picture"/>
                           <pic:cNvPicPr>
                             <a:picLocks noChangeArrowheads="1" noChangeAspect="1"/>
                           </pic:cNvPicPr>
                         </pic:nvPicPr>
                         <pic:blipFill>
-                          <a:blip r:embed="rId88"/>
+                          <a:blip r:embed="rId89"/>
                           <a:stretch>
                             <a:fillRect/>
                           </a:stretch>
@@ -3485,7 +3538,7 @@
               <w:t xml:space="preserve">Figure 5: Mutational signatures</w:t>
             </w:r>
           </w:p>
-          <w:bookmarkEnd w:id="91"/>
+          <w:bookmarkEnd w:id="92"/>
         </w:tc>
       </w:tr>
     </w:tbl>
@@ -3505,7 +3558,7 @@
         </w:rPr>
         <w:t xml:space="preserve"> </w:t>
       </w:r>
-      <w:hyperlink r:id="rId92">
+      <w:hyperlink r:id="rId93">
         <w:r>
           <w:rPr>
             <w:rStyle w:val="Hyperlink"/>
@@ -3515,9 +3568,9 @@
         </w:r>
       </w:hyperlink>
     </w:p>
-    <w:bookmarkEnd w:id="93"/>
     <w:bookmarkEnd w:id="94"/>
-    <w:bookmarkStart w:id="95" w:name="discussion"/>
+    <w:bookmarkEnd w:id="95"/>
+    <w:bookmarkStart w:id="96" w:name="discussion"/>
     <w:p>
       <w:pPr>
         <w:pStyle w:val="Heading2"/>
@@ -3567,10 +3620,19 @@
         <w:t xml:space="preserve"> </w:t>
       </w:r>
       <w:r>
-        <w:t xml:space="preserve">(Mirza et al. 2023)</w:t>
-      </w:r>
-      <w:r>
-        <w:t xml:space="preserve">, with p53abn cases responding substantially better than NSMP cases [ESMOMirza2023].</w:t>
+        <w:t xml:space="preserve">(Mansoor R. Mirza et al. 2023)</w:t>
+      </w:r>
+      <w:r>
+        <w:t xml:space="preserve">, with p53abn cases responding substantially better than NSMP cases</w:t>
+      </w:r>
+      <w:r>
+        <w:t xml:space="preserve"> </w:t>
+      </w:r>
+      <w:r>
+        <w:t xml:space="preserve">(M. R. Mirza et al. 2023)</w:t>
+      </w:r>
+      <w:r>
+        <w:t xml:space="preserve">.</w:t>
       </w:r>
       <w:r>
         <w:t xml:space="preserve"> </w:t>
@@ -3683,7 +3745,16 @@
         <w:t xml:space="preserve">(Aline Talhouk et al. 2019; Chong Zhang, Wang, and Wu 2023)</w:t>
       </w:r>
       <w:r>
-        <w:t xml:space="preserve">, derived correspondingly limited benefit from dostarlimab in the RUBY trial [ESMOMirza2023].</w:t>
+        <w:t xml:space="preserve">, derived correspondingly limited benefit from dostarlimab in the RUBY trial</w:t>
+      </w:r>
+      <w:r>
+        <w:t xml:space="preserve"> </w:t>
+      </w:r>
+      <w:r>
+        <w:t xml:space="preserve">(M. R. Mirza et al. 2023)</w:t>
+      </w:r>
+      <w:r>
+        <w:t xml:space="preserve">.</w:t>
       </w:r>
       <w:r>
         <w:t xml:space="preserve"> </w:t>
@@ -3782,8 +3853,8 @@
         <w:t xml:space="preserve">Our findings highlight properties of the immune microenvironment that may portend susceptibility to immune checkpoint susceptibility in p53abn endometrial cancers, and how these relate to other clinically actionable targets being explored in clinical trials.</w:t>
       </w:r>
     </w:p>
-    <w:bookmarkEnd w:id="95"/>
-    <w:bookmarkStart w:id="186" w:name="references"/>
+    <w:bookmarkEnd w:id="96"/>
+    <w:bookmarkStart w:id="189" w:name="references"/>
     <w:p>
       <w:pPr>
         <w:pStyle w:val="Heading2"/>
@@ -3792,8 +3863,8 @@
         <w:t xml:space="preserve">References</w:t>
       </w:r>
     </w:p>
-    <w:bookmarkStart w:id="185" w:name="refs"/>
-    <w:bookmarkStart w:id="97" w:name="ref-AbrilPla2023"/>
+    <w:bookmarkStart w:id="188" w:name="refs"/>
+    <w:bookmarkStart w:id="98" w:name="ref-AbrilPla2023"/>
     <w:p>
       <w:pPr>
         <w:pStyle w:val="Bibliography"/>
@@ -3826,7 +3897,7 @@
       <w:r>
         <w:t xml:space="preserve"> </w:t>
       </w:r>
-      <w:hyperlink r:id="rId96">
+      <w:hyperlink r:id="rId97">
         <w:r>
           <w:rPr>
             <w:rStyle w:val="Hyperlink"/>
@@ -3838,8 +3909,8 @@
         <w:t xml:space="preserve">.</w:t>
       </w:r>
     </w:p>
-    <w:bookmarkEnd w:id="97"/>
-    <w:bookmarkStart w:id="99" w:name="ref-Antill2021"/>
+    <w:bookmarkEnd w:id="98"/>
+    <w:bookmarkStart w:id="100" w:name="ref-Antill2021"/>
     <w:p>
       <w:pPr>
         <w:pStyle w:val="Bibliography"/>
@@ -3872,7 +3943,7 @@
       <w:r>
         <w:t xml:space="preserve"> </w:t>
       </w:r>
-      <w:hyperlink r:id="rId98">
+      <w:hyperlink r:id="rId99">
         <w:r>
           <w:rPr>
             <w:rStyle w:val="Hyperlink"/>
@@ -3884,8 +3955,8 @@
         <w:t xml:space="preserve">.</w:t>
       </w:r>
     </w:p>
-    <w:bookmarkEnd w:id="99"/>
-    <w:bookmarkStart w:id="101" w:name="ref-Bernardini2016"/>
+    <w:bookmarkEnd w:id="100"/>
+    <w:bookmarkStart w:id="102" w:name="ref-Bernardini2016"/>
     <w:p>
       <w:pPr>
         <w:pStyle w:val="Bibliography"/>
@@ -3918,7 +3989,7 @@
       <w:r>
         <w:t xml:space="preserve"> </w:t>
       </w:r>
-      <w:hyperlink r:id="rId100">
+      <w:hyperlink r:id="rId101">
         <w:r>
           <w:rPr>
             <w:rStyle w:val="Hyperlink"/>
@@ -3930,8 +4001,8 @@
         <w:t xml:space="preserve">.</w:t>
       </w:r>
     </w:p>
-    <w:bookmarkEnd w:id="101"/>
-    <w:bookmarkStart w:id="103" w:name="ref-Bosse2022"/>
+    <w:bookmarkEnd w:id="102"/>
+    <w:bookmarkStart w:id="104" w:name="ref-Bosse2022"/>
     <w:p>
       <w:pPr>
         <w:pStyle w:val="Bibliography"/>
@@ -3964,7 +4035,7 @@
       <w:r>
         <w:t xml:space="preserve"> </w:t>
       </w:r>
-      <w:hyperlink r:id="rId102">
+      <w:hyperlink r:id="rId103">
         <w:r>
           <w:rPr>
             <w:rStyle w:val="Hyperlink"/>
@@ -3976,8 +4047,8 @@
         <w:t xml:space="preserve">.</w:t>
       </w:r>
     </w:p>
-    <w:bookmarkEnd w:id="103"/>
-    <w:bookmarkStart w:id="105" w:name="ref-Chan2019"/>
+    <w:bookmarkEnd w:id="104"/>
+    <w:bookmarkStart w:id="106" w:name="ref-Chan2019"/>
     <w:p>
       <w:pPr>
         <w:pStyle w:val="Bibliography"/>
@@ -4010,7 +4081,7 @@
       <w:r>
         <w:t xml:space="preserve"> </w:t>
       </w:r>
-      <w:hyperlink r:id="rId104">
+      <w:hyperlink r:id="rId105">
         <w:r>
           <w:rPr>
             <w:rStyle w:val="Hyperlink"/>
@@ -4022,8 +4093,8 @@
         <w:t xml:space="preserve">.</w:t>
       </w:r>
     </w:p>
-    <w:bookmarkEnd w:id="105"/>
-    <w:bookmarkStart w:id="107" w:name="ref-Creasman2009"/>
+    <w:bookmarkEnd w:id="106"/>
+    <w:bookmarkStart w:id="108" w:name="ref-Creasman2009"/>
     <w:p>
       <w:pPr>
         <w:pStyle w:val="Bibliography"/>
@@ -4056,7 +4127,7 @@
       <w:r>
         <w:t xml:space="preserve"> </w:t>
       </w:r>
-      <w:hyperlink r:id="rId106">
+      <w:hyperlink r:id="rId107">
         <w:r>
           <w:rPr>
             <w:rStyle w:val="Hyperlink"/>
@@ -4068,8 +4139,8 @@
         <w:t xml:space="preserve">.</w:t>
       </w:r>
     </w:p>
-    <w:bookmarkEnd w:id="107"/>
-    <w:bookmarkStart w:id="109" w:name="ref-Deng2014"/>
+    <w:bookmarkEnd w:id="108"/>
+    <w:bookmarkStart w:id="110" w:name="ref-Deng2014"/>
     <w:p>
       <w:pPr>
         <w:pStyle w:val="Bibliography"/>
@@ -4102,7 +4173,7 @@
       <w:r>
         <w:t xml:space="preserve"> </w:t>
       </w:r>
-      <w:hyperlink r:id="rId108">
+      <w:hyperlink r:id="rId109">
         <w:r>
           <w:rPr>
             <w:rStyle w:val="Hyperlink"/>
@@ -4114,8 +4185,8 @@
         <w:t xml:space="preserve">.</w:t>
       </w:r>
     </w:p>
-    <w:bookmarkEnd w:id="109"/>
-    <w:bookmarkStart w:id="111" w:name="ref-Friedlander2023"/>
+    <w:bookmarkEnd w:id="110"/>
+    <w:bookmarkStart w:id="112" w:name="ref-Friedlander2023"/>
     <w:p>
       <w:pPr>
         <w:pStyle w:val="Bibliography"/>
@@ -4148,7 +4219,7 @@
       <w:r>
         <w:t xml:space="preserve"> </w:t>
       </w:r>
-      <w:hyperlink r:id="rId110">
+      <w:hyperlink r:id="rId111">
         <w:r>
           <w:rPr>
             <w:rStyle w:val="Hyperlink"/>
@@ -4160,8 +4231,8 @@
         <w:t xml:space="preserve">.</w:t>
       </w:r>
     </w:p>
-    <w:bookmarkEnd w:id="111"/>
-    <w:bookmarkStart w:id="113" w:name="ref-Gaillard2016"/>
+    <w:bookmarkEnd w:id="112"/>
+    <w:bookmarkStart w:id="114" w:name="ref-Gaillard2016"/>
     <w:p>
       <w:pPr>
         <w:pStyle w:val="Bibliography"/>
@@ -4194,7 +4265,7 @@
       <w:r>
         <w:t xml:space="preserve"> </w:t>
       </w:r>
-      <w:hyperlink r:id="rId112">
+      <w:hyperlink r:id="rId113">
         <w:r>
           <w:rPr>
             <w:rStyle w:val="Hyperlink"/>
@@ -4206,8 +4277,8 @@
         <w:t xml:space="preserve">.</w:t>
       </w:r>
     </w:p>
-    <w:bookmarkEnd w:id="113"/>
-    <w:bookmarkStart w:id="115" w:name="ref-Getz2013"/>
+    <w:bookmarkEnd w:id="114"/>
+    <w:bookmarkStart w:id="116" w:name="ref-Getz2013"/>
     <w:p>
       <w:pPr>
         <w:pStyle w:val="Bibliography"/>
@@ -4240,7 +4311,7 @@
       <w:r>
         <w:t xml:space="preserve"> </w:t>
       </w:r>
-      <w:hyperlink r:id="rId114">
+      <w:hyperlink r:id="rId115">
         <w:r>
           <w:rPr>
             <w:rStyle w:val="Hyperlink"/>
@@ -4252,8 +4323,8 @@
         <w:t xml:space="preserve">.</w:t>
       </w:r>
     </w:p>
-    <w:bookmarkEnd w:id="115"/>
-    <w:bookmarkStart w:id="117" w:name="ref-Grambsch1994"/>
+    <w:bookmarkEnd w:id="116"/>
+    <w:bookmarkStart w:id="118" w:name="ref-Grambsch1994"/>
     <w:p>
       <w:pPr>
         <w:pStyle w:val="Bibliography"/>
@@ -4286,7 +4357,7 @@
       <w:r>
         <w:t xml:space="preserve"> </w:t>
       </w:r>
-      <w:hyperlink r:id="rId116">
+      <w:hyperlink r:id="rId117">
         <w:r>
           <w:rPr>
             <w:rStyle w:val="Hyperlink"/>
@@ -4298,8 +4369,8 @@
         <w:t xml:space="preserve">.</w:t>
       </w:r>
     </w:p>
-    <w:bookmarkEnd w:id="117"/>
-    <w:bookmarkStart w:id="119" w:name="ref-Homicsko2015"/>
+    <w:bookmarkEnd w:id="118"/>
+    <w:bookmarkStart w:id="120" w:name="ref-Homicsko2015"/>
     <w:p>
       <w:pPr>
         <w:pStyle w:val="Bibliography"/>
@@ -4332,7 +4403,7 @@
       <w:r>
         <w:t xml:space="preserve"> </w:t>
       </w:r>
-      <w:hyperlink r:id="rId118">
+      <w:hyperlink r:id="rId119">
         <w:r>
           <w:rPr>
             <w:rStyle w:val="Hyperlink"/>
@@ -4344,8 +4415,8 @@
         <w:t xml:space="preserve">.</w:t>
       </w:r>
     </w:p>
-    <w:bookmarkEnd w:id="119"/>
-    <w:bookmarkStart w:id="121" w:name="ref-Jamieson2021"/>
+    <w:bookmarkEnd w:id="120"/>
+    <w:bookmarkStart w:id="122" w:name="ref-Jamieson2021"/>
     <w:p>
       <w:pPr>
         <w:pStyle w:val="Bibliography"/>
@@ -4378,7 +4449,7 @@
       <w:r>
         <w:t xml:space="preserve"> </w:t>
       </w:r>
-      <w:hyperlink r:id="rId120">
+      <w:hyperlink r:id="rId121">
         <w:r>
           <w:rPr>
             <w:rStyle w:val="Hyperlink"/>
@@ -4390,8 +4461,8 @@
         <w:t xml:space="preserve">.</w:t>
       </w:r>
     </w:p>
-    <w:bookmarkEnd w:id="121"/>
-    <w:bookmarkStart w:id="123" w:name="ref-deJong2009"/>
+    <w:bookmarkEnd w:id="122"/>
+    <w:bookmarkStart w:id="124" w:name="ref-deJong2009"/>
     <w:p>
       <w:pPr>
         <w:pStyle w:val="Bibliography"/>
@@ -4424,7 +4495,7 @@
       <w:r>
         <w:t xml:space="preserve"> </w:t>
       </w:r>
-      <w:hyperlink r:id="rId122">
+      <w:hyperlink r:id="rId123">
         <w:r>
           <w:rPr>
             <w:rStyle w:val="Hyperlink"/>
@@ -4436,8 +4507,8 @@
         <w:t xml:space="preserve">.</w:t>
       </w:r>
     </w:p>
-    <w:bookmarkEnd w:id="123"/>
-    <w:bookmarkStart w:id="125" w:name="ref-Kapourani2016"/>
+    <w:bookmarkEnd w:id="124"/>
+    <w:bookmarkStart w:id="126" w:name="ref-Kapourani2016"/>
     <w:p>
       <w:pPr>
         <w:pStyle w:val="Bibliography"/>
@@ -4470,7 +4541,7 @@
       <w:r>
         <w:t xml:space="preserve"> </w:t>
       </w:r>
-      <w:hyperlink r:id="rId124">
+      <w:hyperlink r:id="rId125">
         <w:r>
           <w:rPr>
             <w:rStyle w:val="Hyperlink"/>
@@ -4482,8 +4553,8 @@
         <w:t xml:space="preserve">.</w:t>
       </w:r>
     </w:p>
-    <w:bookmarkEnd w:id="125"/>
-    <w:bookmarkStart w:id="127" w:name="ref-Kommoss2018"/>
+    <w:bookmarkEnd w:id="126"/>
+    <w:bookmarkStart w:id="128" w:name="ref-Kommoss2018"/>
     <w:p>
       <w:pPr>
         <w:pStyle w:val="Bibliography"/>
@@ -4500,7 +4571,7 @@
       <w:r>
         <w:t xml:space="preserve"> </w:t>
       </w:r>
-      <w:hyperlink r:id="rId126">
+      <w:hyperlink r:id="rId127">
         <w:r>
           <w:rPr>
             <w:rStyle w:val="Hyperlink"/>
@@ -4512,8 +4583,8 @@
         <w:t xml:space="preserve">.</w:t>
       </w:r>
     </w:p>
-    <w:bookmarkEnd w:id="127"/>
-    <w:bookmarkStart w:id="129" w:name="ref-Konstantinopoulos2022"/>
+    <w:bookmarkEnd w:id="128"/>
+    <w:bookmarkStart w:id="130" w:name="ref-Konstantinopoulos2022"/>
     <w:p>
       <w:pPr>
         <w:pStyle w:val="Bibliography"/>
@@ -4546,7 +4617,7 @@
       <w:r>
         <w:t xml:space="preserve"> </w:t>
       </w:r>
-      <w:hyperlink r:id="rId128">
+      <w:hyperlink r:id="rId129">
         <w:r>
           <w:rPr>
             <w:rStyle w:val="Hyperlink"/>
@@ -4558,8 +4629,8 @@
         <w:t xml:space="preserve">.</w:t>
       </w:r>
     </w:p>
-    <w:bookmarkEnd w:id="129"/>
-    <w:bookmarkStart w:id="131" w:name="ref-Konstantinopoulos2019"/>
+    <w:bookmarkEnd w:id="130"/>
+    <w:bookmarkStart w:id="132" w:name="ref-Konstantinopoulos2019"/>
     <w:p>
       <w:pPr>
         <w:pStyle w:val="Bibliography"/>
@@ -4592,7 +4663,7 @@
       <w:r>
         <w:t xml:space="preserve"> </w:t>
       </w:r>
-      <w:hyperlink r:id="rId130">
+      <w:hyperlink r:id="rId131">
         <w:r>
           <w:rPr>
             <w:rStyle w:val="Hyperlink"/>
@@ -4604,8 +4675,8 @@
         <w:t xml:space="preserve">.</w:t>
       </w:r>
     </w:p>
-    <w:bookmarkEnd w:id="131"/>
-    <w:bookmarkStart w:id="133" w:name="ref-Kroeger2016"/>
+    <w:bookmarkEnd w:id="132"/>
+    <w:bookmarkStart w:id="134" w:name="ref-Kroeger2016"/>
     <w:p>
       <w:pPr>
         <w:pStyle w:val="Bibliography"/>
@@ -4638,7 +4709,7 @@
       <w:r>
         <w:t xml:space="preserve"> </w:t>
       </w:r>
-      <w:hyperlink r:id="rId132">
+      <w:hyperlink r:id="rId133">
         <w:r>
           <w:rPr>
             <w:rStyle w:val="Hyperlink"/>
@@ -4650,8 +4721,8 @@
         <w:t xml:space="preserve">.</w:t>
       </w:r>
     </w:p>
-    <w:bookmarkEnd w:id="133"/>
-    <w:bookmarkStart w:id="135" w:name="ref-Matulonis2019"/>
+    <w:bookmarkEnd w:id="134"/>
+    <w:bookmarkStart w:id="136" w:name="ref-Matulonis2019"/>
     <w:p>
       <w:pPr>
         <w:pStyle w:val="Bibliography"/>
@@ -4684,7 +4755,7 @@
       <w:r>
         <w:t xml:space="preserve"> </w:t>
       </w:r>
-      <w:hyperlink r:id="rId134">
+      <w:hyperlink r:id="rId135">
         <w:r>
           <w:rPr>
             <w:rStyle w:val="Hyperlink"/>
@@ -4696,8 +4767,8 @@
         <w:t xml:space="preserve">.</w:t>
       </w:r>
     </w:p>
-    <w:bookmarkEnd w:id="135"/>
-    <w:bookmarkStart w:id="137" w:name="ref-Mendiola2022"/>
+    <w:bookmarkEnd w:id="136"/>
+    <w:bookmarkStart w:id="138" w:name="ref-Mendiola2022"/>
     <w:p>
       <w:pPr>
         <w:pStyle w:val="Bibliography"/>
@@ -4730,7 +4801,7 @@
       <w:r>
         <w:t xml:space="preserve"> </w:t>
       </w:r>
-      <w:hyperlink r:id="rId136">
+      <w:hyperlink r:id="rId137">
         <w:r>
           <w:rPr>
             <w:rStyle w:val="Hyperlink"/>
@@ -4742,20 +4813,20 @@
         <w:t xml:space="preserve">.</w:t>
       </w:r>
     </w:p>
-    <w:bookmarkEnd w:id="137"/>
-    <w:bookmarkStart w:id="139" w:name="ref-Mirza2023"/>
+    <w:bookmarkEnd w:id="138"/>
+    <w:bookmarkStart w:id="140" w:name="ref-MirzaESMO2023"/>
     <w:p>
       <w:pPr>
         <w:pStyle w:val="Bibliography"/>
       </w:pPr>
       <w:r>
-        <w:t xml:space="preserve">Mirza, Mansoor R., Dana M. Chase, Brian M. Slomovitz, René dePont Christensen, Zoltán Novák, Destin Black, Lucy Gilbert, et al. 2023.</w:t>
-      </w:r>
-      <w:r>
-        <w:t xml:space="preserve"> </w:t>
-      </w:r>
-      <w:r>
-        <w:t xml:space="preserve">“Dostarlimab for Primary Advanced or Recurrent Endometrial Cancer.”</w:t>
+        <w:t xml:space="preserve">Mirza, M. R., S. Sharma, J. Herrstedt, M. S. Shahin, D. Cibula, E. Fleming, F. Raspagliesi, et al. 2023.</w:t>
+      </w:r>
+      <w:r>
+        <w:t xml:space="preserve"> </w:t>
+      </w:r>
+      <w:r>
+        <w:t xml:space="preserve">“740MO Dostarlimab + Chemotherapy for the Treatment of Primary Advanced or Recurrent Endometrial Cancer (pA/rEC): Analysis of Progression Free Survival (PFS) and Overall Survival (OS) Outcomes by Molecular Classification in the ENGOT-EN6-NSGO/GOG-3031/RUBY Trial.”</w:t>
       </w:r>
       <w:r>
         <w:t xml:space="preserve"> </w:t>
@@ -4765,6 +4836,52 @@
           <w:iCs/>
           <w:i/>
         </w:rPr>
+        <w:t xml:space="preserve">Annals of Oncology</w:t>
+      </w:r>
+      <w:r>
+        <w:t xml:space="preserve"> </w:t>
+      </w:r>
+      <w:r>
+        <w:t xml:space="preserve">34 (October): S507.</w:t>
+      </w:r>
+      <w:r>
+        <w:t xml:space="preserve"> </w:t>
+      </w:r>
+      <w:hyperlink r:id="rId139">
+        <w:r>
+          <w:rPr>
+            <w:rStyle w:val="Hyperlink"/>
+          </w:rPr>
+          <w:t xml:space="preserve">https://doi.org/10.1016/j.annonc.2023.09.1919</w:t>
+        </w:r>
+      </w:hyperlink>
+      <w:r>
+        <w:t xml:space="preserve">.</w:t>
+      </w:r>
+    </w:p>
+    <w:bookmarkEnd w:id="140"/>
+    <w:bookmarkStart w:id="142" w:name="ref-Mirza2023"/>
+    <w:p>
+      <w:pPr>
+        <w:pStyle w:val="Bibliography"/>
+      </w:pPr>
+      <w:r>
+        <w:t xml:space="preserve">Mirza, Mansoor R., Dana M. Chase, Brian M. Slomovitz, René dePont Christensen, Zoltán Novák, Destin Black, Lucy Gilbert, et al. 2023.</w:t>
+      </w:r>
+      <w:r>
+        <w:t xml:space="preserve"> </w:t>
+      </w:r>
+      <w:r>
+        <w:t xml:space="preserve">“Dostarlimab for Primary Advanced or Recurrent Endometrial Cancer.”</w:t>
+      </w:r>
+      <w:r>
+        <w:t xml:space="preserve"> </w:t>
+      </w:r>
+      <w:r>
+        <w:rPr>
+          <w:iCs/>
+          <w:i/>
+        </w:rPr>
         <w:t xml:space="preserve">New England Journal of Medicine</w:t>
       </w:r>
       <w:r>
@@ -4776,7 +4893,7 @@
       <w:r>
         <w:t xml:space="preserve"> </w:t>
       </w:r>
-      <w:hyperlink r:id="rId138">
+      <w:hyperlink r:id="rId141">
         <w:r>
           <w:rPr>
             <w:rStyle w:val="Hyperlink"/>
@@ -4788,8 +4905,8 @@
         <w:t xml:space="preserve">.</w:t>
       </w:r>
     </w:p>
-    <w:bookmarkEnd w:id="139"/>
-    <w:bookmarkStart w:id="141" w:name="ref-Momeni2021"/>
+    <w:bookmarkEnd w:id="142"/>
+    <w:bookmarkStart w:id="144" w:name="ref-Momeni2021"/>
     <w:p>
       <w:pPr>
         <w:pStyle w:val="Bibliography"/>
@@ -4822,7 +4939,7 @@
       <w:r>
         <w:t xml:space="preserve"> </w:t>
       </w:r>
-      <w:hyperlink r:id="rId140">
+      <w:hyperlink r:id="rId143">
         <w:r>
           <w:rPr>
             <w:rStyle w:val="Hyperlink"/>
@@ -4834,8 +4951,8 @@
         <w:t xml:space="preserve">.</w:t>
       </w:r>
     </w:p>
-    <w:bookmarkEnd w:id="141"/>
-    <w:bookmarkStart w:id="143" w:name="ref-Moore2018"/>
+    <w:bookmarkEnd w:id="144"/>
+    <w:bookmarkStart w:id="146" w:name="ref-Moore2018"/>
     <w:p>
       <w:pPr>
         <w:pStyle w:val="Bibliography"/>
@@ -4865,7 +4982,7 @@
       <w:r>
         <w:t xml:space="preserve"> </w:t>
       </w:r>
-      <w:hyperlink r:id="rId142">
+      <w:hyperlink r:id="rId145">
         <w:r>
           <w:rPr>
             <w:rStyle w:val="Hyperlink"/>
@@ -4877,8 +4994,8 @@
         <w:t xml:space="preserve">.</w:t>
       </w:r>
     </w:p>
-    <w:bookmarkEnd w:id="143"/>
-    <w:bookmarkStart w:id="144" w:name="ref-Nielsen2012"/>
+    <w:bookmarkEnd w:id="146"/>
+    <w:bookmarkStart w:id="147" w:name="ref-Nielsen2012"/>
     <w:p>
       <w:pPr>
         <w:pStyle w:val="Bibliography"/>
@@ -4909,8 +5026,8 @@
         <w:t xml:space="preserve">18.</w:t>
       </w:r>
     </w:p>
-    <w:bookmarkEnd w:id="144"/>
-    <w:bookmarkStart w:id="146" w:name="ref-LeonCastillo2020"/>
+    <w:bookmarkEnd w:id="147"/>
+    <w:bookmarkStart w:id="149" w:name="ref-LeonCastillo2020"/>
     <w:p>
       <w:pPr>
         <w:pStyle w:val="Bibliography"/>
@@ -4943,7 +5060,7 @@
       <w:r>
         <w:t xml:space="preserve"> </w:t>
       </w:r>
-      <w:hyperlink r:id="rId145">
+      <w:hyperlink r:id="rId148">
         <w:r>
           <w:rPr>
             <w:rStyle w:val="Hyperlink"/>
@@ -4955,8 +5072,8 @@
         <w:t xml:space="preserve">.</w:t>
       </w:r>
     </w:p>
-    <w:bookmarkEnd w:id="146"/>
-    <w:bookmarkStart w:id="148" w:name="ref-Ott2017"/>
+    <w:bookmarkEnd w:id="149"/>
+    <w:bookmarkStart w:id="151" w:name="ref-Ott2017"/>
     <w:p>
       <w:pPr>
         <w:pStyle w:val="Bibliography"/>
@@ -4989,7 +5106,7 @@
       <w:r>
         <w:t xml:space="preserve"> </w:t>
       </w:r>
-      <w:hyperlink r:id="rId147">
+      <w:hyperlink r:id="rId150">
         <w:r>
           <w:rPr>
             <w:rStyle w:val="Hyperlink"/>
@@ -5001,8 +5118,8 @@
         <w:t xml:space="preserve">.</w:t>
       </w:r>
     </w:p>
-    <w:bookmarkEnd w:id="148"/>
-    <w:bookmarkStart w:id="150" w:name="ref-Raffone2022"/>
+    <w:bookmarkEnd w:id="151"/>
+    <w:bookmarkStart w:id="153" w:name="ref-Raffone2022"/>
     <w:p>
       <w:pPr>
         <w:pStyle w:val="Bibliography"/>
@@ -5035,7 +5152,7 @@
       <w:r>
         <w:t xml:space="preserve"> </w:t>
       </w:r>
-      <w:hyperlink r:id="rId149">
+      <w:hyperlink r:id="rId152">
         <w:r>
           <w:rPr>
             <w:rStyle w:val="Hyperlink"/>
@@ -5047,8 +5164,8 @@
         <w:t xml:space="preserve">.</w:t>
       </w:r>
     </w:p>
-    <w:bookmarkEnd w:id="150"/>
-    <w:bookmarkStart w:id="152" w:name="ref-Siegel2024"/>
+    <w:bookmarkEnd w:id="153"/>
+    <w:bookmarkStart w:id="155" w:name="ref-Siegel2024"/>
     <w:p>
       <w:pPr>
         <w:pStyle w:val="Bibliography"/>
@@ -5081,7 +5198,7 @@
       <w:r>
         <w:t xml:space="preserve"> </w:t>
       </w:r>
-      <w:hyperlink r:id="rId151">
+      <w:hyperlink r:id="rId154">
         <w:r>
           <w:rPr>
             <w:rStyle w:val="Hyperlink"/>
@@ -5093,8 +5210,8 @@
         <w:t xml:space="preserve">.</w:t>
       </w:r>
     </w:p>
-    <w:bookmarkEnd w:id="152"/>
-    <w:bookmarkStart w:id="154" w:name="ref-Siegenthaler2022"/>
+    <w:bookmarkEnd w:id="155"/>
+    <w:bookmarkStart w:id="157" w:name="ref-Siegenthaler2022"/>
     <w:p>
       <w:pPr>
         <w:pStyle w:val="Bibliography"/>
@@ -5127,7 +5244,7 @@
       <w:r>
         <w:t xml:space="preserve"> </w:t>
       </w:r>
-      <w:hyperlink r:id="rId153">
+      <w:hyperlink r:id="rId156">
         <w:r>
           <w:rPr>
             <w:rStyle w:val="Hyperlink"/>
@@ -5139,8 +5256,8 @@
         <w:t xml:space="preserve">.</w:t>
       </w:r>
     </w:p>
-    <w:bookmarkEnd w:id="154"/>
-    <w:bookmarkStart w:id="156" w:name="ref-Talhouk2019"/>
+    <w:bookmarkEnd w:id="157"/>
+    <w:bookmarkStart w:id="159" w:name="ref-Talhouk2019"/>
     <w:p>
       <w:pPr>
         <w:pStyle w:val="Bibliography"/>
@@ -5173,7 +5290,7 @@
       <w:r>
         <w:t xml:space="preserve"> </w:t>
       </w:r>
-      <w:hyperlink r:id="rId155">
+      <w:hyperlink r:id="rId158">
         <w:r>
           <w:rPr>
             <w:rStyle w:val="Hyperlink"/>
@@ -5185,8 +5302,8 @@
         <w:t xml:space="preserve">.</w:t>
       </w:r>
     </w:p>
-    <w:bookmarkEnd w:id="156"/>
-    <w:bookmarkStart w:id="158" w:name="ref-Talhouk2017"/>
+    <w:bookmarkEnd w:id="159"/>
+    <w:bookmarkStart w:id="161" w:name="ref-Talhouk2017"/>
     <w:p>
       <w:pPr>
         <w:pStyle w:val="Bibliography"/>
@@ -5219,7 +5336,7 @@
       <w:r>
         <w:t xml:space="preserve"> </w:t>
       </w:r>
-      <w:hyperlink r:id="rId157">
+      <w:hyperlink r:id="rId160">
         <w:r>
           <w:rPr>
             <w:rStyle w:val="Hyperlink"/>
@@ -5231,8 +5348,8 @@
         <w:t xml:space="preserve">.</w:t>
       </w:r>
     </w:p>
-    <w:bookmarkEnd w:id="158"/>
-    <w:bookmarkStart w:id="160" w:name="ref-Talhouk2015"/>
+    <w:bookmarkEnd w:id="161"/>
+    <w:bookmarkStart w:id="163" w:name="ref-Talhouk2015"/>
     <w:p>
       <w:pPr>
         <w:pStyle w:val="Bibliography"/>
@@ -5265,7 +5382,7 @@
       <w:r>
         <w:t xml:space="preserve"> </w:t>
       </w:r>
-      <w:hyperlink r:id="rId159">
+      <w:hyperlink r:id="rId162">
         <w:r>
           <w:rPr>
             <w:rStyle w:val="Hyperlink"/>
@@ -5277,8 +5394,8 @@
         <w:t xml:space="preserve">.</w:t>
       </w:r>
     </w:p>
-    <w:bookmarkEnd w:id="160"/>
-    <w:bookmarkStart w:id="162" w:name="ref-DiTucci2019"/>
+    <w:bookmarkEnd w:id="163"/>
+    <w:bookmarkStart w:id="165" w:name="ref-DiTucci2019"/>
     <w:p>
       <w:pPr>
         <w:pStyle w:val="Bibliography"/>
@@ -5311,7 +5428,7 @@
       <w:r>
         <w:t xml:space="preserve"> </w:t>
       </w:r>
-      <w:hyperlink r:id="rId161">
+      <w:hyperlink r:id="rId164">
         <w:r>
           <w:rPr>
             <w:rStyle w:val="Hyperlink"/>
@@ -5323,8 +5440,8 @@
         <w:t xml:space="preserve">.</w:t>
       </w:r>
     </w:p>
-    <w:bookmarkEnd w:id="162"/>
-    <w:bookmarkStart w:id="164" w:name="ref-Wallbillich2020"/>
+    <w:bookmarkEnd w:id="165"/>
+    <w:bookmarkStart w:id="167" w:name="ref-Wallbillich2020"/>
     <w:p>
       <w:pPr>
         <w:pStyle w:val="Bibliography"/>
@@ -5341,7 +5458,7 @@
       <w:r>
         <w:t xml:space="preserve"> </w:t>
       </w:r>
-      <w:hyperlink r:id="rId163">
+      <w:hyperlink r:id="rId166">
         <w:r>
           <w:rPr>
             <w:rStyle w:val="Hyperlink"/>
@@ -5353,8 +5470,8 @@
         <w:t xml:space="preserve">.</w:t>
       </w:r>
     </w:p>
-    <w:bookmarkEnd w:id="164"/>
-    <w:bookmarkStart w:id="166" w:name="ref-Wick2014"/>
+    <w:bookmarkEnd w:id="167"/>
+    <w:bookmarkStart w:id="169" w:name="ref-Wick2014"/>
     <w:p>
       <w:pPr>
         <w:pStyle w:val="Bibliography"/>
@@ -5387,7 +5504,7 @@
       <w:r>
         <w:t xml:space="preserve"> </w:t>
       </w:r>
-      <w:hyperlink r:id="rId165">
+      <w:hyperlink r:id="rId168">
         <w:r>
           <w:rPr>
             <w:rStyle w:val="Hyperlink"/>
@@ -5399,8 +5516,8 @@
         <w:t xml:space="preserve">.</w:t>
       </w:r>
     </w:p>
-    <w:bookmarkEnd w:id="166"/>
-    <w:bookmarkStart w:id="168" w:name="ref-Willvonseder2021"/>
+    <w:bookmarkEnd w:id="169"/>
+    <w:bookmarkStart w:id="171" w:name="ref-Willvonseder2021"/>
     <w:p>
       <w:pPr>
         <w:pStyle w:val="Bibliography"/>
@@ -5433,7 +5550,7 @@
       <w:r>
         <w:t xml:space="preserve"> </w:t>
       </w:r>
-      <w:hyperlink r:id="rId167">
+      <w:hyperlink r:id="rId170">
         <w:r>
           <w:rPr>
             <w:rStyle w:val="Hyperlink"/>
@@ -5445,8 +5562,8 @@
         <w:t xml:space="preserve">.</w:t>
       </w:r>
     </w:p>
-    <w:bookmarkEnd w:id="168"/>
-    <w:bookmarkStart w:id="170" w:name="ref-Woo2014"/>
+    <w:bookmarkEnd w:id="171"/>
+    <w:bookmarkStart w:id="173" w:name="ref-Woo2014"/>
     <w:p>
       <w:pPr>
         <w:pStyle w:val="Bibliography"/>
@@ -5479,7 +5596,7 @@
       <w:r>
         <w:t xml:space="preserve"> </w:t>
       </w:r>
-      <w:hyperlink r:id="rId169">
+      <w:hyperlink r:id="rId172">
         <w:r>
           <w:rPr>
             <w:rStyle w:val="Hyperlink"/>
@@ -5491,8 +5608,8 @@
         <w:t xml:space="preserve">.</w:t>
       </w:r>
     </w:p>
-    <w:bookmarkEnd w:id="170"/>
-    <w:bookmarkStart w:id="172" w:name="ref-Yamagami2011"/>
+    <w:bookmarkEnd w:id="173"/>
+    <w:bookmarkStart w:id="175" w:name="ref-Yamagami2011"/>
     <w:p>
       <w:pPr>
         <w:pStyle w:val="Bibliography"/>
@@ -5525,7 +5642,7 @@
       <w:r>
         <w:t xml:space="preserve"> </w:t>
       </w:r>
-      <w:hyperlink r:id="rId171">
+      <w:hyperlink r:id="rId174">
         <w:r>
           <w:rPr>
             <w:rStyle w:val="Hyperlink"/>
@@ -5537,8 +5654,8 @@
         <w:t xml:space="preserve">.</w:t>
       </w:r>
     </w:p>
-    <w:bookmarkEnd w:id="172"/>
-    <w:bookmarkStart w:id="174" w:name="ref-Yamashita2017"/>
+    <w:bookmarkEnd w:id="175"/>
+    <w:bookmarkStart w:id="177" w:name="ref-Yamashita2017"/>
     <w:p>
       <w:pPr>
         <w:pStyle w:val="Bibliography"/>
@@ -5571,7 +5688,7 @@
       <w:r>
         <w:t xml:space="preserve"> </w:t>
       </w:r>
-      <w:hyperlink r:id="rId173">
+      <w:hyperlink r:id="rId176">
         <w:r>
           <w:rPr>
             <w:rStyle w:val="Hyperlink"/>
@@ -5583,8 +5700,8 @@
         <w:t xml:space="preserve">.</w:t>
       </w:r>
     </w:p>
-    <w:bookmarkEnd w:id="174"/>
-    <w:bookmarkStart w:id="176" w:name="ref-Zhang2019"/>
+    <w:bookmarkEnd w:id="177"/>
+    <w:bookmarkStart w:id="179" w:name="ref-Zhang2019"/>
     <w:p>
       <w:pPr>
         <w:pStyle w:val="Bibliography"/>
@@ -5617,7 +5734,7 @@
       <w:r>
         <w:t xml:space="preserve"> </w:t>
       </w:r>
-      <w:hyperlink r:id="rId175">
+      <w:hyperlink r:id="rId178">
         <w:r>
           <w:rPr>
             <w:rStyle w:val="Hyperlink"/>
@@ -5629,8 +5746,8 @@
         <w:t xml:space="preserve">.</w:t>
       </w:r>
     </w:p>
-    <w:bookmarkEnd w:id="176"/>
-    <w:bookmarkStart w:id="178" w:name="ref-Zhang2018"/>
+    <w:bookmarkEnd w:id="179"/>
+    <w:bookmarkStart w:id="181" w:name="ref-Zhang2018"/>
     <w:p>
       <w:pPr>
         <w:pStyle w:val="Bibliography"/>
@@ -5663,7 +5780,7 @@
       <w:r>
         <w:t xml:space="preserve"> </w:t>
       </w:r>
-      <w:hyperlink r:id="rId177">
+      <w:hyperlink r:id="rId180">
         <w:r>
           <w:rPr>
             <w:rStyle w:val="Hyperlink"/>
@@ -5675,8 +5792,8 @@
         <w:t xml:space="preserve">.</w:t>
       </w:r>
     </w:p>
-    <w:bookmarkEnd w:id="178"/>
-    <w:bookmarkStart w:id="180" w:name="ref-ZhangTILsubtype2023"/>
+    <w:bookmarkEnd w:id="181"/>
+    <w:bookmarkStart w:id="183" w:name="ref-ZhangTILsubtype2023"/>
     <w:p>
       <w:pPr>
         <w:pStyle w:val="Bibliography"/>
@@ -5709,7 +5826,7 @@
       <w:r>
         <w:t xml:space="preserve"> </w:t>
       </w:r>
-      <w:hyperlink r:id="rId179">
+      <w:hyperlink r:id="rId182">
         <w:r>
           <w:rPr>
             <w:rStyle w:val="Hyperlink"/>
@@ -5721,8 +5838,8 @@
         <w:t xml:space="preserve">.</w:t>
       </w:r>
     </w:p>
-    <w:bookmarkEnd w:id="180"/>
-    <w:bookmarkStart w:id="182" w:name="ref-Zhang2015"/>
+    <w:bookmarkEnd w:id="183"/>
+    <w:bookmarkStart w:id="185" w:name="ref-Zhang2015"/>
     <w:p>
       <w:pPr>
         <w:pStyle w:val="Bibliography"/>
@@ -5755,7 +5872,7 @@
       <w:r>
         <w:t xml:space="preserve"> </w:t>
       </w:r>
-      <w:hyperlink r:id="rId181">
+      <w:hyperlink r:id="rId184">
         <w:r>
           <w:rPr>
             <w:rStyle w:val="Hyperlink"/>
@@ -5767,8 +5884,8 @@
         <w:t xml:space="preserve">.</w:t>
       </w:r>
     </w:p>
-    <w:bookmarkEnd w:id="182"/>
-    <w:bookmarkStart w:id="184" w:name="ref-Zhang2003"/>
+    <w:bookmarkEnd w:id="185"/>
+    <w:bookmarkStart w:id="187" w:name="ref-Zhang2003"/>
     <w:p>
       <w:pPr>
         <w:pStyle w:val="Bibliography"/>
@@ -5801,7 +5918,7 @@
       <w:r>
         <w:t xml:space="preserve"> </w:t>
       </w:r>
-      <w:hyperlink r:id="rId183">
+      <w:hyperlink r:id="rId186">
         <w:r>
           <w:rPr>
             <w:rStyle w:val="Hyperlink"/>
@@ -5813,9 +5930,9 @@
         <w:t xml:space="preserve">.</w:t>
       </w:r>
     </w:p>
-    <w:bookmarkEnd w:id="184"/>
-    <w:bookmarkEnd w:id="185"/>
-    <w:bookmarkEnd w:id="186"/>
+    <w:bookmarkEnd w:id="187"/>
+    <w:bookmarkEnd w:id="188"/>
+    <w:bookmarkEnd w:id="189"/>
     <w:sectPr/>
   </w:body>
 </w:document>

</xml_diff>

<commit_message>
Figure and manuscript v2
</commit_message>
<xml_diff>
--- a/paper/_manuscript/index.docx
+++ b/paper/_manuscript/index.docx
@@ -45,7 +45,195 @@
         <w:pStyle w:val="Author"/>
       </w:pPr>
       <w:r>
-        <w:t xml:space="preserve">Authors</w:t>
+        <w:t xml:space="preserve">Allen</w:t>
+      </w:r>
+      <w:r>
+        <w:t xml:space="preserve"> </w:t>
+      </w:r>
+      <w:r>
+        <w:t xml:space="preserve">W</w:t>
+      </w:r>
+      <w:r>
+        <w:t xml:space="preserve"> </w:t>
+      </w:r>
+      <w:r>
+        <w:t xml:space="preserve">Zhang</w:t>
+      </w:r>
+      <w:r>
+        <w:t xml:space="preserve"> </w:t>
+      </w:r>
+      <w:r>
+        <w:t xml:space="preserve">(first/last)</w:t>
+      </w:r>
+    </w:p>
+    <w:p>
+      <w:pPr>
+        <w:pStyle w:val="Author"/>
+      </w:pPr>
+      <w:r>
+        <w:t xml:space="preserve">Spencer</w:t>
+      </w:r>
+      <w:r>
+        <w:t xml:space="preserve"> </w:t>
+      </w:r>
+      <w:r>
+        <w:t xml:space="preserve">D</w:t>
+      </w:r>
+      <w:r>
+        <w:t xml:space="preserve"> </w:t>
+      </w:r>
+      <w:r>
+        <w:t xml:space="preserve">Martin</w:t>
+      </w:r>
+      <w:r>
+        <w:t xml:space="preserve"> </w:t>
+      </w:r>
+      <w:r>
+        <w:t xml:space="preserve">(first/last)</w:t>
+      </w:r>
+    </w:p>
+    <w:p>
+      <w:pPr>
+        <w:pStyle w:val="Author"/>
+      </w:pPr>
+      <w:r>
+        <w:t xml:space="preserve">Shelby</w:t>
+      </w:r>
+      <w:r>
+        <w:t xml:space="preserve"> </w:t>
+      </w:r>
+      <w:r>
+        <w:t xml:space="preserve">Thornton</w:t>
+      </w:r>
+    </w:p>
+    <w:p>
+      <w:pPr>
+        <w:pStyle w:val="Author"/>
+      </w:pPr>
+      <w:r>
+        <w:t xml:space="preserve">Christine</w:t>
+      </w:r>
+      <w:r>
+        <w:t xml:space="preserve"> </w:t>
+      </w:r>
+      <w:r>
+        <w:t xml:space="preserve">Chow</w:t>
+      </w:r>
+    </w:p>
+    <w:p>
+      <w:pPr>
+        <w:pStyle w:val="Author"/>
+      </w:pPr>
+      <w:r>
+        <w:t xml:space="preserve">Katy</w:t>
+      </w:r>
+      <w:r>
+        <w:t xml:space="preserve"> </w:t>
+      </w:r>
+      <w:r>
+        <w:t xml:space="preserve">Milne</w:t>
+      </w:r>
+    </w:p>
+    <w:p>
+      <w:pPr>
+        <w:pStyle w:val="Author"/>
+      </w:pPr>
+      <w:r>
+        <w:t xml:space="preserve">Brad</w:t>
+      </w:r>
+      <w:r>
+        <w:t xml:space="preserve"> </w:t>
+      </w:r>
+      <w:r>
+        <w:t xml:space="preserve">H</w:t>
+      </w:r>
+      <w:r>
+        <w:t xml:space="preserve"> </w:t>
+      </w:r>
+      <w:r>
+        <w:t xml:space="preserve">Nelson</w:t>
+      </w:r>
+    </w:p>
+    <w:p>
+      <w:pPr>
+        <w:pStyle w:val="Author"/>
+      </w:pPr>
+      <w:r>
+        <w:t xml:space="preserve">Dawn</w:t>
+      </w:r>
+      <w:r>
+        <w:t xml:space="preserve"> </w:t>
+      </w:r>
+      <w:r>
+        <w:t xml:space="preserve">Cochrane</w:t>
+      </w:r>
+    </w:p>
+    <w:p>
+      <w:pPr>
+        <w:pStyle w:val="Author"/>
+      </w:pPr>
+      <w:r>
+        <w:t xml:space="preserve">Naveena</w:t>
+      </w:r>
+      <w:r>
+        <w:t xml:space="preserve"> </w:t>
+      </w:r>
+      <w:r>
+        <w:t xml:space="preserve">Singh</w:t>
+      </w:r>
+    </w:p>
+    <w:p>
+      <w:pPr>
+        <w:pStyle w:val="Author"/>
+      </w:pPr>
+      <w:r>
+        <w:t xml:space="preserve">C</w:t>
+      </w:r>
+      <w:r>
+        <w:t xml:space="preserve"> </w:t>
+      </w:r>
+      <w:r>
+        <w:t xml:space="preserve">Blake</w:t>
+      </w:r>
+      <w:r>
+        <w:t xml:space="preserve"> </w:t>
+      </w:r>
+      <w:r>
+        <w:t xml:space="preserve">Gilks</w:t>
+      </w:r>
+    </w:p>
+    <w:p>
+      <w:pPr>
+        <w:pStyle w:val="Author"/>
+      </w:pPr>
+      <w:r>
+        <w:t xml:space="preserve">Lien</w:t>
+      </w:r>
+      <w:r>
+        <w:t xml:space="preserve"> </w:t>
+      </w:r>
+      <w:r>
+        <w:t xml:space="preserve">Hoang</w:t>
+      </w:r>
+    </w:p>
+    <w:p>
+      <w:pPr>
+        <w:pStyle w:val="Author"/>
+      </w:pPr>
+      <w:r>
+        <w:t xml:space="preserve">Jessica</w:t>
+      </w:r>
+      <w:r>
+        <w:t xml:space="preserve"> </w:t>
+      </w:r>
+      <w:r>
+        <w:t xml:space="preserve">N</w:t>
+      </w:r>
+      <w:r>
+        <w:t xml:space="preserve"> </w:t>
+      </w:r>
+      <w:r>
+        <w:t xml:space="preserve">McAlpine</w:t>
       </w:r>
     </w:p>
     <w:p>
@@ -53,7 +241,7 @@
         <w:pStyle w:val="Date"/>
       </w:pPr>
       <w:r>
-        <w:t xml:space="preserve">2024-04-18</w:t>
+        <w:t xml:space="preserve">2024-06-15</w:t>
       </w:r>
     </w:p>
     <w:p>
@@ -136,6 +324,58 @@
         </w:r>
       </w:hyperlink>
     </w:p>
+    <w:p>
+      <w:pPr>
+        <w:pStyle w:val="BodyText"/>
+      </w:pPr>
+      <w:r>
+        <w:rPr>
+          <w:vertAlign w:val="subscript"/>
+        </w:rPr>
+        <w:t xml:space="preserve">Source:</w:t>
+      </w:r>
+      <w:r>
+        <w:rPr>
+          <w:vertAlign w:val="subscript"/>
+        </w:rPr>
+        <w:t xml:space="preserve"> </w:t>
+      </w:r>
+      <w:hyperlink r:id="rId20">
+        <w:r>
+          <w:rPr>
+            <w:rStyle w:val="Hyperlink"/>
+            <w:vertAlign w:val="subscript"/>
+          </w:rPr>
+          <w:t xml:space="preserve">Article Notebook</w:t>
+        </w:r>
+      </w:hyperlink>
+    </w:p>
+    <w:p>
+      <w:pPr>
+        <w:pStyle w:val="BodyText"/>
+      </w:pPr>
+      <w:r>
+        <w:rPr>
+          <w:vertAlign w:val="subscript"/>
+        </w:rPr>
+        <w:t xml:space="preserve">Source:</w:t>
+      </w:r>
+      <w:r>
+        <w:rPr>
+          <w:vertAlign w:val="subscript"/>
+        </w:rPr>
+        <w:t xml:space="preserve"> </w:t>
+      </w:r>
+      <w:hyperlink r:id="rId20">
+        <w:r>
+          <w:rPr>
+            <w:rStyle w:val="Hyperlink"/>
+            <w:vertAlign w:val="subscript"/>
+          </w:rPr>
+          <w:t xml:space="preserve">Article Notebook</w:t>
+        </w:r>
+      </w:hyperlink>
+    </w:p>
     <w:bookmarkStart w:id="21" w:name="introduction"/>
     <w:p>
       <w:pPr>
@@ -186,7 +426,7 @@
         <w:t xml:space="preserve">(Kommoss et al. 2018; Momeni-Boroujeni et al. 2021)</w:t>
       </w:r>
       <w:r>
-        <w:t xml:space="preserve">. Most patients recur within five years on standard-of-care carboplatin-paclitaxel chemotherapy with or without radiotherapy, highlighting the need for alternative therapeutic options</w:t>
+        <w:t xml:space="preserve">. Most p53abn tumors recur within five years on standard-of-care carboplatin-paclitaxel chemotherapy with or without radiotherapy, highlighting the need for alternative therapeutic options</w:t>
       </w:r>
       <w:r>
         <w:t xml:space="preserve"> </w:t>
@@ -195,6 +435,41 @@
         <w:t xml:space="preserve">(On-Castillo et al. 2020; Ott et al. 2017; Jamieson et al. 2021)</w:t>
       </w:r>
       <w:r>
+        <w:t xml:space="preserve">. While several studies have investigated associations between the immune response to endometrial carcinomas, to date there have been no large scale studies investigating the immune composition of p53abn tumors.</w:t>
+      </w:r>
+    </w:p>
+    <w:p>
+      <w:pPr>
+        <w:pStyle w:val="BodyText"/>
+      </w:pPr>
+      <w:r>
+        <w:t xml:space="preserve">The immune system plays a key role of preventing carcinoma development and growth via multiple mechanisms. All tumors harbor tumor-specific mutations, and a subset of these may form mutated peptides that are presented on major histocompatibility molecules (MHC), recognized by T cells as neoantigens, and result in anti-tumor immunity. Several hurdles must be overcome for effective anti-tumor immunity: (1) The tumor must express muted neoantigens on MHC molecules. (2) T cells must recognize the neoantigens and become activated. (3) Activated T cells must extravasate and infiltrate the tumor microenvironment. (4) Intratumoral, activated T cells must recognize and kill tumor cells that harbor neoantigens. Beyond these core requirements, the interplay between different immune cell types within the tumor microenvironment helps determine the effectiveness of anti-tumor immunity. CD8+ cytotoxic T lymphocytes (CTL) are the main cells that recognize and kill tumor cells. CD4+ helper T cells (TH) recognize neoantigens in MHC class II molecules presented by antigen presenting cells (dendritic cells, macrophages, and B cells). These TH cells secrete cytokines that potentiate the activity of CTL and anti-tumor macrophages. CD68+ macrophages can either help activate CTL, by presenting neoantigens and co-stimulatory molecules, or inhibit CTL, by presenting neoantigens with inhibitory ligands. In addition, CD3+FOXP3+ regulatory T cells (Tregs) inhibit antitumor immunity by secreting cytokines that block CTL maturation and activity and induce macrophages to express immune inhibiting molecules</w:t>
+      </w:r>
+      <w:r>
+        <w:t xml:space="preserve"> </w:t>
+      </w:r>
+      <w:r>
+        <w:t xml:space="preserve">(Chan et al. 2019)</w:t>
+      </w:r>
+      <w:r>
+        <w:t xml:space="preserve">. Finally, CD20+ B cells and CD79a+ plasma cells may either inhibit or potentiate antitumor immunity via multiple mechanisms. Given these functions, it is unsurprising that increased CTL and TH tumor infiltrating lymphocytes (TIL) are associated with longer survival in endometrial carcinoma</w:t>
+      </w:r>
+      <w:r>
+        <w:t xml:space="preserve"> </w:t>
+      </w:r>
+      <w:r>
+        <w:t xml:space="preserve">(Jong et al. 2009)</w:t>
+      </w:r>
+      <w:r>
+        <w:t xml:space="preserve">, while immunosuppressive regulatory T cells are associated with shorter survival</w:t>
+      </w:r>
+      <w:r>
+        <w:t xml:space="preserve"> </w:t>
+      </w:r>
+      <w:r>
+        <w:t xml:space="preserve">(Willvonseder et al. 2021)</w:t>
+      </w:r>
+      <w:r>
         <w:t xml:space="preserve">.</w:t>
       </w:r>
     </w:p>
@@ -203,37 +478,15 @@
         <w:pStyle w:val="BodyText"/>
       </w:pPr>
       <w:r>
-        <w:t xml:space="preserve">Increased CD8+ cytotoxic T and CD4+ helper T tumor-infiltrating lymphocytes (TILs) are associated with longer overall and recurrence-free survival in endometrial cancer</w:t>
-      </w:r>
-      <w:r>
-        <w:t xml:space="preserve"> </w:t>
-      </w:r>
-      <w:r>
-        <w:t xml:space="preserve">(Jong et al. 2009)</w:t>
-      </w:r>
-      <w:r>
-        <w:t xml:space="preserve">, while immunosuppressive regulatory T cells are associated with shorter survival</w:t>
-      </w:r>
-      <w:r>
-        <w:t xml:space="preserve"> </w:t>
-      </w:r>
-      <w:r>
-        <w:t xml:space="preserve">(Willvonseder et al. 2021)</w:t>
-      </w:r>
-      <w:r>
-        <w:t xml:space="preserve">. TILs are known to respond to and track tumor-associated antigens</w:t>
-      </w:r>
-      <w:r>
-        <w:t xml:space="preserve"> </w:t>
-      </w:r>
-      <w:r>
-        <w:t xml:space="preserve">(Wick et al. 2014)</w:t>
-      </w:r>
-      <w:r>
-        <w:t xml:space="preserve"> </w:t>
-      </w:r>
-      <w:r>
-        <w:t xml:space="preserve">to eradicate cancer cells. In response, cancer cells activate immunosupressive pathways, including the immune checkpoint molecule programmed death-ligand 1 (PD-L1), to evade immune surveillance</w:t>
+        <w:t xml:space="preserve">Two key functional pathways that inhibit the immune system are the IDO1 cytokine and the PD-1/PD-L1 immune checkpoint pathways. Macrophages and tumor cells may express IDO1, which inhibits CTL proliferation and increases Treg differentiation. In addition, as a failsafe to prevent uncontrolled autoimmunity, activated CTL express programmed cell death-1 (PD-1), which, when bound to the PD-1 ligand (PD-L1), inhibit CTL mediated killing of target cells. Tumors co-opt this mechanism by upregulating PD-L1 on epithelial cells and macrophages, thereby preventing CTL mediated tumor destruction. The cytokines released when CTL kill tumor cells cause upregulation of both IDO1 and PD-L1; thus, expression of PD-L1 has been used as a marker for an active anti-tumor immune response in multiple different cancers. It is the mix of these intratumoral cell types and their relative functions within the tumor microenvironment that help to dictate whether anti-tumor immunity will successfully eradicate a tumor.</w:t>
+      </w:r>
+    </w:p>
+    <w:p>
+      <w:pPr>
+        <w:pStyle w:val="BodyText"/>
+      </w:pPr>
+      <w:r>
+        <w:t xml:space="preserve">Treatment with immune checkpoint antibodies that disrupt the PD-1–PD-L1 pathway reactivates exhausted T cells and is particularly effective in tumors with elevated numbers of neoantigens due to high mutational burden</w:t>
       </w:r>
       <w:r>
         <w:t xml:space="preserve"> </w:t>
@@ -242,15 +495,6 @@
         <w:t xml:space="preserve">(Chan et al. 2019)</w:t>
       </w:r>
       <w:r>
-        <w:t xml:space="preserve">. Treatment with immune checkpoint inhibitors reactivates exhausted T cells and is particularly effective in tumors with many neoantigens due to high mutational burden</w:t>
-      </w:r>
-      <w:r>
-        <w:t xml:space="preserve"> </w:t>
-      </w:r>
-      <w:r>
-        <w:t xml:space="preserve">(Chan et al. 2019)</w:t>
-      </w:r>
-      <w:r>
         <w:t xml:space="preserve">. In endometrial cancer, POLE and MMRd tumors have over 10 times as many mutations as p53abn and NSMP tumors</w:t>
       </w:r>
       <w:r>
@@ -272,7 +516,7 @@
         <w:t xml:space="preserve">(Aline Talhouk et al. 2019)</w:t>
       </w:r>
       <w:r>
-        <w:t xml:space="preserve">. While systemic therapy is typically unnecessary in POLE cancers due to exceptionally favorable outcomes with hysterectomy alone, anti-PD1 immune-checkpoint inhibitors have demonstrated promising efficacy in advanced, recurrent, or persistent MMRd endometrial cancers after multiple lines of therapy</w:t>
+        <w:t xml:space="preserve">. While systemic therapy is typically unnecessary in POLE cancers due to exceptionally favorable outcomes with hysterectomy alone, anti-PD1 immune-checkpoint inhibitors have demonstrated promising efficacy in advanced, recurrent, or persistent MMRd endometrial cancers, even after multiple lines of therapy</w:t>
       </w:r>
       <w:r>
         <w:t xml:space="preserve"> </w:t>
@@ -281,7 +525,28 @@
         <w:t xml:space="preserve">(Konstantinopoulos et al. 2019; Antill et al. 2021)</w:t>
       </w:r>
       <w:r>
-        <w:t xml:space="preserve">.</w:t>
+        <w:t xml:space="preserve">. More recently,</w:t>
+      </w:r>
+      <w:r>
+        <w:t xml:space="preserve"> </w:t>
+      </w:r>
+      <w:r>
+        <w:t xml:space="preserve">Mansoor R. Mirza et al. (2023)</w:t>
+      </w:r>
+      <w:r>
+        <w:t xml:space="preserve"> </w:t>
+      </w:r>
+      <w:r>
+        <w:t xml:space="preserve">showed that the anti-PD1 antibody dostarlimab was associated with significantly improved outcomes not only in MMRd but also MMRp (MMR proficient, non-POLE) endometrial cancer when added to standard-of-care chemotherapy. While the benefit of dostarlimab in MMRp cancers was less than in MMRd cancers, subgroup analysis showed that the benefit in MMRp was driven by p53abn cases</w:t>
+      </w:r>
+      <w:r>
+        <w:t xml:space="preserve"> </w:t>
+      </w:r>
+      <w:r>
+        <w:t xml:space="preserve">(M. R. Mirza et al. 2023)</w:t>
+      </w:r>
+      <w:r>
+        <w:t xml:space="preserve">. The factors underlying this promising response to immune checkpoint inhibitors in p53abn endometrial cancer remain poorly understood.</w:t>
       </w:r>
     </w:p>
     <w:p>
@@ -289,66 +554,7 @@
         <w:pStyle w:val="BodyText"/>
       </w:pPr>
       <w:r>
-        <w:t xml:space="preserve">More recently,</w:t>
-      </w:r>
-      <w:r>
-        <w:t xml:space="preserve"> </w:t>
-      </w:r>
-      <w:r>
-        <w:t xml:space="preserve">Mansoor R. Mirza et al. (2023)</w:t>
-      </w:r>
-      <w:r>
-        <w:t xml:space="preserve"> </w:t>
-      </w:r>
-      <w:r>
-        <w:t xml:space="preserve">showed that the anti-PD1 antibody dostarlimab was associated with significantly improved outcomes not only in MMRd but also MMRp (MMR proficient, non-POLE) endometrial cancer when added to standard-of-care chemotherapy. While the benefit of dostarlimab in MMRp cancers was less than in MMRd cancers, subgroup analysis showed that the benefit in MMRp was driven by p53abn cases</w:t>
-      </w:r>
-      <w:r>
-        <w:t xml:space="preserve"> </w:t>
-      </w:r>
-      <w:r>
-        <w:t xml:space="preserve">(M. R. Mirza et al. 2023)</w:t>
-      </w:r>
-      <w:r>
-        <w:t xml:space="preserve">. These findings contrast to those observed in high-grade serous ovarian cancer (HGSC), a p53-mutated gynecologic cancer with similar histologic and genomic characteristics to p53abn endometrial cancer</w:t>
-      </w:r>
-      <w:r>
-        <w:t xml:space="preserve"> </w:t>
-      </w:r>
-      <w:r>
-        <w:t xml:space="preserve">(Getz et al. 2013)</w:t>
-      </w:r>
-      <w:r>
-        <w:t xml:space="preserve">, where despite well-documented correlations between TIL and prolonged survival</w:t>
-      </w:r>
-      <w:r>
-        <w:t xml:space="preserve"> </w:t>
-      </w:r>
-      <w:r>
-        <w:t xml:space="preserve">(L. Zhang et al. 2003; Nielsen et al. 2012; Kroeger, Milne, and Nelson 2016)</w:t>
-      </w:r>
-      <w:r>
-        <w:t xml:space="preserve"> </w:t>
-      </w:r>
-      <w:r>
-        <w:t xml:space="preserve">immune checkpoint inhibition has shown limited efficacy</w:t>
-      </w:r>
-      <w:r>
-        <w:t xml:space="preserve"> </w:t>
-      </w:r>
-      <w:r>
-        <w:t xml:space="preserve">(Homicsko and Coukos 2015; Gaillard, Secord, and Monk 2016; Matulonis et al. 2019)</w:t>
-      </w:r>
-      <w:r>
-        <w:t xml:space="preserve">. The factors underlying this promising response to immune checkpoint inhibitors in p53abn endometrial cancer remain poorly understood.</w:t>
-      </w:r>
-    </w:p>
-    <w:p>
-      <w:pPr>
-        <w:pStyle w:val="BodyText"/>
-      </w:pPr>
-      <w:r>
-        <w:t xml:space="preserve">PARP inhibitors are another class of targeted therapies under investigation in p53abn endometrial cancer</w:t>
+        <w:t xml:space="preserve">Additional classes of targeted therapies under investigation in p53abn endometrial cancer include PARP inhibitors and HER2-directed antibodies</w:t>
       </w:r>
       <w:r>
         <w:t xml:space="preserve"> </w:t>
@@ -449,7 +655,7 @@
         <w:pStyle w:val="BodyText"/>
       </w:pPr>
       <w:r>
-        <w:t xml:space="preserve">To understand the clinical relevance of TILs in p53abn endometrial cancer, we systematically profiled the immune microenvironment of 256 clinically annotated p53abn endometrial cancers with multiplex immunofluorescence. We evaluated the expression patterns of PD1, PDL1 and IDO1, three pharmacologically actionable immunosuppressive molecules with translational relevance to current clinical trials in endometrial cancer. Finally, we investigated the relationship between TILs, homologous recombination deficiency, and HER2 in p53abn endometrial cancer.</w:t>
+        <w:t xml:space="preserve">To understand the clinical relevance of the immune response to p53abn endometrial cancer, we systematically profiled the immune cell composition of 256 clinically annotated p53abn endometrial cancers with multiplex immunofluorescence for CTL, TH, Tregs, B cells, plasma cells and macrophages. Further, we evaluated the expression patterns of PD1, PDL1 and IDO1, three pharmacologically actionable immunosuppressive molecules with translational relevance to current clinical trials in endometrial cancer. Finally, we investigated the relationship between immune composition, homologous recombination deficiency, and HER2 in p53abn endometrial cancer.</w:t>
       </w:r>
     </w:p>
     <w:bookmarkEnd w:id="21"/>
@@ -485,7 +691,19 @@
         <w:pStyle w:val="FirstParagraph"/>
       </w:pPr>
       <w:r>
-        <w:t xml:space="preserve">Ethics approval for this study was obtained from the University of British Columbia (UBC) Research Ethics Board (REB NUMBERS). The cohort consisted of 256 treatment-naive p53-abnormal endometrial carcinomas collected between XXXX and XXXX in Vancouver and in the Cross Canada endometrial cancer cohort. CONSENT? Clinicopathologic and outcome data were collected by chart review.</w:t>
+        <w:t xml:space="preserve">Ethics approval for this study was obtained from the University of British Columbia (UBC) Research Ethics Board (REB NUMBERS). The cohort consisted of 256 treatment-naive p53-abnormal endometrial carcinomas collected between XXXX and XXXX in Vancouver and in the Cross Canada endometrial cancer cohort. CONSENT? Clinicopathologic and outcome data were collected by chart review. All cancers were classified as p53abn according to the ProMisE algorithm</w:t>
+      </w:r>
+      <w:r>
+        <w:t xml:space="preserve"> </w:t>
+      </w:r>
+      <w:r>
+        <w:t xml:space="preserve">(A. Talhouk et al. 2015)</w:t>
+      </w:r>
+      <w:r>
+        <w:t xml:space="preserve"> </w:t>
+      </w:r>
+      <w:r>
+        <w:t xml:space="preserve">by immunohistochemistry for p53 and MMR and next-generation sequencing for POLE and p53 mutations.</w:t>
       </w:r>
     </w:p>
     <w:bookmarkEnd w:id="22"/>
@@ -513,13 +731,13 @@
         <w:pStyle w:val="FirstParagraph"/>
       </w:pPr>
       <w:r>
-        <w:t xml:space="preserve">Representative samples of endometrial carcinomas from our Vancouver cohort were cored (0.6 mm) in duplicate and arrayed as described previously (</w:t>
+        <w:t xml:space="preserve">Representative samples of p53abn endometrial carcinomas from our Vancouver cohort were cored (0.6 mm) in duplicate and arrayed as described previously (</w:t>
       </w:r>
       <w:r>
         <w:t xml:space="preserve">A. Talhouk et al. (2015)</w:t>
       </w:r>
       <w:r>
-        <w:t xml:space="preserve">). CROSS CANADA COHORT? TMAs were cut at WHAT thickness for immunofluorescence.</w:t>
+        <w:t xml:space="preserve">). CROSS CANADA COHORT? TMAs were cut at WHAT thickness for immunofluorescence. At least two cores were sampled from each tumor.</w:t>
       </w:r>
     </w:p>
     <w:bookmarkEnd w:id="24"/>
@@ -537,7 +755,7 @@
         <w:pStyle w:val="FirstParagraph"/>
       </w:pPr>
       <w:r>
-        <w:t xml:space="preserve">TODO.</w:t>
+        <w:t xml:space="preserve">Two multiplex immunofluorescence panels were constructed consisting of the following antibodies (1) (CD3, CD8, FOXP3, CD20, CD79a, and (2) (PD1, PDL1, IDO1, CD8, CD68). For each immunofluorescence panel, optimal staining parameters were determined as single stains and validated in the multiplex. Once stained, TMAs were imaged using (###).</w:t>
       </w:r>
     </w:p>
     <w:bookmarkEnd w:id="25"/>
@@ -565,15 +783,7 @@
         <w:pStyle w:val="FirstParagraph"/>
       </w:pPr>
       <w:r>
-        <w:t xml:space="preserve">Two multiplex immunofluorescence panels to classify TIL types (CD3, CD8, FOXP3, CD20, CD79a) and quantify immunosuppressive markers (PD1, PDL1, IDO1, CD8, CD68) were performed on each tissue microarray. For each immunofluorescence panel, 3 tissue segmentation and cell phenotyping algorithms were trained in HALO using 10 representative images for each algorithm. Regions were classified as epithelial, stromal, glass, or other (including necrosis) for tissue segmentation. The mean and standard deviation across all algorithms was calculated for each core, and any cores with a standard deviation of &gt;5 were flagged for manual review by a pathology resident (SM). Final epithelial and stromal areas were calculated by subtracting glass and other areas from tissue area.</w:t>
-      </w:r>
-    </w:p>
-    <w:p>
-      <w:pPr>
-        <w:pStyle w:val="BodyText"/>
-      </w:pPr>
-      <w:r>
-        <w:t xml:space="preserve">Phenotypes were defined according to combinations of positive and negative markers in each cell. Cytotoxic T cells were defined by positivity for both CD3 and CD8, helper T cells by positivity for CD3 and negativity for CD8 and FOXP3, regulatory T cells by CD3 and FOXP3 positivity with CD8 negativity, B cells by positivity for both CD20 and CD79a, and plasma cells by CD79a positivity in the absence of CD20. Cells were classified according to cytoplasmic and/or nuclear positivity for each marker. Each phenotype was scored independently by 3 algorithms, and averages across all algorithms were calcualted separately for epithelial and stromal regions. Standard deviations across algorithms of &gt;5 were flagged for manual review by a technologist and pathology resident (SM). All immune cells touching tumor cells were considered epithelial.</w:t>
+        <w:t xml:space="preserve">Analysis was performed using HALO (Version number). Briefly, three tissue segmentation and cell phenotyping algorithms were trained in HALO using 10-30 representative images for each algorithm. Regions were classified as epithelial, stromal, glass, or other (including necrosis) for tissue segmentation. The mean and standard deviation of cell count and region area across all algorithms was calculated for each core and reviewed by a technologist. Any core with a standard deviation of &gt;5 among the three algorithms, or with abnormal features as identified by the technologists, were flagged for review and manual annotation by a pathology resident and/or subspecialist gynecological pathologist. Sarcomatoid areas in carcinosarcomas were considered epithelial. Intraepithelial area that was negative for CD68 and CD8 was approximated as tumor cell area. All immune cells touching tumor cells were considered intraepithelial.</w:t>
       </w:r>
     </w:p>
     <w:bookmarkEnd w:id="27"/>
@@ -2098,7 +2308,7 @@
     <w:bookmarkEnd w:id="32"/>
     <w:bookmarkEnd w:id="33"/>
     <w:bookmarkEnd w:id="34"/>
-    <w:bookmarkStart w:id="92" w:name="sec-results"/>
+    <w:bookmarkStart w:id="94" w:name="sec-results"/>
     <w:p>
       <w:pPr>
         <w:pStyle w:val="Heading2"/>
@@ -2107,7 +2317,7 @@
         <w:t xml:space="preserve">3 Results</w:t>
       </w:r>
     </w:p>
-    <w:bookmarkStart w:id="59" w:name="cohort"/>
+    <w:bookmarkStart w:id="47" w:name="cohort"/>
     <w:p>
       <w:pPr>
         <w:pStyle w:val="Heading3"/>
@@ -2141,19 +2351,7 @@
         <w:t xml:space="preserve">(Aline Talhouk et al. 2019)</w:t>
       </w:r>
       <w:r>
-        <w:t xml:space="preserve">. All cancers were classified according to ProMisE</w:t>
-      </w:r>
-      <w:r>
-        <w:t xml:space="preserve"> </w:t>
-      </w:r>
-      <w:r>
-        <w:t xml:space="preserve">(A. Talhouk et al. 2015)</w:t>
-      </w:r>
-      <w:r>
-        <w:t xml:space="preserve"> </w:t>
-      </w:r>
-      <w:r>
-        <w:t xml:space="preserve">by p53 and MMR immunohistochemistry in addition to next-generation sequencing for POLE and p53 mutations. Histotypes included were serous (n=136), endometrioid (n=52), carcinosarcoma (n=31), clear cell (n=15), mixed (n=17), undifferentiated/dedifferentiated (n=2) and other (n=3). All patients received treatment in accordance with standard-of-care at the time of diagnosis, with most patients receiving adjuvant chemotherapy and a smaller proportion receiving adjuvant brachytherapy or radiotherapy (</w:t>
+        <w:t xml:space="preserve">. Histotypes of p53abn tumors included were serous (n=136), endometrioid (n=52), carcinosarcoma (n=31), clear cell (n=15), mixed (n=17), undifferentiated/dedifferentiated (n=2) and other (n=3). All patients received treatment in accordance with standard-of-care at the time of diagnosis, with most patients receiving adjuvant chemotherapy and a smaller proportion receiving adjuvant brachytherapy or radiotherapy (</w:t>
       </w:r>
       <w:hyperlink w:anchor="tbl-cohort-overview">
         <w:r>
@@ -2164,7 +2362,7 @@
         </w:r>
       </w:hyperlink>
       <w:r>
-        <w:t xml:space="preserve">). No patients received immunotherapy.</w:t>
+        <w:t xml:space="preserve">). No patients received immunotherapy or neoadjuvant chemotherapy.</w:t>
       </w:r>
     </w:p>
     <w:tbl>
@@ -2416,12 +2614,22 @@
         </w:r>
       </w:hyperlink>
     </w:p>
-    <w:p>
-      <w:pPr>
-        <w:pStyle w:val="BodyText"/>
-      </w:pPr>
-      <w:r>
-        <w:t xml:space="preserve">We performed multiplex immunofluorescence and automated image analysis to segment tumors into epithelial (intratumoral) and stromal regions and quantify CD8+ T cells (CD3+CD8+), CD4+ T cells (CD3+CD8-FOXP3-), T regulatory cells (CD3+CD8-FOXP3+), B cells (CD20+CD79a+) and plasma cells (CD20-CD79a+) (</w:t>
+    <w:bookmarkEnd w:id="47"/>
+    <w:bookmarkStart w:id="54" w:name="clustering-based-on-immune-composition"/>
+    <w:p>
+      <w:pPr>
+        <w:pStyle w:val="Heading3"/>
+      </w:pPr>
+      <w:r>
+        <w:t xml:space="preserve">3.2 Clustering based on immune composition</w:t>
+      </w:r>
+    </w:p>
+    <w:p>
+      <w:pPr>
+        <w:pStyle w:val="FirstParagraph"/>
+      </w:pPr>
+      <w:r>
+        <w:t xml:space="preserve">We performed multiplex immunofluorescence and automated image analysis to segment tumors into epithelial, stromal and other regions and quantified lymphocyte subsets, including CTL (CD3+CD8+), TH (CD3+CD8-FOXP3-), Treg (CD3+CD8-FOXP3+), B cells (CD20+CD79a+) and plasma cells (CD20-CD79a+) (</w:t>
       </w:r>
       <w:hyperlink w:anchor="sec-methods">
         <w:r>
@@ -2432,7 +2640,7 @@
         </w:r>
       </w:hyperlink>
       <w:r>
-        <w:t xml:space="preserve">). Cells within epithelial and stromal regions were counted separately, and automated counts were manually verified. At least two TMA cores were sampled from each tumor to account for spatial heterogeneity. Sarcomatoid areas in carcinosarcomas were considered epithelial. Densities for all cell types in epithelial and stromal regions were highly correlated (</w:t>
+        <w:t xml:space="preserve">). Cells within epithelial and stromal regions were counted separately, and automated counts were manually verified. We found that the density of each cell type within epithelial compared to stromal regions was highly correlated (</w:t>
       </w:r>
       <w:hyperlink w:anchor="suppfig-densities-correlation">
         <w:r>
@@ -2443,21 +2651,7 @@
         </w:r>
       </w:hyperlink>
       <w:r>
-        <w:t xml:space="preserve">). Representative H&amp;E and immunofluorescence images with corresponding epithelial-stromal region segmentation and cell type identification results are shown in</w:t>
-      </w:r>
-      <w:r>
-        <w:t xml:space="preserve"> </w:t>
-      </w:r>
-      <w:hyperlink w:anchor="fig-halo-images">
-        <w:r>
-          <w:rPr>
-            <w:rStyle w:val="Hyperlink"/>
-          </w:rPr>
-          <w:t xml:space="preserve">Figure 2</w:t>
-        </w:r>
-      </w:hyperlink>
-      <w:r>
-        <w:t xml:space="preserve">.</w:t>
+        <w:t xml:space="preserve">).</w:t>
       </w:r>
     </w:p>
     <w:tbl>
@@ -2474,30 +2668,30 @@
       <w:tr>
         <w:tc>
           <w:tcPr/>
-          <w:bookmarkStart w:id="51" w:name="suppfig-densities-correlation"/>
+          <w:bookmarkStart w:id="52" w:name="suppfig-densities-correlation"/>
           <w:p>
             <w:pPr>
               <w:pStyle w:val="Compact"/>
               <w:jc w:val="center"/>
             </w:pPr>
-            <w:bookmarkStart w:id="50" w:name="suppfig-densities-correlation"/>
+            <w:bookmarkStart w:id="51" w:name="suppfig-densities-correlation"/>
             <w:r>
               <w:drawing>
                 <wp:inline>
                   <wp:extent cx="5334000" cy="4923692"/>
                   <wp:effectExtent b="0" l="0" r="0" t="0"/>
-                  <wp:docPr descr="" title="" id="48" name="Picture"/>
+                  <wp:docPr descr="" title="" id="49" name="Picture"/>
                   <a:graphic>
                     <a:graphicData uri="http://schemas.openxmlformats.org/drawingml/2006/picture">
                       <pic:pic>
                         <pic:nvPicPr>
-                          <pic:cNvPr descr="index_files/figure-docx/notebooks-clustering-suppfig-densities-correlation-output-1.png" id="49" name="Picture"/>
+                          <pic:cNvPr descr="index_files/figure-docx/notebooks-clustering-suppfig-densities-correlation-output-1.png" id="50" name="Picture"/>
                           <pic:cNvPicPr>
                             <a:picLocks noChangeArrowheads="1" noChangeAspect="1"/>
                           </pic:cNvPicPr>
                         </pic:nvPicPr>
                         <pic:blipFill>
-                          <a:blip r:embed="rId47"/>
+                          <a:blip r:embed="rId48"/>
                           <a:stretch>
                             <a:fillRect/>
                           </a:stretch>
@@ -2523,7 +2717,7 @@
                 </wp:inline>
               </w:drawing>
             </w:r>
-            <w:bookmarkEnd w:id="50"/>
+            <w:bookmarkEnd w:id="51"/>
           </w:p>
           <w:p>
             <w:pPr>
@@ -2538,7 +2732,7 @@
               <w:t xml:space="preserve">Figure S1</w:t>
             </w:r>
           </w:p>
-          <w:bookmarkEnd w:id="51"/>
+          <w:bookmarkEnd w:id="52"/>
         </w:tc>
       </w:tr>
     </w:tbl>
@@ -2558,7 +2752,7 @@
         </w:rPr>
         <w:t xml:space="preserve"> </w:t>
       </w:r>
-      <w:hyperlink r:id="rId52">
+      <w:hyperlink r:id="rId53">
         <w:r>
           <w:rPr>
             <w:rStyle w:val="Hyperlink"/>
@@ -2568,7 +2762,163 @@
         </w:r>
       </w:hyperlink>
     </w:p>
-    <w:bookmarkStart w:id="58" w:name="cell-fig-halo-images"/>
+    <w:p>
+      <w:pPr>
+        <w:pStyle w:val="BodyText"/>
+      </w:pPr>
+      <w:r>
+        <w:t xml:space="preserve">Next, we clustered tumors based on epithelial and stromal counts normalized by region area with a negative binomial mixture model. The optimal number of clusters, as determined by a Dirichlet process prior, was two: a TIL-rich and a TIL-poor cluster (</w:t>
+      </w:r>
+      <w:hyperlink w:anchor="sec-methods">
+        <w:r>
+          <w:rPr>
+            <w:rStyle w:val="Hyperlink"/>
+          </w:rPr>
+          <w:t xml:space="preserve">Section 2</w:t>
+        </w:r>
+      </w:hyperlink>
+      <w:r>
+        <w:t xml:space="preserve">). T and B cell subsets, including CTL, TH, Treg, B cells, and plasma cells infiltrated both tumor stroma and epithelium in TIL-rich tumors. We found no evidence of a subgroup with stroma restricted lymphocytes, contrary to our findings of an immunologically and genomically distinct subgroup of tumors with stroma-restricted TIL in high-grade serous ovarian carcinoma</w:t>
+      </w:r>
+      <w:r>
+        <w:t xml:space="preserve"> </w:t>
+      </w:r>
+      <w:r>
+        <w:t xml:space="preserve">(Allen W. Zhang et al. 2018)</w:t>
+      </w:r>
+      <w:r>
+        <w:t xml:space="preserve">.</w:t>
+      </w:r>
+    </w:p>
+    <w:bookmarkEnd w:id="54"/>
+    <w:bookmarkStart w:id="55" w:name="Xac087ba687089f42281d7c5f7dc54ab6109f90e"/>
+    <w:p>
+      <w:pPr>
+        <w:pStyle w:val="Heading3"/>
+      </w:pPr>
+      <w:r>
+        <w:t xml:space="preserve">3.3 TIL-rich tumors are associated with longer survival</w:t>
+      </w:r>
+    </w:p>
+    <w:p>
+      <w:pPr>
+        <w:pStyle w:val="FirstParagraph"/>
+      </w:pPr>
+      <w:r>
+        <w:t xml:space="preserve">Increased numbers of TIL have been associated with improved survival in endometrial carcinoma in general, but the different prognoses and levels of immune infiltration of the four subtypes of endometrial carcinomas may have confounded these results. Thus, we assessed TIL cluster, clinical parameters, and survival in our cohort of p53abn endometrial carcinoma. In multivariate analysis, significant associations were identified between overall survival and adjuvant chemotherapy (P = 0.041) and FIGO stage (P &lt; 0.001 for stage III and IV compared to stage I), while increased age trended towards shorter overall survival (P = 0.14). TIL-high tumors significantly associated with prolonged overall (P = 0.031) and disease-specific survival (P = 0.037) in multivariate Cox proportional-hazards analysis accounting for age at diagnosis, FIGO stage</w:t>
+      </w:r>
+      <w:r>
+        <w:t xml:space="preserve"> </w:t>
+      </w:r>
+      <w:r>
+        <w:t xml:space="preserve">(Creasman 2009)</w:t>
+      </w:r>
+      <w:r>
+        <w:t xml:space="preserve">, and adjuvant treatment (</w:t>
+      </w:r>
+      <w:hyperlink w:anchor="tbl-cox-hazards">
+        <w:r>
+          <w:rPr>
+            <w:rStyle w:val="Hyperlink"/>
+          </w:rPr>
+          <w:t xml:space="preserve">Table 2</w:t>
+        </w:r>
+      </w:hyperlink>
+      <w:r>
+        <w:t xml:space="preserve">), and trended towards longer progression-free survival (P = 0.15). Surprisingly, univariate Kaplan-Meier analyses failed to identify significant association between TIL-high cases and overall, progression-free, or disease-specific survival (all</w:t>
+      </w:r>
+      <w:r>
+        <w:t xml:space="preserve"> </w:t>
+      </w:r>
+      <w:r>
+        <w:rPr>
+          <w:iCs/>
+          <w:i/>
+        </w:rPr>
+        <w:t xml:space="preserve">P &gt;</w:t>
+      </w:r>
+      <w:r>
+        <w:rPr>
+          <w:iCs/>
+          <w:i/>
+        </w:rPr>
+        <w:t xml:space="preserve"> </w:t>
+      </w:r>
+      <w:r>
+        <w:t xml:space="preserve">0.175) (</w:t>
+      </w:r>
+      <w:hyperlink w:anchor="fig-km-stage">
+        <w:r>
+          <w:rPr>
+            <w:rStyle w:val="Hyperlink"/>
+          </w:rPr>
+          <w:t xml:space="preserve">Figure 3</w:t>
+        </w:r>
+      </w:hyperlink>
+      <w:r>
+        <w:t xml:space="preserve">). The discordance in the effect of TIL between univariate and multivariate analyses was at least partially explained by differences between early and advanced stage disease. Univariate Kaplan-Meier analyses stratified by stage highlighted that the association between TIL cluster and survival was most pronounced in patients with stage III disease (</w:t>
+      </w:r>
+      <w:hyperlink w:anchor="fig-km-stage">
+        <w:r>
+          <w:rPr>
+            <w:rStyle w:val="Hyperlink"/>
+          </w:rPr>
+          <w:t xml:space="preserve">Figure 3</w:t>
+        </w:r>
+      </w:hyperlink>
+      <w:r>
+        <w:t xml:space="preserve">). The median 5-year overall survival in stage III disease was 24.9% (95% CI, 9.6%-64.7%) for TIL-poor cancers and 55.2% (95% CI, 38.3%-79.6%) for TIL-rich stage III cancers (n = 71). In contrast, the median 5-year overall survival in stage I disease was 74.9% (95% CI, 61.9%-90.6%) for TIL-poor cancers and 79.1% (95% CI, 67%-93.4%) for TIL-rich stage I cancers (n = 118). Thus, TILs are associated with longer survival in p53abn endometrial carcinoma, particularly in high stage disease. Thus we asked whether chemotherapy, typically offered for advanced stage disease, associated with TILs. Despite the higher rates of chemotherapy in stage III disease, TILs were associated with significantly longer disease-specific survival and trended towards longer progression-free survival and overall survival in patients who did not receive chemotherapy, but not in patients who did (</w:t>
+      </w:r>
+      <w:hyperlink w:anchor="suppfig-km-chemo">
+        <w:r>
+          <w:rPr>
+            <w:rStyle w:val="Hyperlink"/>
+          </w:rPr>
+          <w:t xml:space="preserve">Figure S2</w:t>
+        </w:r>
+      </w:hyperlink>
+      <w:r>
+        <w:t xml:space="preserve">).</w:t>
+      </w:r>
+    </w:p>
+    <w:bookmarkEnd w:id="55"/>
+    <w:bookmarkStart w:id="80" w:name="Xb0bc9d47a7b371ae05e5d9de2975d9313d8baa8"/>
+    <w:p>
+      <w:pPr>
+        <w:pStyle w:val="Heading3"/>
+      </w:pPr>
+      <w:r>
+        <w:t xml:space="preserve">3.4 Association between TIL-high and histologic subtypes of p53abn endometrial carcinoma</w:t>
+      </w:r>
+    </w:p>
+    <w:p>
+      <w:pPr>
+        <w:pStyle w:val="FirstParagraph"/>
+      </w:pPr>
+      <w:r>
+        <w:t xml:space="preserve">p53abn endometrial carcinomas are comprised of a mixture serous and multiple different histotypes (including carcinosarcoma, endometrioid, clear cell, and others). Therefore, we assessed for associations between TIL cluster and histotype in our cohort and found TIL subgroup was significantly associated with histotype (P = 6.51e-03). Indeed, 74% (23/31) of carcinosarcomas were TIL-poor, compared to only 43% 97/224 of non-carcinosarcoma histotypes (adjusted P = 0.011) (</w:t>
+      </w:r>
+      <w:hyperlink w:anchor="fig-densities-tilclust">
+        <w:r>
+          <w:rPr>
+            <w:rStyle w:val="Hyperlink"/>
+          </w:rPr>
+          <w:t xml:space="preserve">Figure 2</w:t>
+        </w:r>
+      </w:hyperlink>
+      <w:r>
+        <w:t xml:space="preserve">). No significant association was found between TIL cluster and other non-serous histotypes. In multivariate survival analysis accounting for carcinosarcoma histotype and TIL cluster, carcinosarcomas trended towards shorter overall, progression-free and disease-specific survival, consistent with prior findings</w:t>
+      </w:r>
+      <w:r>
+        <w:t xml:space="preserve"> </w:t>
+      </w:r>
+      <w:r>
+        <w:t xml:space="preserve">(Chuyao Zhang et al. 2015; Bernardini et al. 2016; Raffone et al. 2022)</w:t>
+      </w:r>
+      <w:r>
+        <w:t xml:space="preserve">, but this was not statistically significant (all P &gt; 0.067). The association between TIL subgroup and overall survival remained significant (HR 0.65, 95% CI 0.426-0.989, P = 0.044), suggesting that TIL-high classification is prognostic independently of histotype.</w:t>
+      </w:r>
+    </w:p>
     <w:tbl>
       <w:tblPr>
         <w:tblStyle w:val="Table"/>
@@ -2583,284 +2933,7 @@
       <w:tr>
         <w:tc>
           <w:tcPr/>
-          <w:bookmarkStart w:id="57" w:name="fig-halo-images"/>
-          <w:p>
-            <w:pPr>
-              <w:pStyle w:val="Compact"/>
-              <w:jc w:val="center"/>
-            </w:pPr>
-            <w:bookmarkStart w:id="56" w:name="fig-halo-images"/>
-            <w:r>
-              <w:drawing>
-                <wp:inline>
-                  <wp:extent cx="5334000" cy="4267200"/>
-                  <wp:effectExtent b="0" l="0" r="0" t="0"/>
-                  <wp:docPr descr="" title="" id="54" name="Picture"/>
-                  <a:graphic>
-                    <a:graphicData uri="http://schemas.openxmlformats.org/drawingml/2006/picture">
-                      <pic:pic>
-                        <pic:nvPicPr>
-                          <pic:cNvPr descr="index_files/figure-docx/fig-halo-images-1.png" id="55" name="Picture"/>
-                          <pic:cNvPicPr>
-                            <a:picLocks noChangeArrowheads="1" noChangeAspect="1"/>
-                          </pic:cNvPicPr>
-                        </pic:nvPicPr>
-                        <pic:blipFill>
-                          <a:blip r:embed="rId53"/>
-                          <a:stretch>
-                            <a:fillRect/>
-                          </a:stretch>
-                        </pic:blipFill>
-                        <pic:spPr bwMode="auto">
-                          <a:xfrm>
-                            <a:off x="0" y="0"/>
-                            <a:ext cx="5334000" cy="4267200"/>
-                          </a:xfrm>
-                          <a:prstGeom prst="rect">
-                            <a:avLst/>
-                          </a:prstGeom>
-                          <a:noFill/>
-                          <a:ln w="9525">
-                            <a:noFill/>
-                            <a:headEnd/>
-                            <a:tailEnd/>
-                          </a:ln>
-                        </pic:spPr>
-                      </pic:pic>
-                    </a:graphicData>
-                  </a:graphic>
-                </wp:inline>
-              </w:drawing>
-            </w:r>
-            <w:bookmarkEnd w:id="56"/>
-          </w:p>
-          <w:p>
-            <w:pPr>
-              <w:jc w:val="center"/>
-            </w:pPr>
-            <w:pPr>
-              <w:jc w:val="start"/>
-              <w:spacing w:before="200"/>
-              <w:pStyle w:val="ImageCaption"/>
-            </w:pPr>
-            <w:r>
-              <w:t xml:space="preserve">Figure 2</w:t>
-            </w:r>
-          </w:p>
-          <w:bookmarkEnd w:id="57"/>
-        </w:tc>
-      </w:tr>
-    </w:tbl>
-    <w:p>
-      <w:pPr>
-        <w:pStyle w:val="BodyText"/>
-      </w:pPr>
-      <w:r>
-        <w:rPr>
-          <w:vertAlign w:val="subscript"/>
-        </w:rPr>
-        <w:t xml:space="preserve">Source:</w:t>
-      </w:r>
-      <w:r>
-        <w:rPr>
-          <w:vertAlign w:val="subscript"/>
-        </w:rPr>
-        <w:t xml:space="preserve"> </w:t>
-      </w:r>
-      <w:hyperlink r:id="rId20">
-        <w:r>
-          <w:rPr>
-            <w:rStyle w:val="Hyperlink"/>
-            <w:vertAlign w:val="subscript"/>
-          </w:rPr>
-          <w:t xml:space="preserve">Article Notebook</w:t>
-        </w:r>
-      </w:hyperlink>
-    </w:p>
-    <w:bookmarkEnd w:id="58"/>
-    <w:bookmarkEnd w:id="59"/>
-    <w:bookmarkStart w:id="78" w:name="Xac087ba687089f42281d7c5f7dc54ab6109f90e"/>
-    <w:p>
-      <w:pPr>
-        <w:pStyle w:val="Heading3"/>
-      </w:pPr>
-      <w:r>
-        <w:t xml:space="preserve">3.2 TIL-rich tumors are associated with longer survival</w:t>
-      </w:r>
-    </w:p>
-    <w:p>
-      <w:pPr>
-        <w:pStyle w:val="FirstParagraph"/>
-      </w:pPr>
-      <w:r>
-        <w:t xml:space="preserve">Next, we clustered tumors based on epithelial and stromal counts normalized by region area with a negative binomial mixture model. The optimal number of clusters, as determined by a Dirichlet process prior, was two: a TIL-rich and a TIL-poor cluster (</w:t>
-      </w:r>
-      <w:hyperlink w:anchor="sec-methods">
-        <w:r>
-          <w:rPr>
-            <w:rStyle w:val="Hyperlink"/>
-          </w:rPr>
-          <w:t xml:space="preserve">Section 2</w:t>
-        </w:r>
-      </w:hyperlink>
-      <w:r>
-        <w:t xml:space="preserve">). TIL-rich tumors were highly infiltrated by both epithelial and stromal T and B cells, including CD3+CD8+ cytotoxic T cells, CD3+CD8-FOXP3- T helper cells, CD3+CD8-FOXP3+ T regulatory cells, CD79a+CD20+ B cells, and CD79a+CD20- plasma cells. TIL-rich tumors had more stroma than TIL-poor tumors (</w:t>
-      </w:r>
-      <w:r>
-        <w:rPr>
-          <w:iCs/>
-          <w:i/>
-        </w:rPr>
-        <w:t xml:space="preserve">P =</w:t>
-      </w:r>
-      <w:r>
-        <w:rPr>
-          <w:iCs/>
-          <w:i/>
-        </w:rPr>
-        <w:t xml:space="preserve"> </w:t>
-      </w:r>
-      <w:r>
-        <w:t xml:space="preserve">1.98e-03). Vascular density was similar in TIL-rich and TIL-poor tumors (</w:t>
-      </w:r>
-      <w:r>
-        <w:rPr>
-          <w:iCs/>
-          <w:i/>
-        </w:rPr>
-        <w:t xml:space="preserve">P =</w:t>
-      </w:r>
-      <w:r>
-        <w:rPr>
-          <w:iCs/>
-          <w:i/>
-        </w:rPr>
-        <w:t xml:space="preserve"> </w:t>
-      </w:r>
-      <w:r>
-        <w:t xml:space="preserve">0.224). Contrary to observations in high-grade serous ovarian carcinoma, where tumors with both epithelial and stromal TIL are an immunologically and genomically distinct subgroup from those with stroma-restricted TIL</w:t>
-      </w:r>
-      <w:r>
-        <w:t xml:space="preserve"> </w:t>
-      </w:r>
-      <w:r>
-        <w:t xml:space="preserve">(Allen W. Zhang et al. 2018)</w:t>
-      </w:r>
-      <w:r>
-        <w:t xml:space="preserve">, we were not able to identify a distinct subgroup of p53abn endometrial cancers with stroma-restricted TIL. However, TIL-rich tumors had significantly higher epithelial but not stromal CD8/Treg ratios, suggestive of tumor-specific T cell activation (</w:t>
-      </w:r>
-      <w:hyperlink w:anchor="fig-densities-tilclust">
-        <w:r>
-          <w:rPr>
-            <w:rStyle w:val="Hyperlink"/>
-          </w:rPr>
-          <w:t xml:space="preserve">Figure 3</w:t>
-        </w:r>
-      </w:hyperlink>
-      <w:r>
-        <w:t xml:space="preserve">)</w:t>
-      </w:r>
-      <w:r>
-        <w:t xml:space="preserve"> </w:t>
-      </w:r>
-      <w:r>
-        <w:t xml:space="preserve">(Jong et al. 2009; Yamagami et al. 2011)</w:t>
-      </w:r>
-      <w:r>
-        <w:t xml:space="preserve">.</w:t>
-      </w:r>
-    </w:p>
-    <w:p>
-      <w:pPr>
-        <w:pStyle w:val="BodyText"/>
-      </w:pPr>
-      <w:r>
-        <w:t xml:space="preserve">We next assessed whether TIL subgroup was associated with survival. In univariate Kaplan-Meier analyses, there was no significant association between TIL cluster and overall, progression-free, or disease-specific survival (all</w:t>
-      </w:r>
-      <w:r>
-        <w:t xml:space="preserve"> </w:t>
-      </w:r>
-      <w:r>
-        <w:rPr>
-          <w:iCs/>
-          <w:i/>
-        </w:rPr>
-        <w:t xml:space="preserve">P &gt;</w:t>
-      </w:r>
-      <w:r>
-        <w:rPr>
-          <w:iCs/>
-          <w:i/>
-        </w:rPr>
-        <w:t xml:space="preserve"> </w:t>
-      </w:r>
-      <w:r>
-        <w:t xml:space="preserve">0.175). However, TIL cluster was significantly associated with prolonged overall and disease-specific survival in multivariate Cox proportional-hazards analysis accounting for age at diagnosis, FIGO stage</w:t>
-      </w:r>
-      <w:r>
-        <w:t xml:space="preserve"> </w:t>
-      </w:r>
-      <w:r>
-        <w:t xml:space="preserve">(Creasman 2009)</w:t>
-      </w:r>
-      <w:r>
-        <w:t xml:space="preserve">, and adjuvant treatment (</w:t>
-      </w:r>
-      <w:hyperlink w:anchor="tbl-cox-hazards">
-        <w:r>
-          <w:rPr>
-            <w:rStyle w:val="Hyperlink"/>
-          </w:rPr>
-          <w:t xml:space="preserve">Table 2</w:t>
-        </w:r>
-      </w:hyperlink>
-      <w:r>
-        <w:t xml:space="preserve">). TIL cluster was also associated with longer progression-free survival, but this was not statistically significant (P = 0.15). Age was associated with shorter overall survival. None of the adjuvant treatment modalities tested were significantly associated with longer survival. The discordance in the effect of TIL between univariate and multivariate analyses was at least partially explained by differences between limited and advanced stage disease. Univariate Kaplan-Meier analyses stratified by stage highlighted that the association between TIL cluster and survival was most pronounced in patients with stage III disease (</w:t>
-      </w:r>
-      <w:hyperlink w:anchor="suppfig-km-stage">
-        <w:r>
-          <w:rPr>
-            <w:rStyle w:val="Hyperlink"/>
-          </w:rPr>
-          <w:t xml:space="preserve">Figure S2</w:t>
-        </w:r>
-      </w:hyperlink>
-      <w:r>
-        <w:t xml:space="preserve">). The median 5-year overall survival was 24.9% (95% CI, 9.6%-64.7%) for TIL-poor stage III cancers and 55.2% (95% CI, 38.3%-79.6%) for TIL-rich stage III cancers (n = 71). Comparatively, the median 5-year overall survival was 74.9% (95% CI, 61.9%-90.6%) for TIL-poor stage I cancers and 79.1% (95% CI, 67%-93.4%) for TIL-rich stage I cancers (n = 118). Neither TIL subgroup nor individual TIL densities were correlated with HER2 status by immunohistochemistry or shallow whole-genome sequencing. Thus, TILs are associated with longer survival in p53abn endometrial carcinoma.</w:t>
-      </w:r>
-    </w:p>
-    <w:p>
-      <w:pPr>
-        <w:pStyle w:val="BodyText"/>
-      </w:pPr>
-      <w:r>
-        <w:t xml:space="preserve">As p53abn endometrial carcinomas represent a mixture of different histotypes, we investigated whether histotype modifies the association between TIL and survival. TIL subgroup was significantly associated with histotype (P = 6.51e-03), with most carcinosarcomas falling in the TIL-poor group (23/31), compared to 97/224 of non-carcinosarcoma histotypes (adjusted P = 0.011). Other non-serous histotypes were not significantly associated with histotype. To account for the differences in immune composition between carcinosarcomas and other p53abn endometrial cancer histotypes, we included carcinosarcoma as an explanatory variable in our multivariate analysis. The association between TIL subgroup and overall survival remained significant (HR 0.65, 95% CI 0.426-0.989, P = 0.044), suggesting that TIL subgroup is prognostic independently of histotype. Carcinosarcomas were associated with shorter overall, progression-free and disease-specific survival, consistent with prior findings</w:t>
-      </w:r>
-      <w:r>
-        <w:t xml:space="preserve"> </w:t>
-      </w:r>
-      <w:r>
-        <w:t xml:space="preserve">(Chuyao Zhang et al. 2015; Bernardini et al. 2016; Raffone et al. 2022)</w:t>
-      </w:r>
-      <w:r>
-        <w:t xml:space="preserve">, but this was not statistically significant (all P &gt; 0.067).</w:t>
-      </w:r>
-    </w:p>
-    <w:tbl>
-      <w:tblPr>
-        <w:tblStyle w:val="Table"/>
-        <w:tblW w:type="pct" w:w="5000"/>
-        <w:tblLook w:firstRow="0" w:lastRow="0" w:firstColumn="0" w:lastColumn="0" w:noHBand="0" w:noVBand="0" w:val="0000"/>
-        <w:jc w:val="start"/>
-        <w:tblLayout w:type="fixed"/>
-      </w:tblPr>
-      <w:tblGrid>
-        <w:gridCol w:w="7920"/>
-      </w:tblGrid>
-      <w:tr>
-        <w:tc>
-          <w:tcPr/>
-          <w:bookmarkStart w:id="63" w:name="fig-densities-tilclust"/>
+          <w:bookmarkStart w:id="59" w:name="fig-densities-tilclust"/>
           <w:p>
             <w:pPr>
               <w:pStyle w:val="Compact"/>
@@ -2869,20 +2942,20 @@
             <w:r>
               <w:drawing>
                 <wp:inline>
-                  <wp:extent cx="5334000" cy="5867400"/>
+                  <wp:extent cx="5334000" cy="5334000"/>
                   <wp:effectExtent b="0" l="0" r="0" t="0"/>
-                  <wp:docPr descr="" title="" id="61" name="Picture"/>
+                  <wp:docPr descr="" title="" id="57" name="Picture"/>
                   <a:graphic>
                     <a:graphicData uri="http://schemas.openxmlformats.org/drawingml/2006/picture">
                       <pic:pic>
                         <pic:nvPicPr>
-                          <pic:cNvPr descr="index_files/figure-docx/notebooks-clustering-fig-densities-tilclust-output-1.png" id="62" name="Picture"/>
+                          <pic:cNvPr descr="index_files/figure-docx/notebooks-clustering-fig-densities-tilclust-output-1.png" id="58" name="Picture"/>
                           <pic:cNvPicPr>
                             <a:picLocks noChangeArrowheads="1" noChangeAspect="1"/>
                           </pic:cNvPicPr>
                         </pic:nvPicPr>
                         <pic:blipFill>
-                          <a:blip r:embed="rId60"/>
+                          <a:blip r:embed="rId56"/>
                           <a:stretch>
                             <a:fillRect/>
                           </a:stretch>
@@ -2890,7 +2963,7 @@
                         <pic:spPr bwMode="auto">
                           <a:xfrm>
                             <a:off x="0" y="0"/>
-                            <a:ext cx="5334000" cy="5867400"/>
+                            <a:ext cx="5334000" cy="5334000"/>
                           </a:xfrm>
                           <a:prstGeom prst="rect">
                             <a:avLst/>
@@ -2919,10 +2992,10 @@
               <w:pStyle w:val="ImageCaption"/>
             </w:pPr>
             <w:r>
-              <w:t xml:space="preserve">Figure 3: Clusters and association with survival</w:t>
+              <w:t xml:space="preserve">Figure 2: Clusters and association with survival</w:t>
             </w:r>
           </w:p>
-          <w:bookmarkEnd w:id="63"/>
+          <w:bookmarkEnd w:id="59"/>
         </w:tc>
       </w:tr>
     </w:tbl>
@@ -2942,7 +3015,7 @@
         </w:rPr>
         <w:t xml:space="preserve"> </w:t>
       </w:r>
-      <w:hyperlink r:id="rId64">
+      <w:hyperlink r:id="rId60">
         <w:r>
           <w:rPr>
             <w:rStyle w:val="Hyperlink"/>
@@ -2966,7 +3039,7 @@
       <w:tr>
         <w:tc>
           <w:tcPr/>
-          <w:bookmarkStart w:id="70" w:name="tbl-cox-hazards"/>
+          <w:bookmarkStart w:id="66" w:name="tbl-cox-hazards"/>
           <w:p>
             <w:pPr>
               <w:jc w:val="center"/>
@@ -2994,7 +3067,7 @@
             <w:tr>
               <w:tc>
                 <w:tcPr/>
-                <w:bookmarkStart w:id="69" w:name="tbl-cox-hazards-1"/>
+                <w:bookmarkStart w:id="65" w:name="tbl-cox-hazards-1"/>
                 <w:p>
                   <w:pPr>
                     <w:jc w:val="center"/>
@@ -3015,24 +3088,24 @@
                     <w:jc w:val="center"/>
                     <w:jc w:val="center"/>
                   </w:pPr>
-                  <w:bookmarkStart w:id="68" w:name="tbl-cox-hazards-1"/>
+                  <w:bookmarkStart w:id="64" w:name="tbl-cox-hazards-1"/>
                   <w:r>
                     <w:drawing>
                       <wp:inline>
                         <wp:extent cx="5334000" cy="2164061"/>
                         <wp:effectExtent b="0" l="0" r="0" t="0"/>
-                        <wp:docPr descr="" title="" id="66" name="Picture"/>
+                        <wp:docPr descr="" title="" id="62" name="Picture"/>
                         <a:graphic>
                           <a:graphicData uri="http://schemas.openxmlformats.org/drawingml/2006/picture">
                             <pic:pic>
                               <pic:nvPicPr>
-                                <pic:cNvPr descr="index_files/figure-docx/notebooks-clustering-tbl-cox-hazards-output-1.png" id="67" name="Picture"/>
+                                <pic:cNvPr descr="index_files/figure-docx/notebooks-clustering-tbl-cox-hazards-output-1.png" id="63" name="Picture"/>
                                 <pic:cNvPicPr>
                                   <a:picLocks noChangeArrowheads="1" noChangeAspect="1"/>
                                 </pic:cNvPicPr>
                               </pic:nvPicPr>
                               <pic:blipFill>
-                                <a:blip r:embed="rId65"/>
+                                <a:blip r:embed="rId61"/>
                                 <a:stretch>
                                   <a:fillRect/>
                                 </a:stretch>
@@ -3058,13 +3131,13 @@
                       </wp:inline>
                     </w:drawing>
                   </w:r>
-                  <w:bookmarkEnd w:id="68"/>
+                  <w:bookmarkEnd w:id="64"/>
                 </w:p>
-                <w:bookmarkEnd w:id="69"/>
+                <w:bookmarkEnd w:id="65"/>
               </w:tc>
             </w:tr>
           </w:tbl>
-          <w:bookmarkEnd w:id="70"/>
+          <w:bookmarkEnd w:id="66"/>
           <w:p/>
         </w:tc>
       </w:tr>
@@ -3085,7 +3158,7 @@
         </w:rPr>
         <w:t xml:space="preserve"> </w:t>
       </w:r>
-      <w:hyperlink r:id="rId71">
+      <w:hyperlink r:id="rId67">
         <w:r>
           <w:rPr>
             <w:rStyle w:val="Hyperlink"/>
@@ -3109,30 +3182,30 @@
       <w:tr>
         <w:tc>
           <w:tcPr/>
-          <w:bookmarkStart w:id="76" w:name="suppfig-km-stage"/>
+          <w:bookmarkStart w:id="72" w:name="fig-km-stage"/>
           <w:p>
             <w:pPr>
               <w:pStyle w:val="Compact"/>
               <w:jc w:val="center"/>
             </w:pPr>
-            <w:bookmarkStart w:id="75" w:name="suppfig-km-stage"/>
+            <w:bookmarkStart w:id="71" w:name="fig-km-stage"/>
             <w:r>
               <w:drawing>
                 <wp:inline>
-                  <wp:extent cx="5334000" cy="4000500"/>
+                  <wp:extent cx="5334000" cy="5334000"/>
                   <wp:effectExtent b="0" l="0" r="0" t="0"/>
-                  <wp:docPr descr="" title="" id="73" name="Picture"/>
+                  <wp:docPr descr="" title="" id="69" name="Picture"/>
                   <a:graphic>
                     <a:graphicData uri="http://schemas.openxmlformats.org/drawingml/2006/picture">
                       <pic:pic>
                         <pic:nvPicPr>
-                          <pic:cNvPr descr="index_files/figure-docx/notebooks-clustering-suppfig-km-stage-output-1.png" id="74" name="Picture"/>
+                          <pic:cNvPr descr="index_files/figure-docx/notebooks-clustering-fig-km-stage-output-1.png" id="70" name="Picture"/>
                           <pic:cNvPicPr>
                             <a:picLocks noChangeArrowheads="1" noChangeAspect="1"/>
                           </pic:cNvPicPr>
                         </pic:nvPicPr>
                         <pic:blipFill>
-                          <a:blip r:embed="rId72"/>
+                          <a:blip r:embed="rId68"/>
                           <a:stretch>
                             <a:fillRect/>
                           </a:stretch>
@@ -3140,7 +3213,7 @@
                         <pic:spPr bwMode="auto">
                           <a:xfrm>
                             <a:off x="0" y="0"/>
-                            <a:ext cx="5334000" cy="4000500"/>
+                            <a:ext cx="5334000" cy="5334000"/>
                           </a:xfrm>
                           <a:prstGeom prst="rect">
                             <a:avLst/>
@@ -3158,7 +3231,115 @@
                 </wp:inline>
               </w:drawing>
             </w:r>
-            <w:bookmarkEnd w:id="75"/>
+            <w:bookmarkEnd w:id="71"/>
+          </w:p>
+          <w:p>
+            <w:pPr>
+              <w:jc w:val="center"/>
+            </w:pPr>
+            <w:pPr>
+              <w:jc w:val="start"/>
+              <w:spacing w:before="200"/>
+              <w:pStyle w:val="ImageCaption"/>
+            </w:pPr>
+            <w:r>
+              <w:t xml:space="preserve">Figure 3</w:t>
+            </w:r>
+          </w:p>
+          <w:bookmarkEnd w:id="72"/>
+        </w:tc>
+      </w:tr>
+    </w:tbl>
+    <w:p>
+      <w:pPr>
+        <w:pStyle w:val="BodyText"/>
+      </w:pPr>
+      <w:r>
+        <w:rPr>
+          <w:vertAlign w:val="subscript"/>
+        </w:rPr>
+        <w:t xml:space="preserve">Source:</w:t>
+      </w:r>
+      <w:r>
+        <w:rPr>
+          <w:vertAlign w:val="subscript"/>
+        </w:rPr>
+        <w:t xml:space="preserve"> </w:t>
+      </w:r>
+      <w:hyperlink r:id="rId73">
+        <w:r>
+          <w:rPr>
+            <w:rStyle w:val="Hyperlink"/>
+            <w:vertAlign w:val="subscript"/>
+          </w:rPr>
+          <w:t xml:space="preserve">Clustering results</w:t>
+        </w:r>
+      </w:hyperlink>
+    </w:p>
+    <w:tbl>
+      <w:tblPr>
+        <w:tblStyle w:val="Table"/>
+        <w:tblW w:type="pct" w:w="5000"/>
+        <w:tblLook w:firstRow="0" w:lastRow="0" w:firstColumn="0" w:lastColumn="0" w:noHBand="0" w:noVBand="0" w:val="0000"/>
+        <w:jc w:val="start"/>
+        <w:tblLayout w:type="fixed"/>
+      </w:tblPr>
+      <w:tblGrid>
+        <w:gridCol w:w="7920"/>
+      </w:tblGrid>
+      <w:tr>
+        <w:tc>
+          <w:tcPr/>
+          <w:bookmarkStart w:id="78" w:name="suppfig-km-chemo"/>
+          <w:p>
+            <w:pPr>
+              <w:pStyle w:val="Compact"/>
+              <w:jc w:val="center"/>
+            </w:pPr>
+            <w:bookmarkStart w:id="77" w:name="suppfig-km-chemo"/>
+            <w:r>
+              <w:drawing>
+                <wp:inline>
+                  <wp:extent cx="5334000" cy="2667000"/>
+                  <wp:effectExtent b="0" l="0" r="0" t="0"/>
+                  <wp:docPr descr="" title="" id="75" name="Picture"/>
+                  <a:graphic>
+                    <a:graphicData uri="http://schemas.openxmlformats.org/drawingml/2006/picture">
+                      <pic:pic>
+                        <pic:nvPicPr>
+                          <pic:cNvPr descr="index_files/figure-docx/notebooks-clustering-suppfig-km-chemo-output-1.png" id="76" name="Picture"/>
+                          <pic:cNvPicPr>
+                            <a:picLocks noChangeArrowheads="1" noChangeAspect="1"/>
+                          </pic:cNvPicPr>
+                        </pic:nvPicPr>
+                        <pic:blipFill>
+                          <a:blip r:embed="rId74"/>
+                          <a:stretch>
+                            <a:fillRect/>
+                          </a:stretch>
+                        </pic:blipFill>
+                        <pic:spPr bwMode="auto">
+                          <a:xfrm>
+                            <a:off x="0" y="0"/>
+                            <a:ext cx="5334000" cy="2667000"/>
+                          </a:xfrm>
+                          <a:prstGeom prst="rect">
+                            <a:avLst/>
+                          </a:prstGeom>
+                          <a:noFill/>
+                          <a:ln w="9525">
+                            <a:noFill/>
+                            <a:headEnd/>
+                            <a:tailEnd/>
+                          </a:ln>
+                        </pic:spPr>
+                      </pic:pic>
+                    </a:graphicData>
+                  </a:graphic>
+                </wp:inline>
+              </w:drawing>
+            </w:r>
+            <w:bookmarkEnd w:id="77"/>
           </w:p>
           <w:p>
             <w:pPr>
@@ -3173,7 +3354,7 @@
               <w:t xml:space="preserve">Figure S2</w:t>
             </w:r>
           </w:p>
-          <w:bookmarkEnd w:id="76"/>
+          <w:bookmarkEnd w:id="78"/>
         </w:tc>
       </w:tr>
     </w:tbl>
@@ -3193,7 +3374,7 @@
         </w:rPr>
         <w:t xml:space="preserve"> </w:t>
       </w:r>
-      <w:hyperlink r:id="rId77">
+      <w:hyperlink r:id="rId79">
         <w:r>
           <w:rPr>
             <w:rStyle w:val="Hyperlink"/>
@@ -3203,14 +3384,14 @@
         </w:r>
       </w:hyperlink>
     </w:p>
-    <w:bookmarkEnd w:id="78"/>
-    <w:bookmarkStart w:id="85" w:name="X0d394458c23002df7f529d04211e5869e8d1e03"/>
+    <w:bookmarkEnd w:id="80"/>
+    <w:bookmarkStart w:id="87" w:name="X1200e61127aae32cde12f99951f813941185a5d"/>
     <w:p>
       <w:pPr>
         <w:pStyle w:val="Heading3"/>
       </w:pPr>
       <w:r>
-        <w:t xml:space="preserve">3.3 Overexpression of immune checkpoint molecules in TIL-rich samples</w:t>
+        <w:t xml:space="preserve">3.5 Immune composition and inhibition is altered in TIL-rich samples</w:t>
       </w:r>
     </w:p>
     <w:p>
@@ -3218,7 +3399,7 @@
         <w:pStyle w:val="FirstParagraph"/>
       </w:pPr>
       <w:r>
-        <w:t xml:space="preserve">Next, we profiled immune checkpoint expression to determine the extent of exhaustion within the tumor microenvironment. Consistent with our previous findings</w:t>
+        <w:t xml:space="preserve">To further explore anti-tumor immunity and the tumor response to immunity, we assessed for CD8 T cell activation, immune subset composition, and macrophage and tumor expression of immune inhibiting molecules. Consistent with our previous findings</w:t>
       </w:r>
       <w:r>
         <w:t xml:space="preserve"> </w:t>
@@ -3227,7 +3408,7 @@
         <w:t xml:space="preserve">(Aline Talhouk et al. 2019)</w:t>
       </w:r>
       <w:r>
-        <w:t xml:space="preserve">, TIL-rich tumors contained more CD8+PD1+ and CD8+PD1- T cells (</w:t>
+        <w:t xml:space="preserve">, TIL-rich tumors contained more of both CD8+PD1+ (activated CTL) and CD8+PD1- (Naïve T cells) (</w:t>
       </w:r>
       <w:hyperlink w:anchor="fig-tilclust-ardensities">
         <w:r>
@@ -3238,7 +3419,7 @@
         </w:r>
       </w:hyperlink>
       <w:r>
-        <w:t xml:space="preserve">). Additionally, there was relative enrichment of PD1+ cytotoxic T cells, suggestive of T cell exhaustion (</w:t>
+        <w:t xml:space="preserve">). However, activated CTL made up a greater percentage of total CD8 T cells (averages and p value) (</w:t>
       </w:r>
       <w:hyperlink w:anchor="fig-tilclust-ardensities">
         <w:r>
@@ -3249,15 +3430,18 @@
         </w:r>
       </w:hyperlink>
       <w:r>
-        <w:t xml:space="preserve">).</w:t>
-      </w:r>
-    </w:p>
-    <w:p>
-      <w:pPr>
-        <w:pStyle w:val="BodyText"/>
-      </w:pPr>
-      <w:r>
-        <w:t xml:space="preserve">PDL1 is expressed by both tumor and immune cells, particularly macrophages, and binds to PD1 on T cells to suppress the immune response</w:t>
+        <w:t xml:space="preserve">). Furthermore, the CTL to Treg ratio (CTL:Treg) was significantly elevated within epithelium but not stroma of TIL-rich tumors, suggestive of increased anti-tumor intra-epithelial CTL activation in TIL-high tumors (</w:t>
+      </w:r>
+      <w:hyperlink w:anchor="fig-densities-tilclust">
+        <w:r>
+          <w:rPr>
+            <w:rStyle w:val="Hyperlink"/>
+          </w:rPr>
+          <w:t xml:space="preserve">Figure 2</w:t>
+        </w:r>
+      </w:hyperlink>
+      <w:r>
+        <w:t xml:space="preserve">). In response to cytokines released by activated CTL, both tumor cells and macrophages can upregulate expression of PD-L1 and IDO1, thereby inhibiting anti-tumor immune attack</w:t>
       </w:r>
       <w:r>
         <w:t xml:space="preserve"> </w:t>
@@ -3266,7 +3450,7 @@
         <w:t xml:space="preserve">(Tucci et al. 2019)</w:t>
       </w:r>
       <w:r>
-        <w:t xml:space="preserve">. Mirroring the pattern seen with PD1 in cytotoxic T cells, PDL1-positive macrophages were enriched in TIL-rich tumors (</w:t>
+        <w:t xml:space="preserve">. While there was no significant difference in the number of PDL1-negative macrophages between TIL-rich and TIL-poor tumors, we found PDL1-positive macrophages were significantly enriched in TIL-rich tumors (P &lt; 0.001) (</w:t>
       </w:r>
       <w:hyperlink w:anchor="fig-tilclust-ardensities">
         <w:r>
@@ -3277,7 +3461,7 @@
         </w:r>
       </w:hyperlink>
       <w:r>
-        <w:t xml:space="preserve">). In contrast, there was no significant difference in PDL1-negative macrophages between TIL-rich and TIL-poor tumors, irrespective of IDO1 status. However, tumor cell expression of PDL1 and IDO1, both individually and in combination, was significantly higher in TIL-rich tumors compared to TIL-poor tumors (</w:t>
+        <w:t xml:space="preserve">). Furthermore, TIL-rich tumors showed significantly higher levels of PDL1-positive and IDO1-positive macrophages (all P &lt; 0.001) (</w:t>
       </w:r>
       <w:hyperlink w:anchor="fig-tilclust-ardensities">
         <w:r>
@@ -3288,7 +3472,7 @@
         </w:r>
       </w:hyperlink>
       <w:r>
-        <w:t xml:space="preserve">). Neither PDL1 nor IDO1 expression in tumor cells or macrophages was significantly associated with longer survival on multivariate analysis (all P &gt; 0.3). Our results highlight upregulation of immunosuppressive molecules in TIL-rich p53-abnormal endometrial carcinomas which may be therapeutically exploitable with immunotherapy.</w:t>
+        <w:t xml:space="preserve">). These results highlight increased intraepithelial CTL invasion and corresponding upregulation of the PDL1 by tumor cells and macrophages in TIL-rich p53-abnormal endometrial carcinomas. which may be therapeutically exploitable with immune checkpoint blockade.</w:t>
       </w:r>
     </w:p>
     <w:tbl>
@@ -3305,30 +3489,30 @@
       <w:tr>
         <w:tc>
           <w:tcPr/>
-          <w:bookmarkStart w:id="83" w:name="fig-tilclust-ardensities"/>
+          <w:bookmarkStart w:id="85" w:name="fig-tilclust-ardensities"/>
           <w:p>
             <w:pPr>
               <w:pStyle w:val="Compact"/>
               <w:jc w:val="center"/>
             </w:pPr>
-            <w:bookmarkStart w:id="82" w:name="fig-tilclust-ardensities"/>
+            <w:bookmarkStart w:id="84" w:name="fig-tilclust-ardensities"/>
             <w:r>
               <w:drawing>
                 <wp:inline>
                   <wp:extent cx="5334000" cy="6667500"/>
                   <wp:effectExtent b="0" l="0" r="0" t="0"/>
-                  <wp:docPr descr="" title="" id="80" name="Picture"/>
+                  <wp:docPr descr="" title="" id="82" name="Picture"/>
                   <a:graphic>
                     <a:graphicData uri="http://schemas.openxmlformats.org/drawingml/2006/picture">
                       <pic:pic>
                         <pic:nvPicPr>
-                          <pic:cNvPr descr="index_files/figure-docx/notebooks-adaptive_response-fig-tilclust-ardensities-output-2.png" id="81" name="Picture"/>
+                          <pic:cNvPr descr="index_files/figure-docx/notebooks-adaptive_response-fig-tilclust-ardensities-output-2.png" id="83" name="Picture"/>
                           <pic:cNvPicPr>
                             <a:picLocks noChangeArrowheads="1" noChangeAspect="1"/>
                           </pic:cNvPicPr>
                         </pic:nvPicPr>
                         <pic:blipFill>
-                          <a:blip r:embed="rId79"/>
+                          <a:blip r:embed="rId81"/>
                           <a:stretch>
                             <a:fillRect/>
                           </a:stretch>
@@ -3354,7 +3538,7 @@
                 </wp:inline>
               </w:drawing>
             </w:r>
-            <w:bookmarkEnd w:id="82"/>
+            <w:bookmarkEnd w:id="84"/>
           </w:p>
           <w:p>
             <w:pPr>
@@ -3369,7 +3553,7 @@
               <w:t xml:space="preserve">Figure 4</w:t>
             </w:r>
           </w:p>
-          <w:bookmarkEnd w:id="83"/>
+          <w:bookmarkEnd w:id="85"/>
         </w:tc>
       </w:tr>
     </w:tbl>
@@ -3389,7 +3573,7 @@
         </w:rPr>
         <w:t xml:space="preserve"> </w:t>
       </w:r>
-      <w:hyperlink r:id="rId84">
+      <w:hyperlink r:id="rId86">
         <w:r>
           <w:rPr>
             <w:rStyle w:val="Hyperlink"/>
@@ -3399,14 +3583,14 @@
         </w:r>
       </w:hyperlink>
     </w:p>
-    <w:bookmarkEnd w:id="85"/>
-    <w:bookmarkStart w:id="91" w:name="X038074c052af48834d2461f9e41eb636488843f"/>
+    <w:bookmarkEnd w:id="87"/>
+    <w:bookmarkStart w:id="93" w:name="X038074c052af48834d2461f9e41eb636488843f"/>
     <w:p>
       <w:pPr>
         <w:pStyle w:val="Heading3"/>
       </w:pPr>
       <w:r>
-        <w:t xml:space="preserve">3.4 Mutational signatures and TILs in endometrial cancer</w:t>
+        <w:t xml:space="preserve">3.6 Mutational signatures and TILs in endometrial cancer</w:t>
       </w:r>
     </w:p>
     <w:p>
@@ -3414,7 +3598,29 @@
         <w:pStyle w:val="FirstParagraph"/>
       </w:pPr>
       <w:r>
-        <w:t xml:space="preserve">Finally, we evaluated the relationship between TIL subgroups and mutational processes. Using shallow whole genome sequencing data-derived copy number signatures that we previously described in endometrial cancer [CITE], we correlated signature exposures to TIL subgroup for n=126 p53abn endometrial carcinomas. None of the copy number signatures, including the HRD signature VS3 (CHECK WITH DAWN), were significantly associated with TIL subgroup in p53abn endometrial carcinoma. Densities for individual TIL types in epithelial and stromal regions were not significantly correlated with any mutational signature, and none of the mutational signature exposures were significantly associated with survival in multivariate Cox analyses including TIL cluster. Thus, mutational signatures show different patterns of co-segregation with TILs and prognostic significance in p53abn endometrial carcinoma compared to HGSC</w:t>
+        <w:t xml:space="preserve">Finally, we evaluated the relationship between TIL subgroups and mutational processes. Using shallow whole genome sequencing data-derived copy number signatures that we previously described in endometrial cancer (Clinical Cancer Research, accepted), we correlated signature exposures to TIL subgroup for n=126 p53abn endometrial carcinomas. All of the copy number signatures, including the homologous repair deficient (HRD) signature VS3 (CHECK WITH DAWN), failed to significantly associate with TIL cluster in p53abn endometrial carcinoma (</w:t>
+      </w:r>
+      <w:hyperlink w:anchor="fig-mutational-signatures">
+        <w:r>
+          <w:rPr>
+            <w:rStyle w:val="Hyperlink"/>
+          </w:rPr>
+          <w:t xml:space="preserve">Figure 5</w:t>
+        </w:r>
+      </w:hyperlink>
+      <w:r>
+        <w:t xml:space="preserve">). Moreover, densities of individual TIL types in epithelial and stromal regions failed to significantly correlate with any mutational signature, and all mutational signatures failed to significantly associate with survival in multivariate Cox analyses that include TIL cluster. Finally, the TIL clusters did not correlate with HER2 IHC status (P = 0.95) or HER2 amplification by shallow whole-genome sequencing (P = 0.11) (</w:t>
+      </w:r>
+      <w:hyperlink w:anchor="fig-mutational-signatures">
+        <w:r>
+          <w:rPr>
+            <w:rStyle w:val="Hyperlink"/>
+          </w:rPr>
+          <w:t xml:space="preserve">Figure 5</w:t>
+        </w:r>
+      </w:hyperlink>
+      <w:r>
+        <w:t xml:space="preserve">). Thus, mutational signatures show different patterns of co-segregation with TILs and prognostic significance in p53abn endometrial carcinoma compared to HGSC</w:t>
       </w:r>
       <w:r>
         <w:t xml:space="preserve"> </w:t>
@@ -3440,7 +3646,7 @@
       <w:tr>
         <w:tc>
           <w:tcPr/>
-          <w:bookmarkStart w:id="89" w:name="fig-mutational-signatures"/>
+          <w:bookmarkStart w:id="91" w:name="fig-mutational-signatures"/>
           <w:p>
             <w:pPr>
               <w:pStyle w:val="Compact"/>
@@ -3449,20 +3655,20 @@
             <w:r>
               <w:drawing>
                 <wp:inline>
-                  <wp:extent cx="5334000" cy="6667500"/>
+                  <wp:extent cx="5334000" cy="5334000"/>
                   <wp:effectExtent b="0" l="0" r="0" t="0"/>
-                  <wp:docPr descr="" title="" id="87" name="Picture"/>
+                  <wp:docPr descr="" title="" id="89" name="Picture"/>
                   <a:graphic>
                     <a:graphicData uri="http://schemas.openxmlformats.org/drawingml/2006/picture">
                       <pic:pic>
                         <pic:nvPicPr>
-                          <pic:cNvPr descr="index_files/figure-docx/notebooks-mutational_signatures-fig-mutational-signatures-output-1.png" id="88" name="Picture"/>
+                          <pic:cNvPr descr="index_files/figure-docx/notebooks-mutational_signatures-fig-mutational-signatures-output-1.png" id="90" name="Picture"/>
                           <pic:cNvPicPr>
                             <a:picLocks noChangeArrowheads="1" noChangeAspect="1"/>
                           </pic:cNvPicPr>
                         </pic:nvPicPr>
                         <pic:blipFill>
-                          <a:blip r:embed="rId86"/>
+                          <a:blip r:embed="rId88"/>
                           <a:stretch>
                             <a:fillRect/>
                           </a:stretch>
@@ -3470,7 +3676,7 @@
                         <pic:spPr bwMode="auto">
                           <a:xfrm>
                             <a:off x="0" y="0"/>
-                            <a:ext cx="5334000" cy="6667500"/>
+                            <a:ext cx="5334000" cy="5334000"/>
                           </a:xfrm>
                           <a:prstGeom prst="rect">
                             <a:avLst/>
@@ -3502,7 +3708,7 @@
               <w:t xml:space="preserve">Figure 5: Mutational signatures</w:t>
             </w:r>
           </w:p>
-          <w:bookmarkEnd w:id="89"/>
+          <w:bookmarkEnd w:id="91"/>
         </w:tc>
       </w:tr>
     </w:tbl>
@@ -3522,7 +3728,7 @@
         </w:rPr>
         <w:t xml:space="preserve"> </w:t>
       </w:r>
-      <w:hyperlink r:id="rId90">
+      <w:hyperlink r:id="rId92">
         <w:r>
           <w:rPr>
             <w:rStyle w:val="Hyperlink"/>
@@ -3532,9 +3738,9 @@
         </w:r>
       </w:hyperlink>
     </w:p>
-    <w:bookmarkEnd w:id="91"/>
-    <w:bookmarkEnd w:id="92"/>
-    <w:bookmarkStart w:id="93" w:name="discussion"/>
+    <w:bookmarkEnd w:id="93"/>
+    <w:bookmarkEnd w:id="94"/>
+    <w:bookmarkStart w:id="95" w:name="discussion"/>
     <w:p>
       <w:pPr>
         <w:pStyle w:val="Heading2"/>
@@ -3817,8 +4023,8 @@
         <w:t xml:space="preserve">Our findings highlight properties of the immune microenvironment that may portend susceptibility to immune checkpoint susceptibility in p53abn endometrial cancers, and how these relate to other clinically actionable targets being explored in clinical trials.</w:t>
       </w:r>
     </w:p>
-    <w:bookmarkEnd w:id="93"/>
-    <w:bookmarkStart w:id="186" w:name="references"/>
+    <w:bookmarkEnd w:id="95"/>
+    <w:bookmarkStart w:id="175" w:name="references"/>
     <w:p>
       <w:pPr>
         <w:pStyle w:val="Heading2"/>
@@ -3827,8 +4033,8 @@
         <w:t xml:space="preserve">References</w:t>
       </w:r>
     </w:p>
-    <w:bookmarkStart w:id="185" w:name="refs"/>
-    <w:bookmarkStart w:id="95" w:name="ref-AbrilPla2023"/>
+    <w:bookmarkStart w:id="174" w:name="refs"/>
+    <w:bookmarkStart w:id="97" w:name="ref-AbrilPla2023"/>
     <w:p>
       <w:pPr>
         <w:pStyle w:val="Bibliography"/>
@@ -3861,7 +4067,7 @@
       <w:r>
         <w:t xml:space="preserve"> </w:t>
       </w:r>
-      <w:hyperlink r:id="rId94">
+      <w:hyperlink r:id="rId96">
         <w:r>
           <w:rPr>
             <w:rStyle w:val="Hyperlink"/>
@@ -3873,8 +4079,8 @@
         <w:t xml:space="preserve">.</w:t>
       </w:r>
     </w:p>
-    <w:bookmarkEnd w:id="95"/>
-    <w:bookmarkStart w:id="97" w:name="ref-Antill2021"/>
+    <w:bookmarkEnd w:id="97"/>
+    <w:bookmarkStart w:id="99" w:name="ref-Antill2021"/>
     <w:p>
       <w:pPr>
         <w:pStyle w:val="Bibliography"/>
@@ -3907,7 +4113,7 @@
       <w:r>
         <w:t xml:space="preserve"> </w:t>
       </w:r>
-      <w:hyperlink r:id="rId96">
+      <w:hyperlink r:id="rId98">
         <w:r>
           <w:rPr>
             <w:rStyle w:val="Hyperlink"/>
@@ -3919,8 +4125,8 @@
         <w:t xml:space="preserve">.</w:t>
       </w:r>
     </w:p>
-    <w:bookmarkEnd w:id="97"/>
-    <w:bookmarkStart w:id="99" w:name="ref-Bernardini2016"/>
+    <w:bookmarkEnd w:id="99"/>
+    <w:bookmarkStart w:id="101" w:name="ref-Bernardini2016"/>
     <w:p>
       <w:pPr>
         <w:pStyle w:val="Bibliography"/>
@@ -3953,7 +4159,7 @@
       <w:r>
         <w:t xml:space="preserve"> </w:t>
       </w:r>
-      <w:hyperlink r:id="rId98">
+      <w:hyperlink r:id="rId100">
         <w:r>
           <w:rPr>
             <w:rStyle w:val="Hyperlink"/>
@@ -3965,8 +4171,8 @@
         <w:t xml:space="preserve">.</w:t>
       </w:r>
     </w:p>
-    <w:bookmarkEnd w:id="99"/>
-    <w:bookmarkStart w:id="101" w:name="ref-Bosse2022"/>
+    <w:bookmarkEnd w:id="101"/>
+    <w:bookmarkStart w:id="103" w:name="ref-Bosse2022"/>
     <w:p>
       <w:pPr>
         <w:pStyle w:val="Bibliography"/>
@@ -3999,7 +4205,7 @@
       <w:r>
         <w:t xml:space="preserve"> </w:t>
       </w:r>
-      <w:hyperlink r:id="rId100">
+      <w:hyperlink r:id="rId102">
         <w:r>
           <w:rPr>
             <w:rStyle w:val="Hyperlink"/>
@@ -4011,8 +4217,8 @@
         <w:t xml:space="preserve">.</w:t>
       </w:r>
     </w:p>
-    <w:bookmarkEnd w:id="101"/>
-    <w:bookmarkStart w:id="103" w:name="ref-Chan2019"/>
+    <w:bookmarkEnd w:id="103"/>
+    <w:bookmarkStart w:id="105" w:name="ref-Chan2019"/>
     <w:p>
       <w:pPr>
         <w:pStyle w:val="Bibliography"/>
@@ -4045,7 +4251,7 @@
       <w:r>
         <w:t xml:space="preserve"> </w:t>
       </w:r>
-      <w:hyperlink r:id="rId102">
+      <w:hyperlink r:id="rId104">
         <w:r>
           <w:rPr>
             <w:rStyle w:val="Hyperlink"/>
@@ -4057,8 +4263,8 @@
         <w:t xml:space="preserve">.</w:t>
       </w:r>
     </w:p>
-    <w:bookmarkEnd w:id="103"/>
-    <w:bookmarkStart w:id="105" w:name="ref-Creasman2009"/>
+    <w:bookmarkEnd w:id="105"/>
+    <w:bookmarkStart w:id="107" w:name="ref-Creasman2009"/>
     <w:p>
       <w:pPr>
         <w:pStyle w:val="Bibliography"/>
@@ -4091,7 +4297,7 @@
       <w:r>
         <w:t xml:space="preserve"> </w:t>
       </w:r>
-      <w:hyperlink r:id="rId104">
+      <w:hyperlink r:id="rId106">
         <w:r>
           <w:rPr>
             <w:rStyle w:val="Hyperlink"/>
@@ -4103,8 +4309,8 @@
         <w:t xml:space="preserve">.</w:t>
       </w:r>
     </w:p>
-    <w:bookmarkEnd w:id="105"/>
-    <w:bookmarkStart w:id="107" w:name="ref-Deng2014"/>
+    <w:bookmarkEnd w:id="107"/>
+    <w:bookmarkStart w:id="109" w:name="ref-Deng2014"/>
     <w:p>
       <w:pPr>
         <w:pStyle w:val="Bibliography"/>
@@ -4137,7 +4343,7 @@
       <w:r>
         <w:t xml:space="preserve"> </w:t>
       </w:r>
-      <w:hyperlink r:id="rId106">
+      <w:hyperlink r:id="rId108">
         <w:r>
           <w:rPr>
             <w:rStyle w:val="Hyperlink"/>
@@ -4149,8 +4355,8 @@
         <w:t xml:space="preserve">.</w:t>
       </w:r>
     </w:p>
-    <w:bookmarkEnd w:id="107"/>
-    <w:bookmarkStart w:id="109" w:name="ref-Friedlander2023"/>
+    <w:bookmarkEnd w:id="109"/>
+    <w:bookmarkStart w:id="111" w:name="ref-Friedlander2023"/>
     <w:p>
       <w:pPr>
         <w:pStyle w:val="Bibliography"/>
@@ -4183,58 +4389,12 @@
       <w:r>
         <w:t xml:space="preserve"> </w:t>
       </w:r>
-      <w:hyperlink r:id="rId108">
+      <w:hyperlink r:id="rId110">
         <w:r>
           <w:rPr>
             <w:rStyle w:val="Hyperlink"/>
           </w:rPr>
           <w:t xml:space="preserve">https://pubmed.ncbi.nlm.nih.gov/37285556/</w:t>
-        </w:r>
-      </w:hyperlink>
-      <w:r>
-        <w:t xml:space="preserve">.</w:t>
-      </w:r>
-    </w:p>
-    <w:bookmarkEnd w:id="109"/>
-    <w:bookmarkStart w:id="111" w:name="ref-Gaillard2016"/>
-    <w:p>
-      <w:pPr>
-        <w:pStyle w:val="Bibliography"/>
-      </w:pPr>
-      <w:r>
-        <w:t xml:space="preserve">Gaillard, Stéphanie L., Angeles A. Secord, and Bradley Monk. 2016.</w:t>
-      </w:r>
-      <w:r>
-        <w:t xml:space="preserve"> </w:t>
-      </w:r>
-      <w:r>
-        <w:t xml:space="preserve">“The Role of Immune Checkpoint Inhibition in the Treatment of Ovarian Cancer.”</w:t>
-      </w:r>
-      <w:r>
-        <w:t xml:space="preserve"> </w:t>
-      </w:r>
-      <w:r>
-        <w:rPr>
-          <w:iCs/>
-          <w:i/>
-        </w:rPr>
-        <w:t xml:space="preserve">Gynecologic Oncology Research and Practice</w:t>
-      </w:r>
-      <w:r>
-        <w:t xml:space="preserve"> </w:t>
-      </w:r>
-      <w:r>
-        <w:t xml:space="preserve">3 (December).</w:t>
-      </w:r>
-      <w:r>
-        <w:t xml:space="preserve"> </w:t>
-      </w:r>
-      <w:hyperlink r:id="rId110">
-        <w:r>
-          <w:rPr>
-            <w:rStyle w:val="Hyperlink"/>
-          </w:rPr>
-          <w:t xml:space="preserve">https://doi.org/10.1186/S40661-016-0033-6</w:t>
         </w:r>
       </w:hyperlink>
       <w:r>
@@ -4334,53 +4494,7 @@
       </w:r>
     </w:p>
     <w:bookmarkEnd w:id="115"/>
-    <w:bookmarkStart w:id="117" w:name="ref-Homicsko2015"/>
-    <w:p>
-      <w:pPr>
-        <w:pStyle w:val="Bibliography"/>
-      </w:pPr>
-      <w:r>
-        <w:t xml:space="preserve">Homicsko, Krisztian, and George Coukos. 2015.</w:t>
-      </w:r>
-      <w:r>
-        <w:t xml:space="preserve"> </w:t>
-      </w:r>
-      <w:r>
-        <w:t xml:space="preserve">“Targeting Programmed Cell Death 1 in Ovarian Cancer.”</w:t>
-      </w:r>
-      <w:r>
-        <w:t xml:space="preserve"> </w:t>
-      </w:r>
-      <w:r>
-        <w:rPr>
-          <w:iCs/>
-          <w:i/>
-        </w:rPr>
-        <w:t xml:space="preserve">Journal of Clinical Oncology : Official Journal of the American Society of Clinical Oncology</w:t>
-      </w:r>
-      <w:r>
-        <w:t xml:space="preserve"> </w:t>
-      </w:r>
-      <w:r>
-        <w:t xml:space="preserve">33 (December): 3987–89.</w:t>
-      </w:r>
-      <w:r>
-        <w:t xml:space="preserve"> </w:t>
-      </w:r>
-      <w:hyperlink r:id="rId116">
-        <w:r>
-          <w:rPr>
-            <w:rStyle w:val="Hyperlink"/>
-          </w:rPr>
-          <w:t xml:space="preserve">https://doi.org/10.1200/JCO.2015.63.7785</w:t>
-        </w:r>
-      </w:hyperlink>
-      <w:r>
-        <w:t xml:space="preserve">.</w:t>
-      </w:r>
-    </w:p>
-    <w:bookmarkEnd w:id="117"/>
-    <w:bookmarkStart w:id="119" w:name="ref-Jamieson2021"/>
+    <w:bookmarkStart w:id="117" w:name="ref-Jamieson2021"/>
     <w:p>
       <w:pPr>
         <w:pStyle w:val="Bibliography"/>
@@ -4413,7 +4527,7 @@
       <w:r>
         <w:t xml:space="preserve"> </w:t>
       </w:r>
-      <w:hyperlink r:id="rId118">
+      <w:hyperlink r:id="rId116">
         <w:r>
           <w:rPr>
             <w:rStyle w:val="Hyperlink"/>
@@ -4425,8 +4539,8 @@
         <w:t xml:space="preserve">.</w:t>
       </w:r>
     </w:p>
-    <w:bookmarkEnd w:id="119"/>
-    <w:bookmarkStart w:id="121" w:name="ref-deJong2009"/>
+    <w:bookmarkEnd w:id="117"/>
+    <w:bookmarkStart w:id="119" w:name="ref-deJong2009"/>
     <w:p>
       <w:pPr>
         <w:pStyle w:val="Bibliography"/>
@@ -4459,7 +4573,7 @@
       <w:r>
         <w:t xml:space="preserve"> </w:t>
       </w:r>
-      <w:hyperlink r:id="rId120">
+      <w:hyperlink r:id="rId118">
         <w:r>
           <w:rPr>
             <w:rStyle w:val="Hyperlink"/>
@@ -4471,8 +4585,8 @@
         <w:t xml:space="preserve">.</w:t>
       </w:r>
     </w:p>
-    <w:bookmarkEnd w:id="121"/>
-    <w:bookmarkStart w:id="123" w:name="ref-Kapourani2016"/>
+    <w:bookmarkEnd w:id="119"/>
+    <w:bookmarkStart w:id="121" w:name="ref-Kapourani2016"/>
     <w:p>
       <w:pPr>
         <w:pStyle w:val="Bibliography"/>
@@ -4505,7 +4619,7 @@
       <w:r>
         <w:t xml:space="preserve"> </w:t>
       </w:r>
-      <w:hyperlink r:id="rId122">
+      <w:hyperlink r:id="rId120">
         <w:r>
           <w:rPr>
             <w:rStyle w:val="Hyperlink"/>
@@ -4517,8 +4631,8 @@
         <w:t xml:space="preserve">.</w:t>
       </w:r>
     </w:p>
-    <w:bookmarkEnd w:id="123"/>
-    <w:bookmarkStart w:id="125" w:name="ref-Kommoss2018"/>
+    <w:bookmarkEnd w:id="121"/>
+    <w:bookmarkStart w:id="123" w:name="ref-Kommoss2018"/>
     <w:p>
       <w:pPr>
         <w:pStyle w:val="Bibliography"/>
@@ -4535,7 +4649,7 @@
       <w:r>
         <w:t xml:space="preserve"> </w:t>
       </w:r>
-      <w:hyperlink r:id="rId124">
+      <w:hyperlink r:id="rId122">
         <w:r>
           <w:rPr>
             <w:rStyle w:val="Hyperlink"/>
@@ -4547,8 +4661,8 @@
         <w:t xml:space="preserve">.</w:t>
       </w:r>
     </w:p>
-    <w:bookmarkEnd w:id="125"/>
-    <w:bookmarkStart w:id="127" w:name="ref-Konstantinopoulos2022"/>
+    <w:bookmarkEnd w:id="123"/>
+    <w:bookmarkStart w:id="125" w:name="ref-Konstantinopoulos2022"/>
     <w:p>
       <w:pPr>
         <w:pStyle w:val="Bibliography"/>
@@ -4581,7 +4695,7 @@
       <w:r>
         <w:t xml:space="preserve"> </w:t>
       </w:r>
-      <w:hyperlink r:id="rId126">
+      <w:hyperlink r:id="rId124">
         <w:r>
           <w:rPr>
             <w:rStyle w:val="Hyperlink"/>
@@ -4593,8 +4707,8 @@
         <w:t xml:space="preserve">.</w:t>
       </w:r>
     </w:p>
-    <w:bookmarkEnd w:id="127"/>
-    <w:bookmarkStart w:id="129" w:name="ref-Konstantinopoulos2019"/>
+    <w:bookmarkEnd w:id="125"/>
+    <w:bookmarkStart w:id="127" w:name="ref-Konstantinopoulos2019"/>
     <w:p>
       <w:pPr>
         <w:pStyle w:val="Bibliography"/>
@@ -4627,7 +4741,7 @@
       <w:r>
         <w:t xml:space="preserve"> </w:t>
       </w:r>
-      <w:hyperlink r:id="rId128">
+      <w:hyperlink r:id="rId126">
         <w:r>
           <w:rPr>
             <w:rStyle w:val="Hyperlink"/>
@@ -4639,54 +4753,8 @@
         <w:t xml:space="preserve">.</w:t>
       </w:r>
     </w:p>
-    <w:bookmarkEnd w:id="129"/>
-    <w:bookmarkStart w:id="131" w:name="ref-Kroeger2016"/>
-    <w:p>
-      <w:pPr>
-        <w:pStyle w:val="Bibliography"/>
-      </w:pPr>
-      <w:r>
-        <w:t xml:space="preserve">Kroeger, David R., Katy Milne, and Brad H. Nelson. 2016.</w:t>
-      </w:r>
-      <w:r>
-        <w:t xml:space="preserve"> </w:t>
-      </w:r>
-      <w:r>
-        <w:t xml:space="preserve">“Tumor-Infiltrating Plasma Cells Are Associated with Tertiary Lymphoid Structures, Cytolytic t-Cell Responses, and Superior Prognosis in Ovarian Cancer.”</w:t>
-      </w:r>
-      <w:r>
-        <w:t xml:space="preserve"> </w:t>
-      </w:r>
-      <w:r>
-        <w:rPr>
-          <w:iCs/>
-          <w:i/>
-        </w:rPr>
-        <w:t xml:space="preserve">Clinical Cancer Research : An Official Journal of the American Association for Cancer Research</w:t>
-      </w:r>
-      <w:r>
-        <w:t xml:space="preserve"> </w:t>
-      </w:r>
-      <w:r>
-        <w:t xml:space="preserve">22 (June): 3005–15.</w:t>
-      </w:r>
-      <w:r>
-        <w:t xml:space="preserve"> </w:t>
-      </w:r>
-      <w:hyperlink r:id="rId130">
-        <w:r>
-          <w:rPr>
-            <w:rStyle w:val="Hyperlink"/>
-          </w:rPr>
-          <w:t xml:space="preserve">https://doi.org/10.1158/1078-0432.CCR-15-2762</w:t>
-        </w:r>
-      </w:hyperlink>
-      <w:r>
-        <w:t xml:space="preserve">.</w:t>
-      </w:r>
-    </w:p>
-    <w:bookmarkEnd w:id="131"/>
-    <w:bookmarkStart w:id="133" w:name="ref-Matulonis2019"/>
+    <w:bookmarkEnd w:id="127"/>
+    <w:bookmarkStart w:id="129" w:name="ref-Matulonis2019"/>
     <w:p>
       <w:pPr>
         <w:pStyle w:val="Bibliography"/>
@@ -4719,7 +4787,7 @@
       <w:r>
         <w:t xml:space="preserve"> </w:t>
       </w:r>
-      <w:hyperlink r:id="rId132">
+      <w:hyperlink r:id="rId128">
         <w:r>
           <w:rPr>
             <w:rStyle w:val="Hyperlink"/>
@@ -4731,8 +4799,8 @@
         <w:t xml:space="preserve">.</w:t>
       </w:r>
     </w:p>
-    <w:bookmarkEnd w:id="133"/>
-    <w:bookmarkStart w:id="135" w:name="ref-Mendiola2022"/>
+    <w:bookmarkEnd w:id="129"/>
+    <w:bookmarkStart w:id="131" w:name="ref-Mendiola2022"/>
     <w:p>
       <w:pPr>
         <w:pStyle w:val="Bibliography"/>
@@ -4765,7 +4833,7 @@
       <w:r>
         <w:t xml:space="preserve"> </w:t>
       </w:r>
-      <w:hyperlink r:id="rId134">
+      <w:hyperlink r:id="rId130">
         <w:r>
           <w:rPr>
             <w:rStyle w:val="Hyperlink"/>
@@ -4777,8 +4845,8 @@
         <w:t xml:space="preserve">.</w:t>
       </w:r>
     </w:p>
-    <w:bookmarkEnd w:id="135"/>
-    <w:bookmarkStart w:id="137" w:name="ref-MirzaESMO2023"/>
+    <w:bookmarkEnd w:id="131"/>
+    <w:bookmarkStart w:id="133" w:name="ref-MirzaESMO2023"/>
     <w:p>
       <w:pPr>
         <w:pStyle w:val="Bibliography"/>
@@ -4811,7 +4879,7 @@
       <w:r>
         <w:t xml:space="preserve"> </w:t>
       </w:r>
-      <w:hyperlink r:id="rId136">
+      <w:hyperlink r:id="rId132">
         <w:r>
           <w:rPr>
             <w:rStyle w:val="Hyperlink"/>
@@ -4823,8 +4891,8 @@
         <w:t xml:space="preserve">.</w:t>
       </w:r>
     </w:p>
-    <w:bookmarkEnd w:id="137"/>
-    <w:bookmarkStart w:id="139" w:name="ref-Mirza2023"/>
+    <w:bookmarkEnd w:id="133"/>
+    <w:bookmarkStart w:id="135" w:name="ref-Mirza2023"/>
     <w:p>
       <w:pPr>
         <w:pStyle w:val="Bibliography"/>
@@ -4857,7 +4925,7 @@
       <w:r>
         <w:t xml:space="preserve"> </w:t>
       </w:r>
-      <w:hyperlink r:id="rId138">
+      <w:hyperlink r:id="rId134">
         <w:r>
           <w:rPr>
             <w:rStyle w:val="Hyperlink"/>
@@ -4869,8 +4937,8 @@
         <w:t xml:space="preserve">.</w:t>
       </w:r>
     </w:p>
-    <w:bookmarkEnd w:id="139"/>
-    <w:bookmarkStart w:id="141" w:name="ref-Momeni2021"/>
+    <w:bookmarkEnd w:id="135"/>
+    <w:bookmarkStart w:id="137" w:name="ref-Momeni2021"/>
     <w:p>
       <w:pPr>
         <w:pStyle w:val="Bibliography"/>
@@ -4903,7 +4971,7 @@
       <w:r>
         <w:t xml:space="preserve"> </w:t>
       </w:r>
-      <w:hyperlink r:id="rId140">
+      <w:hyperlink r:id="rId136">
         <w:r>
           <w:rPr>
             <w:rStyle w:val="Hyperlink"/>
@@ -4915,8 +4983,8 @@
         <w:t xml:space="preserve">.</w:t>
       </w:r>
     </w:p>
-    <w:bookmarkEnd w:id="141"/>
-    <w:bookmarkStart w:id="143" w:name="ref-Moore2018"/>
+    <w:bookmarkEnd w:id="137"/>
+    <w:bookmarkStart w:id="139" w:name="ref-Moore2018"/>
     <w:p>
       <w:pPr>
         <w:pStyle w:val="Bibliography"/>
@@ -4946,7 +5014,7 @@
       <w:r>
         <w:t xml:space="preserve"> </w:t>
       </w:r>
-      <w:hyperlink r:id="rId142">
+      <w:hyperlink r:id="rId138">
         <w:r>
           <w:rPr>
             <w:rStyle w:val="Hyperlink"/>
@@ -4958,40 +5026,8 @@
         <w:t xml:space="preserve">.</w:t>
       </w:r>
     </w:p>
-    <w:bookmarkEnd w:id="143"/>
-    <w:bookmarkStart w:id="144" w:name="ref-Nielsen2012"/>
-    <w:p>
-      <w:pPr>
-        <w:pStyle w:val="Bibliography"/>
-      </w:pPr>
-      <w:r>
-        <w:t xml:space="preserve">Nielsen, Julie S., Rob A. Sahota, Katy Milne, Sara E. Kost, Nancy J. Nesslinger, Peter H. Watson, and Brad H. Nelson. 2012.</w:t>
-      </w:r>
-      <w:r>
-        <w:t xml:space="preserve"> </w:t>
-      </w:r>
-      <w:r>
-        <w:t xml:space="preserve">“CD20+ Tumor-Infiltrating Lymphocytes Have an Atypical CD27- Memory Phenotype and Together with CD8+ t Cells Promote Favorable Prognosis in Ovarian Cancer.”</w:t>
-      </w:r>
-      <w:r>
-        <w:t xml:space="preserve"> </w:t>
-      </w:r>
-      <w:r>
-        <w:rPr>
-          <w:iCs/>
-          <w:i/>
-        </w:rPr>
-        <w:t xml:space="preserve">Clinical Cancer Research</w:t>
-      </w:r>
-      <w:r>
-        <w:t xml:space="preserve"> </w:t>
-      </w:r>
-      <w:r>
-        <w:t xml:space="preserve">18.</w:t>
-      </w:r>
-    </w:p>
-    <w:bookmarkEnd w:id="144"/>
-    <w:bookmarkStart w:id="146" w:name="ref-LeonCastillo2020"/>
+    <w:bookmarkEnd w:id="139"/>
+    <w:bookmarkStart w:id="141" w:name="ref-LeonCastillo2020"/>
     <w:p>
       <w:pPr>
         <w:pStyle w:val="Bibliography"/>
@@ -5024,7 +5060,7 @@
       <w:r>
         <w:t xml:space="preserve"> </w:t>
       </w:r>
-      <w:hyperlink r:id="rId145">
+      <w:hyperlink r:id="rId140">
         <w:r>
           <w:rPr>
             <w:rStyle w:val="Hyperlink"/>
@@ -5036,8 +5072,8 @@
         <w:t xml:space="preserve">.</w:t>
       </w:r>
     </w:p>
-    <w:bookmarkEnd w:id="146"/>
-    <w:bookmarkStart w:id="148" w:name="ref-Ott2017"/>
+    <w:bookmarkEnd w:id="141"/>
+    <w:bookmarkStart w:id="143" w:name="ref-Ott2017"/>
     <w:p>
       <w:pPr>
         <w:pStyle w:val="Bibliography"/>
@@ -5070,7 +5106,7 @@
       <w:r>
         <w:t xml:space="preserve"> </w:t>
       </w:r>
-      <w:hyperlink r:id="rId147">
+      <w:hyperlink r:id="rId142">
         <w:r>
           <w:rPr>
             <w:rStyle w:val="Hyperlink"/>
@@ -5082,8 +5118,8 @@
         <w:t xml:space="preserve">.</w:t>
       </w:r>
     </w:p>
-    <w:bookmarkEnd w:id="148"/>
-    <w:bookmarkStart w:id="150" w:name="ref-Raffone2022"/>
+    <w:bookmarkEnd w:id="143"/>
+    <w:bookmarkStart w:id="145" w:name="ref-Raffone2022"/>
     <w:p>
       <w:pPr>
         <w:pStyle w:val="Bibliography"/>
@@ -5116,7 +5152,7 @@
       <w:r>
         <w:t xml:space="preserve"> </w:t>
       </w:r>
-      <w:hyperlink r:id="rId149">
+      <w:hyperlink r:id="rId144">
         <w:r>
           <w:rPr>
             <w:rStyle w:val="Hyperlink"/>
@@ -5128,8 +5164,8 @@
         <w:t xml:space="preserve">.</w:t>
       </w:r>
     </w:p>
-    <w:bookmarkEnd w:id="150"/>
-    <w:bookmarkStart w:id="152" w:name="ref-Siegel2024"/>
+    <w:bookmarkEnd w:id="145"/>
+    <w:bookmarkStart w:id="147" w:name="ref-Siegel2024"/>
     <w:p>
       <w:pPr>
         <w:pStyle w:val="Bibliography"/>
@@ -5162,7 +5198,7 @@
       <w:r>
         <w:t xml:space="preserve"> </w:t>
       </w:r>
-      <w:hyperlink r:id="rId151">
+      <w:hyperlink r:id="rId146">
         <w:r>
           <w:rPr>
             <w:rStyle w:val="Hyperlink"/>
@@ -5174,8 +5210,8 @@
         <w:t xml:space="preserve">.</w:t>
       </w:r>
     </w:p>
-    <w:bookmarkEnd w:id="152"/>
-    <w:bookmarkStart w:id="154" w:name="ref-Siegenthaler2022"/>
+    <w:bookmarkEnd w:id="147"/>
+    <w:bookmarkStart w:id="149" w:name="ref-Siegenthaler2022"/>
     <w:p>
       <w:pPr>
         <w:pStyle w:val="Bibliography"/>
@@ -5208,7 +5244,7 @@
       <w:r>
         <w:t xml:space="preserve"> </w:t>
       </w:r>
-      <w:hyperlink r:id="rId153">
+      <w:hyperlink r:id="rId148">
         <w:r>
           <w:rPr>
             <w:rStyle w:val="Hyperlink"/>
@@ -5220,8 +5256,8 @@
         <w:t xml:space="preserve">.</w:t>
       </w:r>
     </w:p>
-    <w:bookmarkEnd w:id="154"/>
-    <w:bookmarkStart w:id="156" w:name="ref-Talhouk2019"/>
+    <w:bookmarkEnd w:id="149"/>
+    <w:bookmarkStart w:id="151" w:name="ref-Talhouk2019"/>
     <w:p>
       <w:pPr>
         <w:pStyle w:val="Bibliography"/>
@@ -5254,7 +5290,7 @@
       <w:r>
         <w:t xml:space="preserve"> </w:t>
       </w:r>
-      <w:hyperlink r:id="rId155">
+      <w:hyperlink r:id="rId150">
         <w:r>
           <w:rPr>
             <w:rStyle w:val="Hyperlink"/>
@@ -5266,8 +5302,8 @@
         <w:t xml:space="preserve">.</w:t>
       </w:r>
     </w:p>
-    <w:bookmarkEnd w:id="156"/>
-    <w:bookmarkStart w:id="158" w:name="ref-Talhouk2017"/>
+    <w:bookmarkEnd w:id="151"/>
+    <w:bookmarkStart w:id="153" w:name="ref-Talhouk2017"/>
     <w:p>
       <w:pPr>
         <w:pStyle w:val="Bibliography"/>
@@ -5300,7 +5336,7 @@
       <w:r>
         <w:t xml:space="preserve"> </w:t>
       </w:r>
-      <w:hyperlink r:id="rId157">
+      <w:hyperlink r:id="rId152">
         <w:r>
           <w:rPr>
             <w:rStyle w:val="Hyperlink"/>
@@ -5312,8 +5348,8 @@
         <w:t xml:space="preserve">.</w:t>
       </w:r>
     </w:p>
-    <w:bookmarkEnd w:id="158"/>
-    <w:bookmarkStart w:id="160" w:name="ref-Talhouk2015"/>
+    <w:bookmarkEnd w:id="153"/>
+    <w:bookmarkStart w:id="155" w:name="ref-Talhouk2015"/>
     <w:p>
       <w:pPr>
         <w:pStyle w:val="Bibliography"/>
@@ -5346,7 +5382,7 @@
       <w:r>
         <w:t xml:space="preserve"> </w:t>
       </w:r>
-      <w:hyperlink r:id="rId159">
+      <w:hyperlink r:id="rId154">
         <w:r>
           <w:rPr>
             <w:rStyle w:val="Hyperlink"/>
@@ -5358,8 +5394,8 @@
         <w:t xml:space="preserve">.</w:t>
       </w:r>
     </w:p>
-    <w:bookmarkEnd w:id="160"/>
-    <w:bookmarkStart w:id="162" w:name="ref-DiTucci2019"/>
+    <w:bookmarkEnd w:id="155"/>
+    <w:bookmarkStart w:id="157" w:name="ref-DiTucci2019"/>
     <w:p>
       <w:pPr>
         <w:pStyle w:val="Bibliography"/>
@@ -5392,7 +5428,7 @@
       <w:r>
         <w:t xml:space="preserve"> </w:t>
       </w:r>
-      <w:hyperlink r:id="rId161">
+      <w:hyperlink r:id="rId156">
         <w:r>
           <w:rPr>
             <w:rStyle w:val="Hyperlink"/>
@@ -5404,8 +5440,8 @@
         <w:t xml:space="preserve">.</w:t>
       </w:r>
     </w:p>
-    <w:bookmarkEnd w:id="162"/>
-    <w:bookmarkStart w:id="164" w:name="ref-Wallbillich2020"/>
+    <w:bookmarkEnd w:id="157"/>
+    <w:bookmarkStart w:id="159" w:name="ref-Wallbillich2020"/>
     <w:p>
       <w:pPr>
         <w:pStyle w:val="Bibliography"/>
@@ -5422,7 +5458,7 @@
       <w:r>
         <w:t xml:space="preserve"> </w:t>
       </w:r>
-      <w:hyperlink r:id="rId163">
+      <w:hyperlink r:id="rId158">
         <w:r>
           <w:rPr>
             <w:rStyle w:val="Hyperlink"/>
@@ -5434,54 +5470,8 @@
         <w:t xml:space="preserve">.</w:t>
       </w:r>
     </w:p>
-    <w:bookmarkEnd w:id="164"/>
-    <w:bookmarkStart w:id="166" w:name="ref-Wick2014"/>
-    <w:p>
-      <w:pPr>
-        <w:pStyle w:val="Bibliography"/>
-      </w:pPr>
-      <w:r>
-        <w:t xml:space="preserve">Wick, Darin A, John R Webb, Julie S Nielsen, Spencer D Martin, David R Kroeger, Katy Milne, Mauro Castellarin, et al. 2014.</w:t>
-      </w:r>
-      <w:r>
-        <w:t xml:space="preserve"> </w:t>
-      </w:r>
-      <w:r>
-        <w:t xml:space="preserve">“Surveillance of the Tumor Mutanome by t Cells During Progression from Primary to Recurrent Ovarian Cancer.”</w:t>
-      </w:r>
-      <w:r>
-        <w:t xml:space="preserve"> </w:t>
-      </w:r>
-      <w:r>
-        <w:rPr>
-          <w:iCs/>
-          <w:i/>
-        </w:rPr>
-        <w:t xml:space="preserve">Clinical Cancer Research : An Official Journal of the American Association for Cancer Research</w:t>
-      </w:r>
-      <w:r>
-        <w:t xml:space="preserve"> </w:t>
-      </w:r>
-      <w:r>
-        <w:t xml:space="preserve">20 (March): 1125–34.</w:t>
-      </w:r>
-      <w:r>
-        <w:t xml:space="preserve"> </w:t>
-      </w:r>
-      <w:hyperlink r:id="rId165">
-        <w:r>
-          <w:rPr>
-            <w:rStyle w:val="Hyperlink"/>
-          </w:rPr>
-          <w:t xml:space="preserve">https://doi.org/10.1158/1078-0432.CCR-13-2147</w:t>
-        </w:r>
-      </w:hyperlink>
-      <w:r>
-        <w:t xml:space="preserve">.</w:t>
-      </w:r>
-    </w:p>
-    <w:bookmarkEnd w:id="166"/>
-    <w:bookmarkStart w:id="168" w:name="ref-Willvonseder2021"/>
+    <w:bookmarkEnd w:id="159"/>
+    <w:bookmarkStart w:id="161" w:name="ref-Willvonseder2021"/>
     <w:p>
       <w:pPr>
         <w:pStyle w:val="Bibliography"/>
@@ -5514,7 +5504,7 @@
       <w:r>
         <w:t xml:space="preserve"> </w:t>
       </w:r>
-      <w:hyperlink r:id="rId167">
+      <w:hyperlink r:id="rId160">
         <w:r>
           <w:rPr>
             <w:rStyle w:val="Hyperlink"/>
@@ -5526,8 +5516,8 @@
         <w:t xml:space="preserve">.</w:t>
       </w:r>
     </w:p>
-    <w:bookmarkEnd w:id="168"/>
-    <w:bookmarkStart w:id="170" w:name="ref-Woo2014"/>
+    <w:bookmarkEnd w:id="161"/>
+    <w:bookmarkStart w:id="163" w:name="ref-Woo2014"/>
     <w:p>
       <w:pPr>
         <w:pStyle w:val="Bibliography"/>
@@ -5560,7 +5550,7 @@
       <w:r>
         <w:t xml:space="preserve"> </w:t>
       </w:r>
-      <w:hyperlink r:id="rId169">
+      <w:hyperlink r:id="rId162">
         <w:r>
           <w:rPr>
             <w:rStyle w:val="Hyperlink"/>
@@ -5572,54 +5562,8 @@
         <w:t xml:space="preserve">.</w:t>
       </w:r>
     </w:p>
-    <w:bookmarkEnd w:id="170"/>
-    <w:bookmarkStart w:id="172" w:name="ref-Yamagami2011"/>
-    <w:p>
-      <w:pPr>
-        <w:pStyle w:val="Bibliography"/>
-      </w:pPr>
-      <w:r>
-        <w:t xml:space="preserve">Yamagami, Wataru, Nobuyuki Susumu, Hideo Tanaka, Akira Hirasawa, Kouji Banno, Nao Suzuki, Hiroshi Tsuda, Katsumi Tsukazaki, and Daisuke Aoki. 2011.</w:t>
-      </w:r>
-      <w:r>
-        <w:t xml:space="preserve"> </w:t>
-      </w:r>
-      <w:r>
-        <w:t xml:space="preserve">“Immunofluorescence-Detected Infiltration of CD4+FOXP3+ Regulatory t Cells Is Relevant to the Prognosis of Patients with Endometrial Cancer.”</w:t>
-      </w:r>
-      <w:r>
-        <w:t xml:space="preserve"> </w:t>
-      </w:r>
-      <w:r>
-        <w:rPr>
-          <w:iCs/>
-          <w:i/>
-        </w:rPr>
-        <w:t xml:space="preserve">International Journal of Gynecological Cancer : Official Journal of the International Gynecological Cancer Society</w:t>
-      </w:r>
-      <w:r>
-        <w:t xml:space="preserve"> </w:t>
-      </w:r>
-      <w:r>
-        <w:t xml:space="preserve">21 (December): 1628–34.</w:t>
-      </w:r>
-      <w:r>
-        <w:t xml:space="preserve"> </w:t>
-      </w:r>
-      <w:hyperlink r:id="rId171">
-        <w:r>
-          <w:rPr>
-            <w:rStyle w:val="Hyperlink"/>
-          </w:rPr>
-          <w:t xml:space="preserve">https://doi.org/10.1097/IGC.0B013E31822C271F</w:t>
-        </w:r>
-      </w:hyperlink>
-      <w:r>
-        <w:t xml:space="preserve">.</w:t>
-      </w:r>
-    </w:p>
-    <w:bookmarkEnd w:id="172"/>
-    <w:bookmarkStart w:id="174" w:name="ref-Yamashita2017"/>
+    <w:bookmarkEnd w:id="163"/>
+    <w:bookmarkStart w:id="165" w:name="ref-Yamashita2017"/>
     <w:p>
       <w:pPr>
         <w:pStyle w:val="Bibliography"/>
@@ -5652,7 +5596,7 @@
       <w:r>
         <w:t xml:space="preserve"> </w:t>
       </w:r>
-      <w:hyperlink r:id="rId173">
+      <w:hyperlink r:id="rId164">
         <w:r>
           <w:rPr>
             <w:rStyle w:val="Hyperlink"/>
@@ -5664,8 +5608,8 @@
         <w:t xml:space="preserve">.</w:t>
       </w:r>
     </w:p>
-    <w:bookmarkEnd w:id="174"/>
-    <w:bookmarkStart w:id="176" w:name="ref-Zhang2019"/>
+    <w:bookmarkEnd w:id="165"/>
+    <w:bookmarkStart w:id="167" w:name="ref-Zhang2019"/>
     <w:p>
       <w:pPr>
         <w:pStyle w:val="Bibliography"/>
@@ -5698,7 +5642,7 @@
       <w:r>
         <w:t xml:space="preserve"> </w:t>
       </w:r>
-      <w:hyperlink r:id="rId175">
+      <w:hyperlink r:id="rId166">
         <w:r>
           <w:rPr>
             <w:rStyle w:val="Hyperlink"/>
@@ -5710,8 +5654,8 @@
         <w:t xml:space="preserve">.</w:t>
       </w:r>
     </w:p>
-    <w:bookmarkEnd w:id="176"/>
-    <w:bookmarkStart w:id="178" w:name="ref-Zhang2018"/>
+    <w:bookmarkEnd w:id="167"/>
+    <w:bookmarkStart w:id="169" w:name="ref-Zhang2018"/>
     <w:p>
       <w:pPr>
         <w:pStyle w:val="Bibliography"/>
@@ -5744,7 +5688,7 @@
       <w:r>
         <w:t xml:space="preserve"> </w:t>
       </w:r>
-      <w:hyperlink r:id="rId177">
+      <w:hyperlink r:id="rId168">
         <w:r>
           <w:rPr>
             <w:rStyle w:val="Hyperlink"/>
@@ -5756,8 +5700,8 @@
         <w:t xml:space="preserve">.</w:t>
       </w:r>
     </w:p>
-    <w:bookmarkEnd w:id="178"/>
-    <w:bookmarkStart w:id="180" w:name="ref-ZhangTILsubtype2023"/>
+    <w:bookmarkEnd w:id="169"/>
+    <w:bookmarkStart w:id="171" w:name="ref-ZhangTILsubtype2023"/>
     <w:p>
       <w:pPr>
         <w:pStyle w:val="Bibliography"/>
@@ -5790,7 +5734,7 @@
       <w:r>
         <w:t xml:space="preserve"> </w:t>
       </w:r>
-      <w:hyperlink r:id="rId179">
+      <w:hyperlink r:id="rId170">
         <w:r>
           <w:rPr>
             <w:rStyle w:val="Hyperlink"/>
@@ -5802,8 +5746,8 @@
         <w:t xml:space="preserve">.</w:t>
       </w:r>
     </w:p>
-    <w:bookmarkEnd w:id="180"/>
-    <w:bookmarkStart w:id="182" w:name="ref-Zhang2015"/>
+    <w:bookmarkEnd w:id="171"/>
+    <w:bookmarkStart w:id="173" w:name="ref-Zhang2015"/>
     <w:p>
       <w:pPr>
         <w:pStyle w:val="Bibliography"/>
@@ -5836,7 +5780,7 @@
       <w:r>
         <w:t xml:space="preserve"> </w:t>
       </w:r>
-      <w:hyperlink r:id="rId181">
+      <w:hyperlink r:id="rId172">
         <w:r>
           <w:rPr>
             <w:rStyle w:val="Hyperlink"/>
@@ -5848,55 +5792,9 @@
         <w:t xml:space="preserve">.</w:t>
       </w:r>
     </w:p>
-    <w:bookmarkEnd w:id="182"/>
-    <w:bookmarkStart w:id="184" w:name="ref-Zhang2003"/>
-    <w:p>
-      <w:pPr>
-        <w:pStyle w:val="Bibliography"/>
-      </w:pPr>
-      <w:r>
-        <w:t xml:space="preserve">Zhang, Lin, Jose R Conejo-Garcia, Dionyssios Katsaros, Phyllis A Gimotty, Marco Massobrio, Giorgia Regnani, Antonis Makrigiannakis, et al. 2003.</w:t>
-      </w:r>
-      <w:r>
-        <w:t xml:space="preserve"> </w:t>
-      </w:r>
-      <w:r>
-        <w:t xml:space="preserve">“Intratumoral t Cells, Recurrence, and Survival in Epithelial Ovarian Cancer.”</w:t>
-      </w:r>
-      <w:r>
-        <w:t xml:space="preserve"> </w:t>
-      </w:r>
-      <w:r>
-        <w:rPr>
-          <w:iCs/>
-          <w:i/>
-        </w:rPr>
-        <w:t xml:space="preserve">The New England Journal of Medicine</w:t>
-      </w:r>
-      <w:r>
-        <w:t xml:space="preserve"> </w:t>
-      </w:r>
-      <w:r>
-        <w:t xml:space="preserve">348 (January): 203–13.</w:t>
-      </w:r>
-      <w:r>
-        <w:t xml:space="preserve"> </w:t>
-      </w:r>
-      <w:hyperlink r:id="rId183">
-        <w:r>
-          <w:rPr>
-            <w:rStyle w:val="Hyperlink"/>
-          </w:rPr>
-          <w:t xml:space="preserve">https://doi.org/10.1056/NEJMoa020177</w:t>
-        </w:r>
-      </w:hyperlink>
-      <w:r>
-        <w:t xml:space="preserve">.</w:t>
-      </w:r>
-    </w:p>
-    <w:bookmarkEnd w:id="184"/>
-    <w:bookmarkEnd w:id="185"/>
-    <w:bookmarkEnd w:id="186"/>
+    <w:bookmarkEnd w:id="173"/>
+    <w:bookmarkEnd w:id="174"/>
+    <w:bookmarkEnd w:id="175"/>
     <w:sectPr/>
   </w:body>
 </w:document>

</xml_diff>